<commit_message>
module OS: system information
</commit_message>
<xml_diff>
--- a/notes/notes.docx
+++ b/notes/notes.docx
@@ -2582,6 +2582,7 @@
     <w:p>
       <w:pPr>
         <w:spacing w:after="0"/>
+        <w:jc w:val="right"/>
         <w:rPr>
           <w:b/>
           <w:bCs/>
@@ -3770,6 +3771,7 @@
     <w:p>
       <w:pPr>
         <w:spacing w:after="0"/>
+        <w:jc w:val="right"/>
         <w:rPr>
           <w:b/>
           <w:bCs/>
@@ -8002,6 +8004,1660 @@
           <w:bCs/>
           <w:szCs w:val="28"/>
           <w:lang w:val="en-US"/>
+        </w:rPr>
+      </w:pPr>
+    </w:p>
+    <w:p>
+      <w:pPr>
+        <w:spacing w:after="0"/>
+        <w:jc w:val="right"/>
+        <w:rPr>
+          <w:b/>
+          <w:bCs/>
+          <w:highlight w:val="cyan"/>
+          <w:lang w:val="en-US"/>
+        </w:rPr>
+      </w:pPr>
+      <w:r>
+        <w:rPr>
+          <w:b/>
+          <w:bCs/>
+          <w:highlight w:val="cyan"/>
+          <w:lang w:val="en-US"/>
+        </w:rPr>
+        <w:t xml:space="preserve">- </w:t>
+      </w:r>
+      <w:r>
+        <w:rPr>
+          <w:b/>
+          <w:bCs/>
+          <w:highlight w:val="cyan"/>
+        </w:rPr>
+        <w:t>Модуль</w:t>
+      </w:r>
+      <w:r>
+        <w:rPr>
+          <w:b/>
+          <w:bCs/>
+          <w:highlight w:val="cyan"/>
+          <w:lang w:val="en-US"/>
+        </w:rPr>
+        <w:t xml:space="preserve"> </w:t>
+      </w:r>
+      <w:r>
+        <w:rPr>
+          <w:b/>
+          <w:bCs/>
+          <w:highlight w:val="cyan"/>
+          <w:lang w:val="en-US"/>
+        </w:rPr>
+        <w:t>OS</w:t>
+      </w:r>
+    </w:p>
+    <w:p>
+      <w:pPr>
+        <w:spacing w:after="0"/>
+        <w:jc w:val="right"/>
+        <w:rPr>
+          <w:b/>
+          <w:bCs/>
+          <w:highlight w:val="cyan"/>
+          <w:lang w:val="en-US"/>
+        </w:rPr>
+      </w:pPr>
+    </w:p>
+    <w:p>
+      <w:pPr>
+        <w:spacing w:after="0"/>
+        <w:rPr>
+          <w:szCs w:val="28"/>
+        </w:rPr>
+      </w:pPr>
+      <w:r>
+        <w:rPr>
+          <w:szCs w:val="28"/>
+        </w:rPr>
+        <w:t>Метод</w:t>
+      </w:r>
+      <w:r>
+        <w:rPr>
+          <w:szCs w:val="28"/>
+        </w:rPr>
+        <w:t xml:space="preserve"> </w:t>
+      </w:r>
+      <w:r>
+        <w:rPr>
+          <w:b/>
+          <w:bCs/>
+          <w:szCs w:val="28"/>
+          <w:lang w:val="en-US"/>
+        </w:rPr>
+        <w:t>platform</w:t>
+      </w:r>
+      <w:r>
+        <w:rPr>
+          <w:b/>
+          <w:bCs/>
+          <w:szCs w:val="28"/>
+          <w:lang w:val="en-US"/>
+        </w:rPr>
+        <w:t>()</w:t>
+      </w:r>
+      <w:r>
+        <w:rPr>
+          <w:szCs w:val="28"/>
+        </w:rPr>
+        <w:t xml:space="preserve"> – </w:t>
+      </w:r>
+      <w:r>
+        <w:rPr>
+          <w:szCs w:val="28"/>
+        </w:rPr>
+        <w:t>название ОС</w:t>
+      </w:r>
+    </w:p>
+    <w:p>
+      <w:pPr>
+        <w:spacing w:after="0"/>
+        <w:rPr>
+          <w:szCs w:val="28"/>
+        </w:rPr>
+      </w:pPr>
+    </w:p>
+    <w:p>
+      <w:pPr>
+        <w:shd w:val="clear" w:color="auto" w:fill="272822"/>
+        <w:spacing w:after="0" w:line="285" w:lineRule="atLeast"/>
+        <w:rPr>
+          <w:rFonts w:ascii="Consolas" w:eastAsia="Times New Roman" w:hAnsi="Consolas" w:cs="Times New Roman"/>
+          <w:color w:val="F8F8F2"/>
+          <w:sz w:val="18"/>
+          <w:szCs w:val="18"/>
+          <w:lang w:val="en-US"/>
+        </w:rPr>
+      </w:pPr>
+      <w:r>
+        <w:rPr>
+          <w:rFonts w:ascii="Consolas" w:eastAsia="Times New Roman" w:hAnsi="Consolas" w:cs="Times New Roman"/>
+          <w:i/>
+          <w:iCs/>
+          <w:color w:val="66D9EF"/>
+          <w:sz w:val="18"/>
+          <w:szCs w:val="18"/>
+          <w:lang w:val="en-US"/>
+        </w:rPr>
+        <w:t>const</w:t>
+      </w:r>
+      <w:r>
+        <w:rPr>
+          <w:rFonts w:ascii="Consolas" w:eastAsia="Times New Roman" w:hAnsi="Consolas" w:cs="Times New Roman"/>
+          <w:color w:val="F8F8F2"/>
+          <w:sz w:val="18"/>
+          <w:szCs w:val="18"/>
+          <w:lang w:val="en-US"/>
+        </w:rPr>
+        <w:t> </w:t>
+      </w:r>
+      <w:proofErr w:type="spellStart"/>
+      <w:r>
+        <w:rPr>
+          <w:rFonts w:ascii="Consolas" w:eastAsia="Times New Roman" w:hAnsi="Consolas" w:cs="Times New Roman"/>
+          <w:color w:val="A6E22E"/>
+          <w:sz w:val="18"/>
+          <w:szCs w:val="18"/>
+          <w:u w:val="single"/>
+          <w:lang w:val="en-US"/>
+        </w:rPr>
+        <w:t>os</w:t>
+      </w:r>
+      <w:proofErr w:type="spellEnd"/>
+      <w:r>
+        <w:rPr>
+          <w:rFonts w:ascii="Consolas" w:eastAsia="Times New Roman" w:hAnsi="Consolas" w:cs="Times New Roman"/>
+          <w:color w:val="F8F8F2"/>
+          <w:sz w:val="18"/>
+          <w:szCs w:val="18"/>
+          <w:lang w:val="en-US"/>
+        </w:rPr>
+        <w:t> </w:t>
+      </w:r>
+      <w:r>
+        <w:rPr>
+          <w:rFonts w:ascii="Consolas" w:eastAsia="Times New Roman" w:hAnsi="Consolas" w:cs="Times New Roman"/>
+          <w:color w:val="F92672"/>
+          <w:sz w:val="18"/>
+          <w:szCs w:val="18"/>
+          <w:lang w:val="en-US"/>
+        </w:rPr>
+        <w:t>=</w:t>
+      </w:r>
+      <w:r>
+        <w:rPr>
+          <w:rFonts w:ascii="Consolas" w:eastAsia="Times New Roman" w:hAnsi="Consolas" w:cs="Times New Roman"/>
+          <w:color w:val="F8F8F2"/>
+          <w:sz w:val="18"/>
+          <w:szCs w:val="18"/>
+          <w:lang w:val="en-US"/>
+        </w:rPr>
+        <w:t> </w:t>
+      </w:r>
+      <w:r>
+        <w:rPr>
+          <w:rFonts w:ascii="Consolas" w:eastAsia="Times New Roman" w:hAnsi="Consolas" w:cs="Times New Roman"/>
+          <w:color w:val="A6E22E"/>
+          <w:sz w:val="18"/>
+          <w:szCs w:val="18"/>
+          <w:lang w:val="en-US"/>
+        </w:rPr>
+        <w:t>require</w:t>
+      </w:r>
+      <w:r>
+        <w:rPr>
+          <w:rFonts w:ascii="Consolas" w:eastAsia="Times New Roman" w:hAnsi="Consolas" w:cs="Times New Roman"/>
+          <w:color w:val="F8F8F2"/>
+          <w:sz w:val="18"/>
+          <w:szCs w:val="18"/>
+          <w:lang w:val="en-US"/>
+        </w:rPr>
+        <w:t>(</w:t>
+      </w:r>
+      <w:r>
+        <w:rPr>
+          <w:rFonts w:ascii="Consolas" w:eastAsia="Times New Roman" w:hAnsi="Consolas" w:cs="Times New Roman"/>
+          <w:color w:val="E6DB74"/>
+          <w:sz w:val="18"/>
+          <w:szCs w:val="18"/>
+          <w:lang w:val="en-US"/>
+        </w:rPr>
+        <w:t>'</w:t>
+      </w:r>
+      <w:proofErr w:type="spellStart"/>
+      <w:r>
+        <w:rPr>
+          <w:rFonts w:ascii="Consolas" w:eastAsia="Times New Roman" w:hAnsi="Consolas" w:cs="Times New Roman"/>
+          <w:color w:val="E6DB74"/>
+          <w:sz w:val="18"/>
+          <w:szCs w:val="18"/>
+          <w:lang w:val="en-US"/>
+        </w:rPr>
+        <w:t>os</w:t>
+      </w:r>
+      <w:proofErr w:type="spellEnd"/>
+      <w:r>
+        <w:rPr>
+          <w:rFonts w:ascii="Consolas" w:eastAsia="Times New Roman" w:hAnsi="Consolas" w:cs="Times New Roman"/>
+          <w:color w:val="E6DB74"/>
+          <w:sz w:val="18"/>
+          <w:szCs w:val="18"/>
+          <w:lang w:val="en-US"/>
+        </w:rPr>
+        <w:t>'</w:t>
+      </w:r>
+      <w:r>
+        <w:rPr>
+          <w:rFonts w:ascii="Consolas" w:eastAsia="Times New Roman" w:hAnsi="Consolas" w:cs="Times New Roman"/>
+          <w:color w:val="F8F8F2"/>
+          <w:sz w:val="18"/>
+          <w:szCs w:val="18"/>
+          <w:lang w:val="en-US"/>
+        </w:rPr>
+        <w:t>)</w:t>
+      </w:r>
+    </w:p>
+    <w:p>
+      <w:pPr>
+        <w:shd w:val="clear" w:color="auto" w:fill="272822"/>
+        <w:spacing w:after="0" w:line="285" w:lineRule="atLeast"/>
+        <w:rPr>
+          <w:rFonts w:ascii="Consolas" w:eastAsia="Times New Roman" w:hAnsi="Consolas" w:cs="Times New Roman"/>
+          <w:color w:val="F8F8F2"/>
+          <w:sz w:val="18"/>
+          <w:szCs w:val="18"/>
+          <w:lang w:val="en-US"/>
+        </w:rPr>
+      </w:pPr>
+    </w:p>
+    <w:p>
+      <w:pPr>
+        <w:shd w:val="clear" w:color="auto" w:fill="272822"/>
+        <w:spacing w:after="0" w:line="285" w:lineRule="atLeast"/>
+        <w:rPr>
+          <w:rFonts w:ascii="Consolas" w:eastAsia="Times New Roman" w:hAnsi="Consolas" w:cs="Times New Roman"/>
+          <w:color w:val="F8F8F2"/>
+          <w:sz w:val="18"/>
+          <w:szCs w:val="18"/>
+          <w:lang w:val="en-US"/>
+        </w:rPr>
+      </w:pPr>
+      <w:r>
+        <w:rPr>
+          <w:rFonts w:ascii="Consolas" w:eastAsia="Times New Roman" w:hAnsi="Consolas" w:cs="Times New Roman"/>
+          <w:color w:val="F8F8F2"/>
+          <w:sz w:val="18"/>
+          <w:szCs w:val="18"/>
+          <w:lang w:val="en-US"/>
+        </w:rPr>
+        <w:t>console.</w:t>
+      </w:r>
+      <w:r>
+        <w:rPr>
+          <w:rFonts w:ascii="Consolas" w:eastAsia="Times New Roman" w:hAnsi="Consolas" w:cs="Times New Roman"/>
+          <w:color w:val="A6E22E"/>
+          <w:sz w:val="18"/>
+          <w:szCs w:val="18"/>
+          <w:lang w:val="en-US"/>
+        </w:rPr>
+        <w:t>log</w:t>
+      </w:r>
+      <w:r>
+        <w:rPr>
+          <w:rFonts w:ascii="Consolas" w:eastAsia="Times New Roman" w:hAnsi="Consolas" w:cs="Times New Roman"/>
+          <w:color w:val="F8F8F2"/>
+          <w:sz w:val="18"/>
+          <w:szCs w:val="18"/>
+          <w:lang w:val="en-US"/>
+        </w:rPr>
+        <w:t>(</w:t>
+      </w:r>
+      <w:r>
+        <w:rPr>
+          <w:rFonts w:ascii="Consolas" w:eastAsia="Times New Roman" w:hAnsi="Consolas" w:cs="Times New Roman"/>
+          <w:color w:val="E6DB74"/>
+          <w:sz w:val="18"/>
+          <w:szCs w:val="18"/>
+          <w:lang w:val="en-US"/>
+        </w:rPr>
+        <w:t>'Operation system: '</w:t>
+      </w:r>
+      <w:r>
+        <w:rPr>
+          <w:rFonts w:ascii="Consolas" w:eastAsia="Times New Roman" w:hAnsi="Consolas" w:cs="Times New Roman"/>
+          <w:color w:val="F8F8F2"/>
+          <w:sz w:val="18"/>
+          <w:szCs w:val="18"/>
+          <w:lang w:val="en-US"/>
+        </w:rPr>
+        <w:t>, </w:t>
+      </w:r>
+      <w:proofErr w:type="spellStart"/>
+      <w:r>
+        <w:rPr>
+          <w:rFonts w:ascii="Consolas" w:eastAsia="Times New Roman" w:hAnsi="Consolas" w:cs="Times New Roman"/>
+          <w:color w:val="A6E22E"/>
+          <w:sz w:val="18"/>
+          <w:szCs w:val="18"/>
+          <w:u w:val="single"/>
+          <w:lang w:val="en-US"/>
+        </w:rPr>
+        <w:t>os</w:t>
+      </w:r>
+      <w:r>
+        <w:rPr>
+          <w:rFonts w:ascii="Consolas" w:eastAsia="Times New Roman" w:hAnsi="Consolas" w:cs="Times New Roman"/>
+          <w:color w:val="F8F8F2"/>
+          <w:sz w:val="18"/>
+          <w:szCs w:val="18"/>
+          <w:lang w:val="en-US"/>
+        </w:rPr>
+        <w:t>.</w:t>
+      </w:r>
+      <w:r>
+        <w:rPr>
+          <w:rFonts w:ascii="Consolas" w:eastAsia="Times New Roman" w:hAnsi="Consolas" w:cs="Times New Roman"/>
+          <w:color w:val="A6E22E"/>
+          <w:sz w:val="18"/>
+          <w:szCs w:val="18"/>
+          <w:lang w:val="en-US"/>
+        </w:rPr>
+        <w:t>platform</w:t>
+      </w:r>
+      <w:proofErr w:type="spellEnd"/>
+      <w:r>
+        <w:rPr>
+          <w:rFonts w:ascii="Consolas" w:eastAsia="Times New Roman" w:hAnsi="Consolas" w:cs="Times New Roman"/>
+          <w:color w:val="F8F8F2"/>
+          <w:sz w:val="18"/>
+          <w:szCs w:val="18"/>
+          <w:lang w:val="en-US"/>
+        </w:rPr>
+        <w:t>());</w:t>
+      </w:r>
+    </w:p>
+    <w:p>
+      <w:pPr>
+        <w:spacing w:after="0"/>
+        <w:jc w:val="right"/>
+        <w:rPr>
+          <w:b/>
+          <w:bCs/>
+          <w:highlight w:val="cyan"/>
+          <w:lang w:val="en-US"/>
+        </w:rPr>
+      </w:pPr>
+    </w:p>
+    <w:p>
+      <w:pPr>
+        <w:spacing w:after="0"/>
+        <w:rPr>
+          <w:szCs w:val="28"/>
+        </w:rPr>
+      </w:pPr>
+      <w:r>
+        <w:rPr>
+          <w:szCs w:val="28"/>
+        </w:rPr>
+        <w:t>Метод</w:t>
+      </w:r>
+      <w:r>
+        <w:rPr>
+          <w:szCs w:val="28"/>
+        </w:rPr>
+        <w:t xml:space="preserve"> </w:t>
+      </w:r>
+      <w:r>
+        <w:rPr>
+          <w:b/>
+          <w:bCs/>
+          <w:szCs w:val="28"/>
+          <w:lang w:val="en-US"/>
+        </w:rPr>
+        <w:t>arch()</w:t>
+      </w:r>
+      <w:r>
+        <w:rPr>
+          <w:szCs w:val="28"/>
+        </w:rPr>
+        <w:t xml:space="preserve"> – </w:t>
+      </w:r>
+      <w:r>
+        <w:rPr>
+          <w:szCs w:val="28"/>
+        </w:rPr>
+        <w:t>архитектура процессора</w:t>
+      </w:r>
+    </w:p>
+    <w:p>
+      <w:pPr>
+        <w:spacing w:after="0"/>
+        <w:rPr>
+          <w:b/>
+          <w:bCs/>
+          <w:szCs w:val="28"/>
+          <w:lang w:val="en-US"/>
+        </w:rPr>
+      </w:pPr>
+    </w:p>
+    <w:p>
+      <w:pPr>
+        <w:shd w:val="clear" w:color="auto" w:fill="272822"/>
+        <w:spacing w:after="0" w:line="285" w:lineRule="atLeast"/>
+        <w:rPr>
+          <w:rFonts w:ascii="Consolas" w:eastAsia="Times New Roman" w:hAnsi="Consolas" w:cs="Times New Roman"/>
+          <w:color w:val="F8F8F2"/>
+          <w:sz w:val="18"/>
+          <w:szCs w:val="18"/>
+          <w:lang w:val="en-US"/>
+        </w:rPr>
+      </w:pPr>
+      <w:r>
+        <w:rPr>
+          <w:rFonts w:ascii="Consolas" w:eastAsia="Times New Roman" w:hAnsi="Consolas" w:cs="Times New Roman"/>
+          <w:color w:val="F8F8F2"/>
+          <w:sz w:val="18"/>
+          <w:szCs w:val="18"/>
+          <w:lang w:val="en-US"/>
+        </w:rPr>
+        <w:t>console.</w:t>
+      </w:r>
+      <w:r>
+        <w:rPr>
+          <w:rFonts w:ascii="Consolas" w:eastAsia="Times New Roman" w:hAnsi="Consolas" w:cs="Times New Roman"/>
+          <w:color w:val="A6E22E"/>
+          <w:sz w:val="18"/>
+          <w:szCs w:val="18"/>
+          <w:lang w:val="en-US"/>
+        </w:rPr>
+        <w:t>log</w:t>
+      </w:r>
+      <w:r>
+        <w:rPr>
+          <w:rFonts w:ascii="Consolas" w:eastAsia="Times New Roman" w:hAnsi="Consolas" w:cs="Times New Roman"/>
+          <w:color w:val="F8F8F2"/>
+          <w:sz w:val="18"/>
+          <w:szCs w:val="18"/>
+          <w:lang w:val="en-US"/>
+        </w:rPr>
+        <w:t>(</w:t>
+      </w:r>
+      <w:r>
+        <w:rPr>
+          <w:rFonts w:ascii="Consolas" w:eastAsia="Times New Roman" w:hAnsi="Consolas" w:cs="Times New Roman"/>
+          <w:color w:val="E6DB74"/>
+          <w:sz w:val="18"/>
+          <w:szCs w:val="18"/>
+          <w:lang w:val="en-US"/>
+        </w:rPr>
+        <w:t>'CPU </w:t>
+      </w:r>
+      <w:proofErr w:type="spellStart"/>
+      <w:r>
+        <w:rPr>
+          <w:rFonts w:ascii="Consolas" w:eastAsia="Times New Roman" w:hAnsi="Consolas" w:cs="Times New Roman"/>
+          <w:color w:val="E6DB74"/>
+          <w:sz w:val="18"/>
+          <w:szCs w:val="18"/>
+          <w:lang w:val="en-US"/>
+        </w:rPr>
+        <w:t>architechture</w:t>
+      </w:r>
+      <w:proofErr w:type="spellEnd"/>
+      <w:r>
+        <w:rPr>
+          <w:rFonts w:ascii="Consolas" w:eastAsia="Times New Roman" w:hAnsi="Consolas" w:cs="Times New Roman"/>
+          <w:color w:val="E6DB74"/>
+          <w:sz w:val="18"/>
+          <w:szCs w:val="18"/>
+          <w:lang w:val="en-US"/>
+        </w:rPr>
+        <w:t>: '</w:t>
+      </w:r>
+      <w:r>
+        <w:rPr>
+          <w:rFonts w:ascii="Consolas" w:eastAsia="Times New Roman" w:hAnsi="Consolas" w:cs="Times New Roman"/>
+          <w:color w:val="F8F8F2"/>
+          <w:sz w:val="18"/>
+          <w:szCs w:val="18"/>
+          <w:lang w:val="en-US"/>
+        </w:rPr>
+        <w:t>, </w:t>
+      </w:r>
+      <w:proofErr w:type="spellStart"/>
+      <w:r>
+        <w:rPr>
+          <w:rFonts w:ascii="Consolas" w:eastAsia="Times New Roman" w:hAnsi="Consolas" w:cs="Times New Roman"/>
+          <w:color w:val="A6E22E"/>
+          <w:sz w:val="18"/>
+          <w:szCs w:val="18"/>
+          <w:u w:val="single"/>
+          <w:lang w:val="en-US"/>
+        </w:rPr>
+        <w:t>os</w:t>
+      </w:r>
+      <w:r>
+        <w:rPr>
+          <w:rFonts w:ascii="Consolas" w:eastAsia="Times New Roman" w:hAnsi="Consolas" w:cs="Times New Roman"/>
+          <w:color w:val="F8F8F2"/>
+          <w:sz w:val="18"/>
+          <w:szCs w:val="18"/>
+          <w:lang w:val="en-US"/>
+        </w:rPr>
+        <w:t>.</w:t>
+      </w:r>
+      <w:r>
+        <w:rPr>
+          <w:rFonts w:ascii="Consolas" w:eastAsia="Times New Roman" w:hAnsi="Consolas" w:cs="Times New Roman"/>
+          <w:color w:val="A6E22E"/>
+          <w:sz w:val="18"/>
+          <w:szCs w:val="18"/>
+          <w:lang w:val="en-US"/>
+        </w:rPr>
+        <w:t>arch</w:t>
+      </w:r>
+      <w:proofErr w:type="spellEnd"/>
+      <w:r>
+        <w:rPr>
+          <w:rFonts w:ascii="Consolas" w:eastAsia="Times New Roman" w:hAnsi="Consolas" w:cs="Times New Roman"/>
+          <w:color w:val="F8F8F2"/>
+          <w:sz w:val="18"/>
+          <w:szCs w:val="18"/>
+          <w:lang w:val="en-US"/>
+        </w:rPr>
+        <w:t>());</w:t>
+      </w:r>
+    </w:p>
+    <w:p>
+      <w:pPr>
+        <w:spacing w:after="0"/>
+        <w:rPr>
+          <w:b/>
+          <w:bCs/>
+          <w:szCs w:val="28"/>
+          <w:lang w:val="en-US"/>
+        </w:rPr>
+      </w:pPr>
+    </w:p>
+    <w:p>
+      <w:pPr>
+        <w:spacing w:after="0"/>
+        <w:rPr>
+          <w:b/>
+          <w:bCs/>
+          <w:szCs w:val="28"/>
+        </w:rPr>
+      </w:pPr>
+      <w:r>
+        <w:rPr>
+          <w:szCs w:val="28"/>
+        </w:rPr>
+        <w:t>Метод</w:t>
+      </w:r>
+      <w:r>
+        <w:rPr>
+          <w:szCs w:val="28"/>
+        </w:rPr>
+        <w:t xml:space="preserve"> </w:t>
+      </w:r>
+      <w:proofErr w:type="spellStart"/>
+      <w:r>
+        <w:rPr>
+          <w:b/>
+          <w:bCs/>
+          <w:szCs w:val="28"/>
+          <w:lang w:val="en-US"/>
+        </w:rPr>
+        <w:t>cpus</w:t>
+      </w:r>
+      <w:proofErr w:type="spellEnd"/>
+      <w:r>
+        <w:rPr>
+          <w:b/>
+          <w:bCs/>
+          <w:szCs w:val="28"/>
+        </w:rPr>
+        <w:t>()</w:t>
+      </w:r>
+      <w:r>
+        <w:rPr>
+          <w:szCs w:val="28"/>
+        </w:rPr>
+        <w:t xml:space="preserve"> – </w:t>
+      </w:r>
+      <w:r>
+        <w:rPr>
+          <w:szCs w:val="28"/>
+        </w:rPr>
+        <w:t>инфо по ядрам (процессорам)</w:t>
+      </w:r>
+      <w:r>
+        <w:rPr>
+          <w:szCs w:val="28"/>
+        </w:rPr>
+        <w:t>. Выводится массив объектов.</w:t>
+      </w:r>
+    </w:p>
+    <w:p>
+      <w:pPr>
+        <w:spacing w:after="0"/>
+        <w:rPr>
+          <w:b/>
+          <w:bCs/>
+          <w:szCs w:val="28"/>
+        </w:rPr>
+      </w:pPr>
+    </w:p>
+    <w:p>
+      <w:pPr>
+        <w:shd w:val="clear" w:color="auto" w:fill="272822"/>
+        <w:spacing w:after="0" w:line="285" w:lineRule="atLeast"/>
+        <w:rPr>
+          <w:rFonts w:ascii="Consolas" w:eastAsia="Times New Roman" w:hAnsi="Consolas" w:cs="Times New Roman"/>
+          <w:color w:val="F8F8F2"/>
+          <w:sz w:val="18"/>
+          <w:szCs w:val="18"/>
+          <w:lang w:val="en-US"/>
+        </w:rPr>
+      </w:pPr>
+      <w:r>
+        <w:rPr>
+          <w:rFonts w:ascii="Consolas" w:eastAsia="Times New Roman" w:hAnsi="Consolas" w:cs="Times New Roman"/>
+          <w:color w:val="F8F8F2"/>
+          <w:sz w:val="18"/>
+          <w:szCs w:val="18"/>
+          <w:lang w:val="en-US"/>
+        </w:rPr>
+        <w:t>console.</w:t>
+      </w:r>
+      <w:r>
+        <w:rPr>
+          <w:rFonts w:ascii="Consolas" w:eastAsia="Times New Roman" w:hAnsi="Consolas" w:cs="Times New Roman"/>
+          <w:color w:val="A6E22E"/>
+          <w:sz w:val="18"/>
+          <w:szCs w:val="18"/>
+          <w:lang w:val="en-US"/>
+        </w:rPr>
+        <w:t>log</w:t>
+      </w:r>
+      <w:r>
+        <w:rPr>
+          <w:rFonts w:ascii="Consolas" w:eastAsia="Times New Roman" w:hAnsi="Consolas" w:cs="Times New Roman"/>
+          <w:color w:val="F8F8F2"/>
+          <w:sz w:val="18"/>
+          <w:szCs w:val="18"/>
+          <w:lang w:val="en-US"/>
+        </w:rPr>
+        <w:t>(</w:t>
+      </w:r>
+      <w:r>
+        <w:rPr>
+          <w:rFonts w:ascii="Consolas" w:eastAsia="Times New Roman" w:hAnsi="Consolas" w:cs="Times New Roman"/>
+          <w:color w:val="E6DB74"/>
+          <w:sz w:val="18"/>
+          <w:szCs w:val="18"/>
+          <w:lang w:val="en-US"/>
+        </w:rPr>
+        <w:t>'all CPUs info: '</w:t>
+      </w:r>
+      <w:r>
+        <w:rPr>
+          <w:rFonts w:ascii="Consolas" w:eastAsia="Times New Roman" w:hAnsi="Consolas" w:cs="Times New Roman"/>
+          <w:color w:val="F8F8F2"/>
+          <w:sz w:val="18"/>
+          <w:szCs w:val="18"/>
+          <w:lang w:val="en-US"/>
+        </w:rPr>
+        <w:t>, </w:t>
+      </w:r>
+      <w:proofErr w:type="spellStart"/>
+      <w:r>
+        <w:rPr>
+          <w:rFonts w:ascii="Consolas" w:eastAsia="Times New Roman" w:hAnsi="Consolas" w:cs="Times New Roman"/>
+          <w:color w:val="A6E22E"/>
+          <w:sz w:val="18"/>
+          <w:szCs w:val="18"/>
+          <w:u w:val="single"/>
+          <w:lang w:val="en-US"/>
+        </w:rPr>
+        <w:t>os</w:t>
+      </w:r>
+      <w:r>
+        <w:rPr>
+          <w:rFonts w:ascii="Consolas" w:eastAsia="Times New Roman" w:hAnsi="Consolas" w:cs="Times New Roman"/>
+          <w:color w:val="F8F8F2"/>
+          <w:sz w:val="18"/>
+          <w:szCs w:val="18"/>
+          <w:lang w:val="en-US"/>
+        </w:rPr>
+        <w:t>.</w:t>
+      </w:r>
+      <w:r>
+        <w:rPr>
+          <w:rFonts w:ascii="Consolas" w:eastAsia="Times New Roman" w:hAnsi="Consolas" w:cs="Times New Roman"/>
+          <w:color w:val="A6E22E"/>
+          <w:sz w:val="18"/>
+          <w:szCs w:val="18"/>
+          <w:lang w:val="en-US"/>
+        </w:rPr>
+        <w:t>cpus</w:t>
+      </w:r>
+      <w:proofErr w:type="spellEnd"/>
+      <w:r>
+        <w:rPr>
+          <w:rFonts w:ascii="Consolas" w:eastAsia="Times New Roman" w:hAnsi="Consolas" w:cs="Times New Roman"/>
+          <w:color w:val="F8F8F2"/>
+          <w:sz w:val="18"/>
+          <w:szCs w:val="18"/>
+          <w:lang w:val="en-US"/>
+        </w:rPr>
+        <w:t>());</w:t>
+      </w:r>
+    </w:p>
+    <w:p>
+      <w:pPr>
+        <w:spacing w:after="0"/>
+        <w:rPr>
+          <w:b/>
+          <w:bCs/>
+          <w:szCs w:val="28"/>
+          <w:lang w:val="en-US"/>
+        </w:rPr>
+      </w:pPr>
+    </w:p>
+    <w:p>
+      <w:pPr>
+        <w:spacing w:after="0"/>
+        <w:rPr>
+          <w:b/>
+          <w:bCs/>
+          <w:szCs w:val="28"/>
+        </w:rPr>
+      </w:pPr>
+      <w:r>
+        <w:rPr>
+          <w:b/>
+          <w:bCs/>
+          <w:szCs w:val="28"/>
+        </w:rPr>
+        <w:t>Другие методы:</w:t>
+      </w:r>
+    </w:p>
+    <w:p>
+      <w:pPr>
+        <w:spacing w:after="0"/>
+        <w:rPr>
+          <w:b/>
+          <w:bCs/>
+          <w:szCs w:val="28"/>
+        </w:rPr>
+      </w:pPr>
+    </w:p>
+    <w:p>
+      <w:pPr>
+        <w:shd w:val="clear" w:color="auto" w:fill="272822"/>
+        <w:spacing w:after="0" w:line="285" w:lineRule="atLeast"/>
+        <w:rPr>
+          <w:rFonts w:ascii="Consolas" w:eastAsia="Times New Roman" w:hAnsi="Consolas" w:cs="Times New Roman"/>
+          <w:color w:val="F8F8F2"/>
+          <w:sz w:val="21"/>
+          <w:szCs w:val="21"/>
+        </w:rPr>
+      </w:pPr>
+      <w:r>
+        <w:rPr>
+          <w:rFonts w:ascii="Consolas" w:eastAsia="Times New Roman" w:hAnsi="Consolas" w:cs="Times New Roman"/>
+          <w:color w:val="F8F8F2"/>
+          <w:sz w:val="21"/>
+          <w:szCs w:val="21"/>
+          <w:lang w:val="en-US"/>
+        </w:rPr>
+        <w:t>console</w:t>
+      </w:r>
+      <w:r>
+        <w:rPr>
+          <w:rFonts w:ascii="Consolas" w:eastAsia="Times New Roman" w:hAnsi="Consolas" w:cs="Times New Roman"/>
+          <w:color w:val="F8F8F2"/>
+          <w:sz w:val="21"/>
+          <w:szCs w:val="21"/>
+        </w:rPr>
+        <w:t>.</w:t>
+      </w:r>
+      <w:r>
+        <w:rPr>
+          <w:rFonts w:ascii="Consolas" w:eastAsia="Times New Roman" w:hAnsi="Consolas" w:cs="Times New Roman"/>
+          <w:color w:val="A6E22E"/>
+          <w:sz w:val="21"/>
+          <w:szCs w:val="21"/>
+          <w:lang w:val="en-US"/>
+        </w:rPr>
+        <w:t>log</w:t>
+      </w:r>
+      <w:r>
+        <w:rPr>
+          <w:rFonts w:ascii="Consolas" w:eastAsia="Times New Roman" w:hAnsi="Consolas" w:cs="Times New Roman"/>
+          <w:color w:val="F8F8F2"/>
+          <w:sz w:val="21"/>
+          <w:szCs w:val="21"/>
+        </w:rPr>
+        <w:t>(</w:t>
+      </w:r>
+      <w:r>
+        <w:rPr>
+          <w:rFonts w:ascii="Consolas" w:eastAsia="Times New Roman" w:hAnsi="Consolas" w:cs="Times New Roman"/>
+          <w:color w:val="E6DB74"/>
+          <w:sz w:val="21"/>
+          <w:szCs w:val="21"/>
+        </w:rPr>
+        <w:t>'</w:t>
+      </w:r>
+      <w:r>
+        <w:rPr>
+          <w:rFonts w:ascii="Consolas" w:eastAsia="Times New Roman" w:hAnsi="Consolas" w:cs="Times New Roman"/>
+          <w:color w:val="E6DB74"/>
+          <w:sz w:val="21"/>
+          <w:szCs w:val="21"/>
+          <w:lang w:val="en-US"/>
+        </w:rPr>
+        <w:t>free memory</w:t>
+      </w:r>
+      <w:r>
+        <w:rPr>
+          <w:rFonts w:ascii="Consolas" w:eastAsia="Times New Roman" w:hAnsi="Consolas" w:cs="Times New Roman"/>
+          <w:color w:val="E6DB74"/>
+          <w:sz w:val="21"/>
+          <w:szCs w:val="21"/>
+        </w:rPr>
+        <w:t>:</w:t>
+      </w:r>
+      <w:r>
+        <w:rPr>
+          <w:rFonts w:ascii="Consolas" w:eastAsia="Times New Roman" w:hAnsi="Consolas" w:cs="Times New Roman"/>
+          <w:color w:val="E6DB74"/>
+          <w:sz w:val="21"/>
+          <w:szCs w:val="21"/>
+          <w:lang w:val="en-US"/>
+        </w:rPr>
+        <w:t> </w:t>
+      </w:r>
+      <w:r>
+        <w:rPr>
+          <w:rFonts w:ascii="Consolas" w:eastAsia="Times New Roman" w:hAnsi="Consolas" w:cs="Times New Roman"/>
+          <w:color w:val="E6DB74"/>
+          <w:sz w:val="21"/>
+          <w:szCs w:val="21"/>
+        </w:rPr>
+        <w:t>'</w:t>
+      </w:r>
+      <w:r>
+        <w:rPr>
+          <w:rFonts w:ascii="Consolas" w:eastAsia="Times New Roman" w:hAnsi="Consolas" w:cs="Times New Roman"/>
+          <w:color w:val="F8F8F2"/>
+          <w:sz w:val="21"/>
+          <w:szCs w:val="21"/>
+        </w:rPr>
+        <w:t>,</w:t>
+      </w:r>
+      <w:r>
+        <w:rPr>
+          <w:rFonts w:ascii="Consolas" w:eastAsia="Times New Roman" w:hAnsi="Consolas" w:cs="Times New Roman"/>
+          <w:color w:val="F8F8F2"/>
+          <w:sz w:val="21"/>
+          <w:szCs w:val="21"/>
+          <w:lang w:val="en-US"/>
+        </w:rPr>
+        <w:t> </w:t>
+      </w:r>
+      <w:proofErr w:type="spellStart"/>
+      <w:r>
+        <w:rPr>
+          <w:rFonts w:ascii="Consolas" w:eastAsia="Times New Roman" w:hAnsi="Consolas" w:cs="Times New Roman"/>
+          <w:color w:val="A6E22E"/>
+          <w:sz w:val="21"/>
+          <w:szCs w:val="21"/>
+          <w:u w:val="single"/>
+          <w:lang w:val="en-US"/>
+        </w:rPr>
+        <w:t>os</w:t>
+      </w:r>
+      <w:proofErr w:type="spellEnd"/>
+      <w:r>
+        <w:rPr>
+          <w:rFonts w:ascii="Consolas" w:eastAsia="Times New Roman" w:hAnsi="Consolas" w:cs="Times New Roman"/>
+          <w:color w:val="F8F8F2"/>
+          <w:sz w:val="21"/>
+          <w:szCs w:val="21"/>
+        </w:rPr>
+        <w:t>.</w:t>
+      </w:r>
+      <w:proofErr w:type="spellStart"/>
+      <w:r>
+        <w:rPr>
+          <w:rFonts w:ascii="Consolas" w:eastAsia="Times New Roman" w:hAnsi="Consolas" w:cs="Times New Roman"/>
+          <w:color w:val="A6E22E"/>
+          <w:sz w:val="21"/>
+          <w:szCs w:val="21"/>
+          <w:lang w:val="en-US"/>
+        </w:rPr>
+        <w:t>freemem</w:t>
+      </w:r>
+      <w:proofErr w:type="spellEnd"/>
+      <w:r>
+        <w:rPr>
+          <w:rFonts w:ascii="Consolas" w:eastAsia="Times New Roman" w:hAnsi="Consolas" w:cs="Times New Roman"/>
+          <w:color w:val="F8F8F2"/>
+          <w:sz w:val="21"/>
+          <w:szCs w:val="21"/>
+        </w:rPr>
+        <w:t>());</w:t>
+      </w:r>
+      <w:r>
+        <w:rPr>
+          <w:rFonts w:ascii="Consolas" w:eastAsia="Times New Roman" w:hAnsi="Consolas" w:cs="Times New Roman"/>
+          <w:color w:val="F8F8F2"/>
+          <w:sz w:val="21"/>
+          <w:szCs w:val="21"/>
+          <w:lang w:val="en-US"/>
+        </w:rPr>
+        <w:t> </w:t>
+      </w:r>
+      <w:r>
+        <w:rPr>
+          <w:rFonts w:ascii="Consolas" w:eastAsia="Times New Roman" w:hAnsi="Consolas" w:cs="Times New Roman"/>
+          <w:color w:val="88846F"/>
+          <w:sz w:val="21"/>
+          <w:szCs w:val="21"/>
+        </w:rPr>
+        <w:t>//</w:t>
+      </w:r>
+      <w:r>
+        <w:rPr>
+          <w:rFonts w:ascii="Consolas" w:eastAsia="Times New Roman" w:hAnsi="Consolas" w:cs="Times New Roman"/>
+          <w:color w:val="88846F"/>
+          <w:sz w:val="21"/>
+          <w:szCs w:val="21"/>
+          <w:lang w:val="en-US"/>
+        </w:rPr>
+        <w:t> </w:t>
+      </w:r>
+      <w:r>
+        <w:rPr>
+          <w:rFonts w:ascii="Consolas" w:eastAsia="Times New Roman" w:hAnsi="Consolas" w:cs="Times New Roman"/>
+          <w:color w:val="88846F"/>
+          <w:sz w:val="21"/>
+          <w:szCs w:val="21"/>
+        </w:rPr>
+        <w:t>свободная</w:t>
+      </w:r>
+      <w:r>
+        <w:rPr>
+          <w:rFonts w:ascii="Consolas" w:eastAsia="Times New Roman" w:hAnsi="Consolas" w:cs="Times New Roman"/>
+          <w:color w:val="88846F"/>
+          <w:sz w:val="21"/>
+          <w:szCs w:val="21"/>
+          <w:lang w:val="en-US"/>
+        </w:rPr>
+        <w:t> </w:t>
+      </w:r>
+      <w:r>
+        <w:rPr>
+          <w:rFonts w:ascii="Consolas" w:eastAsia="Times New Roman" w:hAnsi="Consolas" w:cs="Times New Roman"/>
+          <w:color w:val="88846F"/>
+          <w:sz w:val="21"/>
+          <w:szCs w:val="21"/>
+        </w:rPr>
+        <w:t>оперативная</w:t>
+      </w:r>
+      <w:r>
+        <w:rPr>
+          <w:rFonts w:ascii="Consolas" w:eastAsia="Times New Roman" w:hAnsi="Consolas" w:cs="Times New Roman"/>
+          <w:color w:val="88846F"/>
+          <w:sz w:val="21"/>
+          <w:szCs w:val="21"/>
+          <w:lang w:val="en-US"/>
+        </w:rPr>
+        <w:t> </w:t>
+      </w:r>
+      <w:r>
+        <w:rPr>
+          <w:rFonts w:ascii="Consolas" w:eastAsia="Times New Roman" w:hAnsi="Consolas" w:cs="Times New Roman"/>
+          <w:color w:val="88846F"/>
+          <w:sz w:val="21"/>
+          <w:szCs w:val="21"/>
+        </w:rPr>
+        <w:t>память</w:t>
+      </w:r>
+    </w:p>
+    <w:p>
+      <w:pPr>
+        <w:shd w:val="clear" w:color="auto" w:fill="272822"/>
+        <w:spacing w:after="0" w:line="285" w:lineRule="atLeast"/>
+        <w:rPr>
+          <w:rFonts w:ascii="Consolas" w:eastAsia="Times New Roman" w:hAnsi="Consolas" w:cs="Times New Roman"/>
+          <w:color w:val="F8F8F2"/>
+          <w:sz w:val="21"/>
+          <w:szCs w:val="21"/>
+        </w:rPr>
+      </w:pPr>
+    </w:p>
+    <w:p>
+      <w:pPr>
+        <w:shd w:val="clear" w:color="auto" w:fill="272822"/>
+        <w:spacing w:after="0" w:line="285" w:lineRule="atLeast"/>
+        <w:rPr>
+          <w:rFonts w:ascii="Consolas" w:eastAsia="Times New Roman" w:hAnsi="Consolas" w:cs="Times New Roman"/>
+          <w:color w:val="F8F8F2"/>
+          <w:sz w:val="21"/>
+          <w:szCs w:val="21"/>
+        </w:rPr>
+      </w:pPr>
+      <w:r>
+        <w:rPr>
+          <w:rFonts w:ascii="Consolas" w:eastAsia="Times New Roman" w:hAnsi="Consolas" w:cs="Times New Roman"/>
+          <w:color w:val="F8F8F2"/>
+          <w:sz w:val="21"/>
+          <w:szCs w:val="21"/>
+          <w:lang w:val="en-US"/>
+        </w:rPr>
+        <w:t>console</w:t>
+      </w:r>
+      <w:r>
+        <w:rPr>
+          <w:rFonts w:ascii="Consolas" w:eastAsia="Times New Roman" w:hAnsi="Consolas" w:cs="Times New Roman"/>
+          <w:color w:val="F8F8F2"/>
+          <w:sz w:val="21"/>
+          <w:szCs w:val="21"/>
+        </w:rPr>
+        <w:t>.</w:t>
+      </w:r>
+      <w:r>
+        <w:rPr>
+          <w:rFonts w:ascii="Consolas" w:eastAsia="Times New Roman" w:hAnsi="Consolas" w:cs="Times New Roman"/>
+          <w:color w:val="A6E22E"/>
+          <w:sz w:val="21"/>
+          <w:szCs w:val="21"/>
+          <w:lang w:val="en-US"/>
+        </w:rPr>
+        <w:t>log</w:t>
+      </w:r>
+      <w:r>
+        <w:rPr>
+          <w:rFonts w:ascii="Consolas" w:eastAsia="Times New Roman" w:hAnsi="Consolas" w:cs="Times New Roman"/>
+          <w:color w:val="F8F8F2"/>
+          <w:sz w:val="21"/>
+          <w:szCs w:val="21"/>
+        </w:rPr>
+        <w:t>(</w:t>
+      </w:r>
+      <w:r>
+        <w:rPr>
+          <w:rFonts w:ascii="Consolas" w:eastAsia="Times New Roman" w:hAnsi="Consolas" w:cs="Times New Roman"/>
+          <w:color w:val="E6DB74"/>
+          <w:sz w:val="21"/>
+          <w:szCs w:val="21"/>
+        </w:rPr>
+        <w:t>'</w:t>
+      </w:r>
+      <w:r>
+        <w:rPr>
+          <w:rFonts w:ascii="Consolas" w:eastAsia="Times New Roman" w:hAnsi="Consolas" w:cs="Times New Roman"/>
+          <w:color w:val="E6DB74"/>
+          <w:sz w:val="21"/>
+          <w:szCs w:val="21"/>
+          <w:lang w:val="en-US"/>
+        </w:rPr>
+        <w:t>total memory</w:t>
+      </w:r>
+      <w:r>
+        <w:rPr>
+          <w:rFonts w:ascii="Consolas" w:eastAsia="Times New Roman" w:hAnsi="Consolas" w:cs="Times New Roman"/>
+          <w:color w:val="E6DB74"/>
+          <w:sz w:val="21"/>
+          <w:szCs w:val="21"/>
+        </w:rPr>
+        <w:t>:</w:t>
+      </w:r>
+      <w:r>
+        <w:rPr>
+          <w:rFonts w:ascii="Consolas" w:eastAsia="Times New Roman" w:hAnsi="Consolas" w:cs="Times New Roman"/>
+          <w:color w:val="E6DB74"/>
+          <w:sz w:val="21"/>
+          <w:szCs w:val="21"/>
+          <w:lang w:val="en-US"/>
+        </w:rPr>
+        <w:t> </w:t>
+      </w:r>
+      <w:r>
+        <w:rPr>
+          <w:rFonts w:ascii="Consolas" w:eastAsia="Times New Roman" w:hAnsi="Consolas" w:cs="Times New Roman"/>
+          <w:color w:val="E6DB74"/>
+          <w:sz w:val="21"/>
+          <w:szCs w:val="21"/>
+        </w:rPr>
+        <w:t>'</w:t>
+      </w:r>
+      <w:r>
+        <w:rPr>
+          <w:rFonts w:ascii="Consolas" w:eastAsia="Times New Roman" w:hAnsi="Consolas" w:cs="Times New Roman"/>
+          <w:color w:val="F8F8F2"/>
+          <w:sz w:val="21"/>
+          <w:szCs w:val="21"/>
+        </w:rPr>
+        <w:t>,</w:t>
+      </w:r>
+      <w:r>
+        <w:rPr>
+          <w:rFonts w:ascii="Consolas" w:eastAsia="Times New Roman" w:hAnsi="Consolas" w:cs="Times New Roman"/>
+          <w:color w:val="F8F8F2"/>
+          <w:sz w:val="21"/>
+          <w:szCs w:val="21"/>
+          <w:lang w:val="en-US"/>
+        </w:rPr>
+        <w:t> </w:t>
+      </w:r>
+      <w:proofErr w:type="spellStart"/>
+      <w:r>
+        <w:rPr>
+          <w:rFonts w:ascii="Consolas" w:eastAsia="Times New Roman" w:hAnsi="Consolas" w:cs="Times New Roman"/>
+          <w:color w:val="A6E22E"/>
+          <w:sz w:val="21"/>
+          <w:szCs w:val="21"/>
+          <w:u w:val="single"/>
+          <w:lang w:val="en-US"/>
+        </w:rPr>
+        <w:t>os</w:t>
+      </w:r>
+      <w:proofErr w:type="spellEnd"/>
+      <w:r>
+        <w:rPr>
+          <w:rFonts w:ascii="Consolas" w:eastAsia="Times New Roman" w:hAnsi="Consolas" w:cs="Times New Roman"/>
+          <w:color w:val="F8F8F2"/>
+          <w:sz w:val="21"/>
+          <w:szCs w:val="21"/>
+        </w:rPr>
+        <w:t>.</w:t>
+      </w:r>
+      <w:proofErr w:type="spellStart"/>
+      <w:r>
+        <w:rPr>
+          <w:rFonts w:ascii="Consolas" w:eastAsia="Times New Roman" w:hAnsi="Consolas" w:cs="Times New Roman"/>
+          <w:color w:val="A6E22E"/>
+          <w:sz w:val="21"/>
+          <w:szCs w:val="21"/>
+          <w:lang w:val="en-US"/>
+        </w:rPr>
+        <w:t>totalmem</w:t>
+      </w:r>
+      <w:proofErr w:type="spellEnd"/>
+      <w:r>
+        <w:rPr>
+          <w:rFonts w:ascii="Consolas" w:eastAsia="Times New Roman" w:hAnsi="Consolas" w:cs="Times New Roman"/>
+          <w:color w:val="F8F8F2"/>
+          <w:sz w:val="21"/>
+          <w:szCs w:val="21"/>
+        </w:rPr>
+        <w:t>());</w:t>
+      </w:r>
+      <w:r>
+        <w:rPr>
+          <w:rFonts w:ascii="Consolas" w:eastAsia="Times New Roman" w:hAnsi="Consolas" w:cs="Times New Roman"/>
+          <w:color w:val="F8F8F2"/>
+          <w:sz w:val="21"/>
+          <w:szCs w:val="21"/>
+          <w:lang w:val="en-US"/>
+        </w:rPr>
+        <w:t> </w:t>
+      </w:r>
+      <w:r>
+        <w:rPr>
+          <w:rFonts w:ascii="Consolas" w:eastAsia="Times New Roman" w:hAnsi="Consolas" w:cs="Times New Roman"/>
+          <w:color w:val="88846F"/>
+          <w:sz w:val="21"/>
+          <w:szCs w:val="21"/>
+        </w:rPr>
+        <w:t>//</w:t>
+      </w:r>
+      <w:r>
+        <w:rPr>
+          <w:rFonts w:ascii="Consolas" w:eastAsia="Times New Roman" w:hAnsi="Consolas" w:cs="Times New Roman"/>
+          <w:color w:val="88846F"/>
+          <w:sz w:val="21"/>
+          <w:szCs w:val="21"/>
+          <w:lang w:val="en-US"/>
+        </w:rPr>
+        <w:t> </w:t>
+      </w:r>
+      <w:r>
+        <w:rPr>
+          <w:rFonts w:ascii="Consolas" w:eastAsia="Times New Roman" w:hAnsi="Consolas" w:cs="Times New Roman"/>
+          <w:color w:val="88846F"/>
+          <w:sz w:val="21"/>
+          <w:szCs w:val="21"/>
+        </w:rPr>
+        <w:t>всего</w:t>
+      </w:r>
+      <w:r>
+        <w:rPr>
+          <w:rFonts w:ascii="Consolas" w:eastAsia="Times New Roman" w:hAnsi="Consolas" w:cs="Times New Roman"/>
+          <w:color w:val="88846F"/>
+          <w:sz w:val="21"/>
+          <w:szCs w:val="21"/>
+          <w:lang w:val="en-US"/>
+        </w:rPr>
+        <w:t> </w:t>
+      </w:r>
+      <w:r>
+        <w:rPr>
+          <w:rFonts w:ascii="Consolas" w:eastAsia="Times New Roman" w:hAnsi="Consolas" w:cs="Times New Roman"/>
+          <w:color w:val="88846F"/>
+          <w:sz w:val="21"/>
+          <w:szCs w:val="21"/>
+        </w:rPr>
+        <w:t>оперативная</w:t>
+      </w:r>
+      <w:r>
+        <w:rPr>
+          <w:rFonts w:ascii="Consolas" w:eastAsia="Times New Roman" w:hAnsi="Consolas" w:cs="Times New Roman"/>
+          <w:color w:val="88846F"/>
+          <w:sz w:val="21"/>
+          <w:szCs w:val="21"/>
+          <w:lang w:val="en-US"/>
+        </w:rPr>
+        <w:t> </w:t>
+      </w:r>
+      <w:r>
+        <w:rPr>
+          <w:rFonts w:ascii="Consolas" w:eastAsia="Times New Roman" w:hAnsi="Consolas" w:cs="Times New Roman"/>
+          <w:color w:val="88846F"/>
+          <w:sz w:val="21"/>
+          <w:szCs w:val="21"/>
+        </w:rPr>
+        <w:t>память</w:t>
+      </w:r>
+    </w:p>
+    <w:p>
+      <w:pPr>
+        <w:shd w:val="clear" w:color="auto" w:fill="272822"/>
+        <w:spacing w:after="0" w:line="285" w:lineRule="atLeast"/>
+        <w:rPr>
+          <w:rFonts w:ascii="Consolas" w:eastAsia="Times New Roman" w:hAnsi="Consolas" w:cs="Times New Roman"/>
+          <w:color w:val="F8F8F2"/>
+          <w:sz w:val="21"/>
+          <w:szCs w:val="21"/>
+        </w:rPr>
+      </w:pPr>
+    </w:p>
+    <w:p>
+      <w:pPr>
+        <w:shd w:val="clear" w:color="auto" w:fill="272822"/>
+        <w:spacing w:after="0" w:line="285" w:lineRule="atLeast"/>
+        <w:rPr>
+          <w:rFonts w:ascii="Consolas" w:eastAsia="Times New Roman" w:hAnsi="Consolas" w:cs="Times New Roman"/>
+          <w:color w:val="F8F8F2"/>
+          <w:sz w:val="21"/>
+          <w:szCs w:val="21"/>
+          <w:lang w:val="en-US"/>
+        </w:rPr>
+      </w:pPr>
+      <w:r>
+        <w:rPr>
+          <w:rFonts w:ascii="Consolas" w:eastAsia="Times New Roman" w:hAnsi="Consolas" w:cs="Times New Roman"/>
+          <w:color w:val="F8F8F2"/>
+          <w:sz w:val="21"/>
+          <w:szCs w:val="21"/>
+          <w:lang w:val="en-US"/>
+        </w:rPr>
+        <w:t>console.</w:t>
+      </w:r>
+      <w:r>
+        <w:rPr>
+          <w:rFonts w:ascii="Consolas" w:eastAsia="Times New Roman" w:hAnsi="Consolas" w:cs="Times New Roman"/>
+          <w:color w:val="A6E22E"/>
+          <w:sz w:val="21"/>
+          <w:szCs w:val="21"/>
+          <w:lang w:val="en-US"/>
+        </w:rPr>
+        <w:t>log</w:t>
+      </w:r>
+      <w:r>
+        <w:rPr>
+          <w:rFonts w:ascii="Consolas" w:eastAsia="Times New Roman" w:hAnsi="Consolas" w:cs="Times New Roman"/>
+          <w:color w:val="F8F8F2"/>
+          <w:sz w:val="21"/>
+          <w:szCs w:val="21"/>
+          <w:lang w:val="en-US"/>
+        </w:rPr>
+        <w:t>(</w:t>
+      </w:r>
+      <w:r>
+        <w:rPr>
+          <w:rFonts w:ascii="Consolas" w:eastAsia="Times New Roman" w:hAnsi="Consolas" w:cs="Times New Roman"/>
+          <w:color w:val="E6DB74"/>
+          <w:sz w:val="21"/>
+          <w:szCs w:val="21"/>
+          <w:lang w:val="en-US"/>
+        </w:rPr>
+        <w:t>'home directory: '</w:t>
+      </w:r>
+      <w:r>
+        <w:rPr>
+          <w:rFonts w:ascii="Consolas" w:eastAsia="Times New Roman" w:hAnsi="Consolas" w:cs="Times New Roman"/>
+          <w:color w:val="F8F8F2"/>
+          <w:sz w:val="21"/>
+          <w:szCs w:val="21"/>
+          <w:lang w:val="en-US"/>
+        </w:rPr>
+        <w:t>, </w:t>
+      </w:r>
+      <w:r>
+        <w:rPr>
+          <w:rFonts w:ascii="Consolas" w:eastAsia="Times New Roman" w:hAnsi="Consolas" w:cs="Times New Roman"/>
+          <w:color w:val="A6E22E"/>
+          <w:sz w:val="21"/>
+          <w:szCs w:val="21"/>
+          <w:u w:val="single"/>
+          <w:lang w:val="en-US"/>
+        </w:rPr>
+        <w:t>os</w:t>
+      </w:r>
+      <w:r>
+        <w:rPr>
+          <w:rFonts w:ascii="Consolas" w:eastAsia="Times New Roman" w:hAnsi="Consolas" w:cs="Times New Roman"/>
+          <w:color w:val="F8F8F2"/>
+          <w:sz w:val="21"/>
+          <w:szCs w:val="21"/>
+          <w:lang w:val="en-US"/>
+        </w:rPr>
+        <w:t>.</w:t>
+      </w:r>
+      <w:r>
+        <w:rPr>
+          <w:rFonts w:ascii="Consolas" w:eastAsia="Times New Roman" w:hAnsi="Consolas" w:cs="Times New Roman"/>
+          <w:color w:val="A6E22E"/>
+          <w:sz w:val="21"/>
+          <w:szCs w:val="21"/>
+          <w:lang w:val="en-US"/>
+        </w:rPr>
+        <w:t>homedir</w:t>
+      </w:r>
+      <w:r>
+        <w:rPr>
+          <w:rFonts w:ascii="Consolas" w:eastAsia="Times New Roman" w:hAnsi="Consolas" w:cs="Times New Roman"/>
+          <w:color w:val="F8F8F2"/>
+          <w:sz w:val="21"/>
+          <w:szCs w:val="21"/>
+          <w:lang w:val="en-US"/>
+        </w:rPr>
+        <w:t>()); </w:t>
+      </w:r>
+      <w:r>
+        <w:rPr>
+          <w:rFonts w:ascii="Consolas" w:eastAsia="Times New Roman" w:hAnsi="Consolas" w:cs="Times New Roman"/>
+          <w:color w:val="88846F"/>
+          <w:sz w:val="21"/>
+          <w:szCs w:val="21"/>
+          <w:lang w:val="en-US"/>
+        </w:rPr>
+        <w:t>// домашняя директория</w:t>
+      </w:r>
+    </w:p>
+    <w:p>
+      <w:pPr>
+        <w:shd w:val="clear" w:color="auto" w:fill="272822"/>
+        <w:spacing w:after="0" w:line="285" w:lineRule="atLeast"/>
+        <w:rPr>
+          <w:rFonts w:ascii="Consolas" w:eastAsia="Times New Roman" w:hAnsi="Consolas" w:cs="Times New Roman"/>
+          <w:color w:val="F8F8F2"/>
+          <w:sz w:val="21"/>
+          <w:szCs w:val="21"/>
+          <w:lang w:val="en-US"/>
+        </w:rPr>
+      </w:pPr>
+    </w:p>
+    <w:p>
+      <w:pPr>
+        <w:shd w:val="clear" w:color="auto" w:fill="272822"/>
+        <w:spacing w:after="0" w:line="285" w:lineRule="atLeast"/>
+        <w:rPr>
+          <w:rFonts w:ascii="Consolas" w:eastAsia="Times New Roman" w:hAnsi="Consolas" w:cs="Times New Roman"/>
+          <w:color w:val="F8F8F2"/>
+          <w:sz w:val="21"/>
+          <w:szCs w:val="21"/>
+          <w:lang w:val="en-US"/>
+        </w:rPr>
+      </w:pPr>
+      <w:r>
+        <w:rPr>
+          <w:rFonts w:ascii="Consolas" w:eastAsia="Times New Roman" w:hAnsi="Consolas" w:cs="Times New Roman"/>
+          <w:color w:val="F8F8F2"/>
+          <w:sz w:val="21"/>
+          <w:szCs w:val="21"/>
+          <w:lang w:val="en-US"/>
+        </w:rPr>
+        <w:t>console.</w:t>
+      </w:r>
+      <w:r>
+        <w:rPr>
+          <w:rFonts w:ascii="Consolas" w:eastAsia="Times New Roman" w:hAnsi="Consolas" w:cs="Times New Roman"/>
+          <w:color w:val="A6E22E"/>
+          <w:sz w:val="21"/>
+          <w:szCs w:val="21"/>
+          <w:lang w:val="en-US"/>
+        </w:rPr>
+        <w:t>log</w:t>
+      </w:r>
+      <w:r>
+        <w:rPr>
+          <w:rFonts w:ascii="Consolas" w:eastAsia="Times New Roman" w:hAnsi="Consolas" w:cs="Times New Roman"/>
+          <w:color w:val="F8F8F2"/>
+          <w:sz w:val="21"/>
+          <w:szCs w:val="21"/>
+          <w:lang w:val="en-US"/>
+        </w:rPr>
+        <w:t>(</w:t>
+      </w:r>
+      <w:r>
+        <w:rPr>
+          <w:rFonts w:ascii="Consolas" w:eastAsia="Times New Roman" w:hAnsi="Consolas" w:cs="Times New Roman"/>
+          <w:color w:val="E6DB74"/>
+          <w:sz w:val="21"/>
+          <w:szCs w:val="21"/>
+          <w:lang w:val="en-US"/>
+        </w:rPr>
+        <w:t>'how log system is working: '</w:t>
+      </w:r>
+      <w:r>
+        <w:rPr>
+          <w:rFonts w:ascii="Consolas" w:eastAsia="Times New Roman" w:hAnsi="Consolas" w:cs="Times New Roman"/>
+          <w:color w:val="F8F8F2"/>
+          <w:sz w:val="21"/>
+          <w:szCs w:val="21"/>
+          <w:lang w:val="en-US"/>
+        </w:rPr>
+        <w:t>, </w:t>
+      </w:r>
+      <w:r>
+        <w:rPr>
+          <w:rFonts w:ascii="Consolas" w:eastAsia="Times New Roman" w:hAnsi="Consolas" w:cs="Times New Roman"/>
+          <w:color w:val="A6E22E"/>
+          <w:sz w:val="21"/>
+          <w:szCs w:val="21"/>
+          <w:u w:val="single"/>
+          <w:lang w:val="en-US"/>
+        </w:rPr>
+        <w:t>os</w:t>
+      </w:r>
+      <w:r>
+        <w:rPr>
+          <w:rFonts w:ascii="Consolas" w:eastAsia="Times New Roman" w:hAnsi="Consolas" w:cs="Times New Roman"/>
+          <w:color w:val="F8F8F2"/>
+          <w:sz w:val="21"/>
+          <w:szCs w:val="21"/>
+          <w:lang w:val="en-US"/>
+        </w:rPr>
+        <w:t>.</w:t>
+      </w:r>
+      <w:r>
+        <w:rPr>
+          <w:rFonts w:ascii="Consolas" w:eastAsia="Times New Roman" w:hAnsi="Consolas" w:cs="Times New Roman"/>
+          <w:color w:val="A6E22E"/>
+          <w:sz w:val="21"/>
+          <w:szCs w:val="21"/>
+          <w:lang w:val="en-US"/>
+        </w:rPr>
+        <w:t>uptime</w:t>
+      </w:r>
+      <w:r>
+        <w:rPr>
+          <w:rFonts w:ascii="Consolas" w:eastAsia="Times New Roman" w:hAnsi="Consolas" w:cs="Times New Roman"/>
+          <w:color w:val="F8F8F2"/>
+          <w:sz w:val="21"/>
+          <w:szCs w:val="21"/>
+          <w:lang w:val="en-US"/>
+        </w:rPr>
+        <w:t>()); </w:t>
+      </w:r>
+      <w:r>
+        <w:rPr>
+          <w:rFonts w:ascii="Consolas" w:eastAsia="Times New Roman" w:hAnsi="Consolas" w:cs="Times New Roman"/>
+          <w:color w:val="88846F"/>
+          <w:sz w:val="21"/>
+          <w:szCs w:val="21"/>
+          <w:lang w:val="en-US"/>
+        </w:rPr>
+        <w:t>// сколько времени включена система</w:t>
+      </w:r>
+    </w:p>
+    <w:p>
+      <w:pPr>
+        <w:spacing w:after="0"/>
+        <w:rPr>
+          <w:b/>
+          <w:bCs/>
+          <w:szCs w:val="28"/>
+          <w:lang w:val="en-US"/>
+        </w:rPr>
+      </w:pPr>
+    </w:p>
+    <w:p>
+      <w:pPr>
+        <w:spacing w:after="0"/>
+        <w:jc w:val="right"/>
+        <w:rPr>
+          <w:b/>
+          <w:bCs/>
+          <w:highlight w:val="cyan"/>
+          <w:lang w:val="en-US"/>
+        </w:rPr>
+      </w:pPr>
+      <w:r>
+        <w:rPr>
+          <w:b/>
+          <w:bCs/>
+          <w:highlight w:val="cyan"/>
+        </w:rPr>
+        <w:t xml:space="preserve">- </w:t>
+      </w:r>
+      <w:r>
+        <w:rPr>
+          <w:b/>
+          <w:bCs/>
+          <w:highlight w:val="cyan"/>
+        </w:rPr>
+        <w:t>Модуль</w:t>
+      </w:r>
+      <w:r>
+        <w:rPr>
+          <w:b/>
+          <w:bCs/>
+          <w:highlight w:val="cyan"/>
+        </w:rPr>
+        <w:t xml:space="preserve"> </w:t>
+      </w:r>
+      <w:r>
+        <w:rPr>
+          <w:b/>
+          <w:bCs/>
+          <w:highlight w:val="cyan"/>
+          <w:lang w:val="en-US"/>
+        </w:rPr>
+        <w:t>EVENTS</w:t>
+      </w:r>
+    </w:p>
+    <w:p>
+      <w:pPr>
+        <w:spacing w:after="0"/>
+        <w:jc w:val="right"/>
+        <w:rPr>
+          <w:b/>
+          <w:bCs/>
+          <w:highlight w:val="cyan"/>
+        </w:rPr>
+      </w:pPr>
+    </w:p>
+    <w:p>
+      <w:pPr>
+        <w:spacing w:after="0"/>
+        <w:rPr>
+          <w:szCs w:val="28"/>
+        </w:rPr>
+      </w:pPr>
+      <w:r>
+        <w:rPr>
+          <w:szCs w:val="28"/>
+        </w:rPr>
+        <w:t>Метод</w:t>
+      </w:r>
+      <w:r>
+        <w:rPr>
+          <w:szCs w:val="28"/>
+        </w:rPr>
+        <w:t xml:space="preserve"> </w:t>
+      </w:r>
+      <w:r>
+        <w:rPr>
+          <w:b/>
+          <w:bCs/>
+          <w:szCs w:val="28"/>
+          <w:lang w:val="en-US"/>
+        </w:rPr>
+        <w:t>platform</w:t>
+      </w:r>
+      <w:r>
+        <w:rPr>
+          <w:b/>
+          <w:bCs/>
+          <w:szCs w:val="28"/>
+        </w:rPr>
+        <w:t>()</w:t>
+      </w:r>
+      <w:r>
+        <w:rPr>
+          <w:szCs w:val="28"/>
+        </w:rPr>
+        <w:t xml:space="preserve"> – </w:t>
+      </w:r>
+      <w:r>
+        <w:rPr>
+          <w:szCs w:val="28"/>
+        </w:rPr>
+        <w:t>название ОС</w:t>
+      </w:r>
+    </w:p>
+    <w:p>
+      <w:pPr>
+        <w:spacing w:after="0"/>
+        <w:rPr>
+          <w:b/>
+          <w:bCs/>
+          <w:szCs w:val="28"/>
         </w:rPr>
       </w:pPr>
     </w:p>

</xml_diff>

<commit_message>
events module - creating events, subscribing, dispatching
</commit_message>
<xml_diff>
--- a/notes/notes.docx
+++ b/notes/notes.docx
@@ -284,14 +284,12 @@
       <w:r>
         <w:t>.</w:t>
       </w:r>
-      <w:proofErr w:type="spellStart"/>
       <w:r>
         <w:rPr>
           <w:lang w:val="en-US"/>
         </w:rPr>
         <w:t>js</w:t>
       </w:r>
-      <w:proofErr w:type="spellEnd"/>
       <w:r>
         <w:t xml:space="preserve">, мы можем запустить его в ноде, для этого в командной строке пишем: </w:t>
       </w:r>
@@ -327,14 +325,12 @@
       <w:r>
         <w:t xml:space="preserve">расширение </w:t>
       </w:r>
-      <w:proofErr w:type="spellStart"/>
       <w:r>
         <w:rPr>
           <w:lang w:val="en-US"/>
         </w:rPr>
         <w:t>js</w:t>
       </w:r>
-      <w:proofErr w:type="spellEnd"/>
       <w:r>
         <w:t xml:space="preserve"> </w:t>
       </w:r>
@@ -500,18 +496,8 @@
           <w:bCs/>
           <w:lang w:val="en-US"/>
         </w:rPr>
-        <w:t xml:space="preserve">npm </w:t>
-      </w:r>
-      <w:proofErr w:type="spellStart"/>
-      <w:r>
-        <w:rPr>
-          <w:b/>
-          <w:bCs/>
-          <w:lang w:val="en-US"/>
-        </w:rPr>
-        <w:t>init</w:t>
-      </w:r>
-      <w:proofErr w:type="spellEnd"/>
+        <w:t>npm init</w:t>
+      </w:r>
     </w:p>
     <w:p>
       <w:pPr>
@@ -653,29 +639,7 @@
           <w:szCs w:val="18"/>
           <w:lang w:val="en-US"/>
         </w:rPr>
-        <w:t>"</w:t>
-      </w:r>
-      <w:proofErr w:type="spellStart"/>
-      <w:r>
-        <w:rPr>
-          <w:rFonts w:ascii="Courier New" w:eastAsia="Times New Roman" w:hAnsi="Courier New" w:cs="Courier New"/>
-          <w:color w:val="E6DB74"/>
-          <w:sz w:val="18"/>
-          <w:szCs w:val="18"/>
-          <w:lang w:val="en-US"/>
-        </w:rPr>
-        <w:t>nodejscourse</w:t>
-      </w:r>
-      <w:proofErr w:type="spellEnd"/>
-      <w:r>
-        <w:rPr>
-          <w:rFonts w:ascii="Courier New" w:eastAsia="Times New Roman" w:hAnsi="Courier New" w:cs="Courier New"/>
-          <w:color w:val="E6DB74"/>
-          <w:sz w:val="18"/>
-          <w:szCs w:val="18"/>
-          <w:lang w:val="en-US"/>
-        </w:rPr>
-        <w:t>"</w:t>
+        <w:t>"nodejscourse"</w:t>
       </w:r>
       <w:r>
         <w:rPr>
@@ -1104,9 +1068,18 @@
           <w:szCs w:val="18"/>
           <w:lang w:val="en-US"/>
         </w:rPr>
-        <w:t>"</w:t>
-      </w:r>
-      <w:proofErr w:type="spellStart"/>
+        <w:t>"url"</w:t>
+      </w:r>
+      <w:r>
+        <w:rPr>
+          <w:rFonts w:ascii="Courier New" w:eastAsia="Times New Roman" w:hAnsi="Courier New" w:cs="Courier New"/>
+          <w:color w:val="CC7832"/>
+          <w:sz w:val="18"/>
+          <w:szCs w:val="18"/>
+          <w:lang w:val="en-US"/>
+        </w:rPr>
+        <w:t xml:space="preserve">: </w:t>
+      </w:r>
       <w:r>
         <w:rPr>
           <w:rFonts w:ascii="Courier New" w:eastAsia="Times New Roman" w:hAnsi="Courier New" w:cs="Courier New"/>
@@ -1115,104 +1088,7 @@
           <w:szCs w:val="18"/>
           <w:lang w:val="en-US"/>
         </w:rPr>
-        <w:t>url</w:t>
-      </w:r>
-      <w:proofErr w:type="spellEnd"/>
-      <w:r>
-        <w:rPr>
-          <w:rFonts w:ascii="Courier New" w:eastAsia="Times New Roman" w:hAnsi="Courier New" w:cs="Courier New"/>
-          <w:color w:val="E6DB74"/>
-          <w:sz w:val="18"/>
-          <w:szCs w:val="18"/>
-          <w:lang w:val="en-US"/>
-        </w:rPr>
-        <w:t>"</w:t>
-      </w:r>
-      <w:r>
-        <w:rPr>
-          <w:rFonts w:ascii="Courier New" w:eastAsia="Times New Roman" w:hAnsi="Courier New" w:cs="Courier New"/>
-          <w:color w:val="CC7832"/>
-          <w:sz w:val="18"/>
-          <w:szCs w:val="18"/>
-          <w:lang w:val="en-US"/>
-        </w:rPr>
-        <w:t xml:space="preserve">: </w:t>
-      </w:r>
-      <w:r>
-        <w:rPr>
-          <w:rFonts w:ascii="Courier New" w:eastAsia="Times New Roman" w:hAnsi="Courier New" w:cs="Courier New"/>
-          <w:color w:val="E6DB74"/>
-          <w:sz w:val="18"/>
-          <w:szCs w:val="18"/>
-          <w:lang w:val="en-US"/>
-        </w:rPr>
-        <w:t>"</w:t>
-      </w:r>
-      <w:proofErr w:type="spellStart"/>
-      <w:r>
-        <w:rPr>
-          <w:rFonts w:ascii="Courier New" w:eastAsia="Times New Roman" w:hAnsi="Courier New" w:cs="Courier New"/>
-          <w:color w:val="E6DB74"/>
-          <w:sz w:val="18"/>
-          <w:szCs w:val="18"/>
-          <w:lang w:val="en-US"/>
-        </w:rPr>
-        <w:t>git+https</w:t>
-      </w:r>
-      <w:proofErr w:type="spellEnd"/>
-      <w:r>
-        <w:rPr>
-          <w:rFonts w:ascii="Courier New" w:eastAsia="Times New Roman" w:hAnsi="Courier New" w:cs="Courier New"/>
-          <w:color w:val="E6DB74"/>
-          <w:sz w:val="18"/>
-          <w:szCs w:val="18"/>
-          <w:lang w:val="en-US"/>
-        </w:rPr>
-        <w:t>://github.com/</w:t>
-      </w:r>
-      <w:proofErr w:type="spellStart"/>
-      <w:r>
-        <w:rPr>
-          <w:rFonts w:ascii="Courier New" w:eastAsia="Times New Roman" w:hAnsi="Courier New" w:cs="Courier New"/>
-          <w:color w:val="E6DB74"/>
-          <w:sz w:val="18"/>
-          <w:szCs w:val="18"/>
-          <w:lang w:val="en-US"/>
-        </w:rPr>
-        <w:t>Smovg</w:t>
-      </w:r>
-      <w:proofErr w:type="spellEnd"/>
-      <w:r>
-        <w:rPr>
-          <w:rFonts w:ascii="Courier New" w:eastAsia="Times New Roman" w:hAnsi="Courier New" w:cs="Courier New"/>
-          <w:color w:val="E6DB74"/>
-          <w:sz w:val="18"/>
-          <w:szCs w:val="18"/>
-          <w:lang w:val="en-US"/>
-        </w:rPr>
-        <w:t>-by/</w:t>
-      </w:r>
-      <w:proofErr w:type="spellStart"/>
-      <w:r>
-        <w:rPr>
-          <w:rFonts w:ascii="Courier New" w:eastAsia="Times New Roman" w:hAnsi="Courier New" w:cs="Courier New"/>
-          <w:color w:val="E6DB74"/>
-          <w:sz w:val="18"/>
-          <w:szCs w:val="18"/>
-          <w:lang w:val="en-US"/>
-        </w:rPr>
-        <w:t>nodejs_minin.git</w:t>
-      </w:r>
-      <w:proofErr w:type="spellEnd"/>
-      <w:r>
-        <w:rPr>
-          <w:rFonts w:ascii="Courier New" w:eastAsia="Times New Roman" w:hAnsi="Courier New" w:cs="Courier New"/>
-          <w:color w:val="E6DB74"/>
-          <w:sz w:val="18"/>
-          <w:szCs w:val="18"/>
-          <w:lang w:val="en-US"/>
-        </w:rPr>
-        <w:t>"</w:t>
+        <w:t>"git+https://github.com/Smovg-by/nodejs_minin.git"</w:t>
       </w:r>
       <w:r>
         <w:rPr>
@@ -1336,29 +1212,7 @@
           <w:szCs w:val="18"/>
           <w:lang w:val="en-US"/>
         </w:rPr>
-        <w:t>"</w:t>
-      </w:r>
-      <w:proofErr w:type="spellStart"/>
-      <w:r>
-        <w:rPr>
-          <w:rFonts w:ascii="Courier New" w:eastAsia="Times New Roman" w:hAnsi="Courier New" w:cs="Courier New"/>
-          <w:color w:val="E6DB74"/>
-          <w:sz w:val="18"/>
-          <w:szCs w:val="18"/>
-          <w:lang w:val="en-US"/>
-        </w:rPr>
-        <w:t>nodejs</w:t>
-      </w:r>
-      <w:proofErr w:type="spellEnd"/>
-      <w:r>
-        <w:rPr>
-          <w:rFonts w:ascii="Courier New" w:eastAsia="Times New Roman" w:hAnsi="Courier New" w:cs="Courier New"/>
-          <w:color w:val="E6DB74"/>
-          <w:sz w:val="18"/>
-          <w:szCs w:val="18"/>
-          <w:lang w:val="en-US"/>
-        </w:rPr>
-        <w:t>"</w:t>
+        <w:t>"nodejs"</w:t>
       </w:r>
       <w:r>
         <w:rPr>
@@ -1430,51 +1284,7 @@
           <w:szCs w:val="18"/>
           <w:lang w:val="en-US"/>
         </w:rPr>
-        <w:t>"</w:t>
-      </w:r>
-      <w:proofErr w:type="spellStart"/>
-      <w:r>
-        <w:rPr>
-          <w:rFonts w:ascii="Courier New" w:eastAsia="Times New Roman" w:hAnsi="Courier New" w:cs="Courier New"/>
-          <w:color w:val="E6DB74"/>
-          <w:sz w:val="18"/>
-          <w:szCs w:val="18"/>
-          <w:lang w:val="en-US"/>
-        </w:rPr>
-        <w:t>Uladzimir</w:t>
-      </w:r>
-      <w:proofErr w:type="spellEnd"/>
-      <w:r>
-        <w:rPr>
-          <w:rFonts w:ascii="Courier New" w:eastAsia="Times New Roman" w:hAnsi="Courier New" w:cs="Courier New"/>
-          <w:color w:val="E6DB74"/>
-          <w:sz w:val="18"/>
-          <w:szCs w:val="18"/>
-          <w:lang w:val="en-US"/>
-        </w:rPr>
-        <w:t xml:space="preserve"> </w:t>
-      </w:r>
-      <w:proofErr w:type="spellStart"/>
-      <w:r>
-        <w:rPr>
-          <w:rFonts w:ascii="Courier New" w:eastAsia="Times New Roman" w:hAnsi="Courier New" w:cs="Courier New"/>
-          <w:color w:val="E6DB74"/>
-          <w:sz w:val="18"/>
-          <w:szCs w:val="18"/>
-          <w:lang w:val="en-US"/>
-        </w:rPr>
-        <w:t>Smouzh</w:t>
-      </w:r>
-      <w:proofErr w:type="spellEnd"/>
-      <w:r>
-        <w:rPr>
-          <w:rFonts w:ascii="Courier New" w:eastAsia="Times New Roman" w:hAnsi="Courier New" w:cs="Courier New"/>
-          <w:color w:val="E6DB74"/>
-          <w:sz w:val="18"/>
-          <w:szCs w:val="18"/>
-          <w:lang w:val="en-US"/>
-        </w:rPr>
-        <w:t xml:space="preserve"> &lt;smovg1986@gmail.com&gt;"</w:t>
+        <w:t>"Uladzimir Smouzh &lt;smovg1986@gmail.com&gt;"</w:t>
       </w:r>
       <w:r>
         <w:rPr>
@@ -1597,9 +1407,18 @@
           <w:szCs w:val="18"/>
           <w:lang w:val="en-US"/>
         </w:rPr>
-        <w:t>"</w:t>
-      </w:r>
-      <w:proofErr w:type="spellStart"/>
+        <w:t>"url"</w:t>
+      </w:r>
+      <w:r>
+        <w:rPr>
+          <w:rFonts w:ascii="Courier New" w:eastAsia="Times New Roman" w:hAnsi="Courier New" w:cs="Courier New"/>
+          <w:color w:val="CC7832"/>
+          <w:sz w:val="18"/>
+          <w:szCs w:val="18"/>
+          <w:lang w:val="en-US"/>
+        </w:rPr>
+        <w:t xml:space="preserve">: </w:t>
+      </w:r>
       <w:r>
         <w:rPr>
           <w:rFonts w:ascii="Courier New" w:eastAsia="Times New Roman" w:hAnsi="Courier New" w:cs="Courier New"/>
@@ -1608,82 +1427,7 @@
           <w:szCs w:val="18"/>
           <w:lang w:val="en-US"/>
         </w:rPr>
-        <w:t>url</w:t>
-      </w:r>
-      <w:proofErr w:type="spellEnd"/>
-      <w:r>
-        <w:rPr>
-          <w:rFonts w:ascii="Courier New" w:eastAsia="Times New Roman" w:hAnsi="Courier New" w:cs="Courier New"/>
-          <w:color w:val="E6DB74"/>
-          <w:sz w:val="18"/>
-          <w:szCs w:val="18"/>
-          <w:lang w:val="en-US"/>
-        </w:rPr>
-        <w:t>"</w:t>
-      </w:r>
-      <w:r>
-        <w:rPr>
-          <w:rFonts w:ascii="Courier New" w:eastAsia="Times New Roman" w:hAnsi="Courier New" w:cs="Courier New"/>
-          <w:color w:val="CC7832"/>
-          <w:sz w:val="18"/>
-          <w:szCs w:val="18"/>
-          <w:lang w:val="en-US"/>
-        </w:rPr>
-        <w:t xml:space="preserve">: </w:t>
-      </w:r>
-      <w:r>
-        <w:rPr>
-          <w:rFonts w:ascii="Courier New" w:eastAsia="Times New Roman" w:hAnsi="Courier New" w:cs="Courier New"/>
-          <w:color w:val="E6DB74"/>
-          <w:sz w:val="18"/>
-          <w:szCs w:val="18"/>
-          <w:lang w:val="en-US"/>
-        </w:rPr>
-        <w:t>"https://github.com/</w:t>
-      </w:r>
-      <w:proofErr w:type="spellStart"/>
-      <w:r>
-        <w:rPr>
-          <w:rFonts w:ascii="Courier New" w:eastAsia="Times New Roman" w:hAnsi="Courier New" w:cs="Courier New"/>
-          <w:color w:val="E6DB74"/>
-          <w:sz w:val="18"/>
-          <w:szCs w:val="18"/>
-          <w:lang w:val="en-US"/>
-        </w:rPr>
-        <w:t>Smovg</w:t>
-      </w:r>
-      <w:proofErr w:type="spellEnd"/>
-      <w:r>
-        <w:rPr>
-          <w:rFonts w:ascii="Courier New" w:eastAsia="Times New Roman" w:hAnsi="Courier New" w:cs="Courier New"/>
-          <w:color w:val="E6DB74"/>
-          <w:sz w:val="18"/>
-          <w:szCs w:val="18"/>
-          <w:lang w:val="en-US"/>
-        </w:rPr>
-        <w:t>-by/</w:t>
-      </w:r>
-      <w:proofErr w:type="spellStart"/>
-      <w:r>
-        <w:rPr>
-          <w:rFonts w:ascii="Courier New" w:eastAsia="Times New Roman" w:hAnsi="Courier New" w:cs="Courier New"/>
-          <w:color w:val="E6DB74"/>
-          <w:sz w:val="18"/>
-          <w:szCs w:val="18"/>
-          <w:lang w:val="en-US"/>
-        </w:rPr>
-        <w:t>nodejs_minin</w:t>
-      </w:r>
-      <w:proofErr w:type="spellEnd"/>
-      <w:r>
-        <w:rPr>
-          <w:rFonts w:ascii="Courier New" w:eastAsia="Times New Roman" w:hAnsi="Courier New" w:cs="Courier New"/>
-          <w:color w:val="E6DB74"/>
-          <w:sz w:val="18"/>
-          <w:szCs w:val="18"/>
-          <w:lang w:val="en-US"/>
-        </w:rPr>
-        <w:t>/issues"</w:t>
+        <w:t>"https://github.com/Smovg-by/nodejs_minin/issues"</w:t>
       </w:r>
       <w:r>
         <w:rPr>
@@ -1755,51 +1499,7 @@
           <w:szCs w:val="18"/>
           <w:lang w:val="en-US"/>
         </w:rPr>
-        <w:t>"https://github.com/</w:t>
-      </w:r>
-      <w:proofErr w:type="spellStart"/>
-      <w:r>
-        <w:rPr>
-          <w:rFonts w:ascii="Courier New" w:eastAsia="Times New Roman" w:hAnsi="Courier New" w:cs="Courier New"/>
-          <w:color w:val="E6DB74"/>
-          <w:sz w:val="18"/>
-          <w:szCs w:val="18"/>
-          <w:lang w:val="en-US"/>
-        </w:rPr>
-        <w:t>Smovg</w:t>
-      </w:r>
-      <w:proofErr w:type="spellEnd"/>
-      <w:r>
-        <w:rPr>
-          <w:rFonts w:ascii="Courier New" w:eastAsia="Times New Roman" w:hAnsi="Courier New" w:cs="Courier New"/>
-          <w:color w:val="E6DB74"/>
-          <w:sz w:val="18"/>
-          <w:szCs w:val="18"/>
-          <w:lang w:val="en-US"/>
-        </w:rPr>
-        <w:t>-by/</w:t>
-      </w:r>
-      <w:proofErr w:type="spellStart"/>
-      <w:r>
-        <w:rPr>
-          <w:rFonts w:ascii="Courier New" w:eastAsia="Times New Roman" w:hAnsi="Courier New" w:cs="Courier New"/>
-          <w:color w:val="E6DB74"/>
-          <w:sz w:val="18"/>
-          <w:szCs w:val="18"/>
-          <w:lang w:val="en-US"/>
-        </w:rPr>
-        <w:t>nodejs_minin#readme</w:t>
-      </w:r>
-      <w:proofErr w:type="spellEnd"/>
-      <w:r>
-        <w:rPr>
-          <w:rFonts w:ascii="Courier New" w:eastAsia="Times New Roman" w:hAnsi="Courier New" w:cs="Courier New"/>
-          <w:color w:val="E6DB74"/>
-          <w:sz w:val="18"/>
-          <w:szCs w:val="18"/>
-          <w:lang w:val="en-US"/>
-        </w:rPr>
-        <w:t>"</w:t>
+        <w:t>"https://github.com/Smovg-by/nodejs_minin#readme"</w:t>
       </w:r>
       <w:r>
         <w:rPr>
@@ -2062,7 +1762,6 @@
         </w:rPr>
         <w:t xml:space="preserve">Поле </w:t>
       </w:r>
-      <w:proofErr w:type="spellStart"/>
       <w:r>
         <w:rPr>
           <w:b/>
@@ -2083,7 +1782,6 @@
         </w:rPr>
         <w:t>evDependencies</w:t>
       </w:r>
-      <w:proofErr w:type="spellEnd"/>
     </w:p>
     <w:p>
       <w:pPr>
@@ -2452,23 +2150,13 @@
         </w:rPr>
         <w:br/>
       </w:r>
-      <w:proofErr w:type="spellStart"/>
       <w:r>
         <w:rPr>
           <w:color w:val="F8F8F2"/>
           <w:sz w:val="21"/>
           <w:szCs w:val="21"/>
         </w:rPr>
-        <w:t>module.exports</w:t>
-      </w:r>
-      <w:proofErr w:type="spellEnd"/>
-      <w:r>
-        <w:rPr>
-          <w:color w:val="F8F8F2"/>
-          <w:sz w:val="21"/>
-          <w:szCs w:val="21"/>
-        </w:rPr>
-        <w:t xml:space="preserve"> </w:t>
+        <w:t xml:space="preserve">module.exports </w:t>
       </w:r>
       <w:r>
         <w:rPr>
@@ -2624,7 +2312,6 @@
       <w:r>
         <w:t xml:space="preserve">Метод </w:t>
       </w:r>
-      <w:proofErr w:type="spellStart"/>
       <w:r>
         <w:rPr>
           <w:b/>
@@ -2633,7 +2320,6 @@
         </w:rPr>
         <w:t>basename</w:t>
       </w:r>
-      <w:proofErr w:type="spellEnd"/>
       <w:r>
         <w:t xml:space="preserve"> – выводим имя файла</w:t>
       </w:r>
@@ -2735,7 +2421,6 @@
         </w:rPr>
         <w:t xml:space="preserve">, </w:t>
       </w:r>
-      <w:proofErr w:type="spellStart"/>
       <w:r>
         <w:rPr>
           <w:rFonts w:ascii="Courier New" w:eastAsia="Times New Roman" w:hAnsi="Courier New" w:cs="Courier New"/>
@@ -2744,18 +2429,7 @@
           <w:szCs w:val="21"/>
           <w:lang w:val="en-US"/>
         </w:rPr>
-        <w:t>path.basename</w:t>
-      </w:r>
-      <w:proofErr w:type="spellEnd"/>
-      <w:r>
-        <w:rPr>
-          <w:rFonts w:ascii="Courier New" w:eastAsia="Times New Roman" w:hAnsi="Courier New" w:cs="Courier New"/>
-          <w:color w:val="F8F8F2"/>
-          <w:sz w:val="21"/>
-          <w:szCs w:val="21"/>
-          <w:lang w:val="en-US"/>
-        </w:rPr>
-        <w:t>(__filename))</w:t>
+        <w:t>path.basename(__filename))</w:t>
       </w:r>
       <w:r>
         <w:rPr>
@@ -2787,7 +2461,6 @@
       <w:r>
         <w:t xml:space="preserve"> </w:t>
       </w:r>
-      <w:proofErr w:type="spellStart"/>
       <w:r>
         <w:rPr>
           <w:b/>
@@ -2796,7 +2469,6 @@
         </w:rPr>
         <w:t>dirname</w:t>
       </w:r>
-      <w:proofErr w:type="spellEnd"/>
       <w:r>
         <w:t xml:space="preserve"> – </w:t>
       </w:r>
@@ -2901,27 +2573,15 @@
         </w:rPr>
         <w:t xml:space="preserve">, </w:t>
       </w:r>
-      <w:proofErr w:type="spellStart"/>
-      <w:r>
-        <w:rPr>
-          <w:rFonts w:ascii="Courier New" w:eastAsia="Times New Roman" w:hAnsi="Courier New" w:cs="Courier New"/>
-          <w:color w:val="F8F8F2"/>
-          <w:sz w:val="18"/>
-          <w:szCs w:val="18"/>
-          <w:lang w:val="en-US"/>
-        </w:rPr>
-        <w:t>path.dirname</w:t>
-      </w:r>
-      <w:proofErr w:type="spellEnd"/>
-      <w:r>
-        <w:rPr>
-          <w:rFonts w:ascii="Courier New" w:eastAsia="Times New Roman" w:hAnsi="Courier New" w:cs="Courier New"/>
-          <w:color w:val="F8F8F2"/>
-          <w:sz w:val="18"/>
-          <w:szCs w:val="18"/>
-          <w:lang w:val="en-US"/>
-        </w:rPr>
-        <w:t>(__filename))</w:t>
+      <w:r>
+        <w:rPr>
+          <w:rFonts w:ascii="Courier New" w:eastAsia="Times New Roman" w:hAnsi="Courier New" w:cs="Courier New"/>
+          <w:color w:val="F8F8F2"/>
+          <w:sz w:val="18"/>
+          <w:szCs w:val="18"/>
+          <w:lang w:val="en-US"/>
+        </w:rPr>
+        <w:t>path.dirname(__filename))</w:t>
       </w:r>
       <w:r>
         <w:rPr>
@@ -2955,7 +2615,6 @@
         </w:rPr>
         <w:t xml:space="preserve"> </w:t>
       </w:r>
-      <w:proofErr w:type="spellStart"/>
       <w:r>
         <w:rPr>
           <w:b/>
@@ -2964,7 +2623,6 @@
         </w:rPr>
         <w:t>extname</w:t>
       </w:r>
-      <w:proofErr w:type="spellEnd"/>
       <w:r>
         <w:rPr>
           <w:b/>
@@ -3104,27 +2762,15 @@
         </w:rPr>
         <w:t xml:space="preserve">, </w:t>
       </w:r>
-      <w:proofErr w:type="spellStart"/>
-      <w:r>
-        <w:rPr>
-          <w:rFonts w:ascii="Courier New" w:eastAsia="Times New Roman" w:hAnsi="Courier New" w:cs="Courier New"/>
-          <w:color w:val="F8F8F2"/>
-          <w:sz w:val="18"/>
-          <w:szCs w:val="18"/>
-          <w:lang w:val="en-US"/>
-        </w:rPr>
-        <w:t>path.extname</w:t>
-      </w:r>
-      <w:proofErr w:type="spellEnd"/>
-      <w:r>
-        <w:rPr>
-          <w:rFonts w:ascii="Courier New" w:eastAsia="Times New Roman" w:hAnsi="Courier New" w:cs="Courier New"/>
-          <w:color w:val="F8F8F2"/>
-          <w:sz w:val="18"/>
-          <w:szCs w:val="18"/>
-          <w:lang w:val="en-US"/>
-        </w:rPr>
-        <w:t>(__filename))</w:t>
+      <w:r>
+        <w:rPr>
+          <w:rFonts w:ascii="Courier New" w:eastAsia="Times New Roman" w:hAnsi="Courier New" w:cs="Courier New"/>
+          <w:color w:val="F8F8F2"/>
+          <w:sz w:val="18"/>
+          <w:szCs w:val="18"/>
+          <w:lang w:val="en-US"/>
+        </w:rPr>
+        <w:t>path.extname(__filename))</w:t>
       </w:r>
       <w:r>
         <w:rPr>
@@ -3275,27 +2921,15 @@
         </w:rPr>
         <w:t xml:space="preserve">, </w:t>
       </w:r>
-      <w:proofErr w:type="spellStart"/>
-      <w:r>
-        <w:rPr>
-          <w:rFonts w:ascii="Courier New" w:eastAsia="Times New Roman" w:hAnsi="Courier New" w:cs="Courier New"/>
-          <w:color w:val="F8F8F2"/>
-          <w:sz w:val="18"/>
-          <w:szCs w:val="18"/>
-          <w:lang w:val="en-US"/>
-        </w:rPr>
-        <w:t>path.parse</w:t>
-      </w:r>
-      <w:proofErr w:type="spellEnd"/>
-      <w:r>
-        <w:rPr>
-          <w:rFonts w:ascii="Courier New" w:eastAsia="Times New Roman" w:hAnsi="Courier New" w:cs="Courier New"/>
-          <w:color w:val="F8F8F2"/>
-          <w:sz w:val="18"/>
-          <w:szCs w:val="18"/>
-          <w:lang w:val="en-US"/>
-        </w:rPr>
-        <w:t>(__filename))</w:t>
+      <w:r>
+        <w:rPr>
+          <w:rFonts w:ascii="Courier New" w:eastAsia="Times New Roman" w:hAnsi="Courier New" w:cs="Courier New"/>
+          <w:color w:val="F8F8F2"/>
+          <w:sz w:val="18"/>
+          <w:szCs w:val="18"/>
+          <w:lang w:val="en-US"/>
+        </w:rPr>
+        <w:t>path.parse(__filename))</w:t>
       </w:r>
       <w:r>
         <w:rPr>
@@ -3361,103 +2995,39 @@
           <w:highlight w:val="lightGray"/>
           <w:lang w:val="en-US"/>
         </w:rPr>
-        <w:t xml:space="preserve">  </w:t>
-      </w:r>
-      <w:proofErr w:type="spellStart"/>
-      <w:r>
+        <w:t xml:space="preserve">  dir: 'C:\\Users\\user\\Desktop\\nodeJSCourse\\demo',</w:t>
+      </w:r>
+    </w:p>
+    <w:p>
+      <w:pPr>
+        <w:spacing w:after="0"/>
         <w:rPr>
           <w:highlight w:val="lightGray"/>
           <w:lang w:val="en-US"/>
         </w:rPr>
-        <w:t>dir</w:t>
-      </w:r>
-      <w:proofErr w:type="spellEnd"/>
+      </w:pPr>
       <w:r>
         <w:rPr>
           <w:highlight w:val="lightGray"/>
           <w:lang w:val="en-US"/>
         </w:rPr>
-        <w:t>: 'C:\\Users\\user\\Desktop\\</w:t>
-      </w:r>
-      <w:proofErr w:type="spellStart"/>
-      <w:r>
+        <w:t xml:space="preserve">  base: 'path.js',</w:t>
+      </w:r>
+    </w:p>
+    <w:p>
+      <w:pPr>
+        <w:spacing w:after="0"/>
         <w:rPr>
           <w:highlight w:val="lightGray"/>
           <w:lang w:val="en-US"/>
         </w:rPr>
-        <w:t>nodeJSCourse</w:t>
-      </w:r>
-      <w:proofErr w:type="spellEnd"/>
+      </w:pPr>
       <w:r>
         <w:rPr>
           <w:highlight w:val="lightGray"/>
           <w:lang w:val="en-US"/>
         </w:rPr>
-        <w:t>\\demo',</w:t>
-      </w:r>
-    </w:p>
-    <w:p>
-      <w:pPr>
-        <w:spacing w:after="0"/>
-        <w:rPr>
-          <w:highlight w:val="lightGray"/>
-          <w:lang w:val="en-US"/>
-        </w:rPr>
-      </w:pPr>
-      <w:r>
-        <w:rPr>
-          <w:highlight w:val="lightGray"/>
-          <w:lang w:val="en-US"/>
-        </w:rPr>
-        <w:t xml:space="preserve">  base: 'path.js',</w:t>
-      </w:r>
-    </w:p>
-    <w:p>
-      <w:pPr>
-        <w:spacing w:after="0"/>
-        <w:rPr>
-          <w:highlight w:val="lightGray"/>
-          <w:lang w:val="en-US"/>
-        </w:rPr>
-      </w:pPr>
-      <w:r>
-        <w:rPr>
-          <w:highlight w:val="lightGray"/>
-          <w:lang w:val="en-US"/>
-        </w:rPr>
-        <w:t xml:space="preserve">  </w:t>
-      </w:r>
-      <w:proofErr w:type="spellStart"/>
-      <w:r>
-        <w:rPr>
-          <w:highlight w:val="lightGray"/>
-          <w:lang w:val="en-US"/>
-        </w:rPr>
-        <w:t>ext</w:t>
-      </w:r>
-      <w:proofErr w:type="spellEnd"/>
-      <w:r>
-        <w:rPr>
-          <w:highlight w:val="lightGray"/>
-          <w:lang w:val="en-US"/>
-        </w:rPr>
-        <w:t>: '.</w:t>
-      </w:r>
-      <w:proofErr w:type="spellStart"/>
-      <w:r>
-        <w:rPr>
-          <w:highlight w:val="lightGray"/>
-          <w:lang w:val="en-US"/>
-        </w:rPr>
-        <w:t>js</w:t>
-      </w:r>
-      <w:proofErr w:type="spellEnd"/>
-      <w:r>
-        <w:rPr>
-          <w:highlight w:val="lightGray"/>
-          <w:lang w:val="en-US"/>
-        </w:rPr>
-        <w:t>',</w:t>
+        <w:t xml:space="preserve">  ext: '.js',</w:t>
       </w:r>
     </w:p>
     <w:p>
@@ -3612,42 +3182,8 @@
           <w:szCs w:val="18"/>
           <w:lang w:val="en-US"/>
         </w:rPr>
-        <w:t>(</w:t>
-      </w:r>
-      <w:proofErr w:type="spellStart"/>
-      <w:r>
-        <w:rPr>
-          <w:rFonts w:ascii="Courier New" w:eastAsia="Times New Roman" w:hAnsi="Courier New" w:cs="Courier New"/>
-          <w:color w:val="F8F8F2"/>
-          <w:sz w:val="18"/>
-          <w:szCs w:val="18"/>
-          <w:lang w:val="en-US"/>
-        </w:rPr>
-        <w:t>path.join</w:t>
-      </w:r>
-      <w:proofErr w:type="spellEnd"/>
-      <w:r>
-        <w:rPr>
-          <w:rFonts w:ascii="Courier New" w:eastAsia="Times New Roman" w:hAnsi="Courier New" w:cs="Courier New"/>
-          <w:color w:val="F8F8F2"/>
-          <w:sz w:val="18"/>
-          <w:szCs w:val="18"/>
-          <w:lang w:val="en-US"/>
-        </w:rPr>
-        <w:t>(__</w:t>
-      </w:r>
-      <w:proofErr w:type="spellStart"/>
-      <w:r>
-        <w:rPr>
-          <w:rFonts w:ascii="Courier New" w:eastAsia="Times New Roman" w:hAnsi="Courier New" w:cs="Courier New"/>
-          <w:color w:val="F8F8F2"/>
-          <w:sz w:val="18"/>
-          <w:szCs w:val="18"/>
-          <w:lang w:val="en-US"/>
-        </w:rPr>
-        <w:t>dirname</w:t>
-      </w:r>
-      <w:proofErr w:type="spellEnd"/>
+        <w:t>(path.join(__dirname</w:t>
+      </w:r>
       <w:r>
         <w:rPr>
           <w:rFonts w:ascii="Courier New" w:eastAsia="Times New Roman" w:hAnsi="Courier New" w:cs="Courier New"/>
@@ -3855,7 +3391,6 @@
         </w:rPr>
         <w:t xml:space="preserve"> </w:t>
       </w:r>
-      <w:proofErr w:type="spellStart"/>
       <w:r>
         <w:rPr>
           <w:b/>
@@ -3865,7 +3400,6 @@
         </w:rPr>
         <w:t>mkdir</w:t>
       </w:r>
-      <w:proofErr w:type="spellEnd"/>
       <w:r>
         <w:rPr>
           <w:szCs w:val="28"/>
@@ -3944,7 +3478,6 @@
         </w:rPr>
         <w:t xml:space="preserve">является однопоточным, поэтому предлагает создание папок/файлов СИНХРОННЫМ методом и АСИНХРОННЫМ методом. В данном случае </w:t>
       </w:r>
-      <w:proofErr w:type="spellStart"/>
       <w:r>
         <w:rPr>
           <w:b/>
@@ -3954,7 +3487,6 @@
         </w:rPr>
         <w:t>mkdir</w:t>
       </w:r>
-      <w:proofErr w:type="spellEnd"/>
       <w:r>
         <w:rPr>
           <w:szCs w:val="28"/>
@@ -3975,7 +3507,6 @@
         </w:rPr>
         <w:t xml:space="preserve">, поэтому мы должны обязательно использовать колл-бек. Также можно воспользоваться СИНХРОННЫМ методом </w:t>
       </w:r>
-      <w:proofErr w:type="spellStart"/>
       <w:r>
         <w:rPr>
           <w:b/>
@@ -3985,7 +3516,6 @@
         </w:rPr>
         <w:t>mkdirSync</w:t>
       </w:r>
-      <w:proofErr w:type="spellEnd"/>
       <w:r>
         <w:rPr>
           <w:b/>
@@ -4314,62 +3844,16 @@
         </w:rPr>
         <w:br/>
       </w:r>
-      <w:proofErr w:type="spellStart"/>
-      <w:r>
-        <w:rPr>
-          <w:rFonts w:ascii="Courier New" w:eastAsia="Times New Roman" w:hAnsi="Courier New" w:cs="Courier New"/>
-          <w:color w:val="F8F8F2"/>
-          <w:sz w:val="18"/>
-          <w:szCs w:val="18"/>
-          <w:lang w:val="en-US"/>
-        </w:rPr>
-        <w:t>fs.mkdir</w:t>
-      </w:r>
-      <w:proofErr w:type="spellEnd"/>
-      <w:r>
-        <w:rPr>
-          <w:rFonts w:ascii="Courier New" w:eastAsia="Times New Roman" w:hAnsi="Courier New" w:cs="Courier New"/>
-          <w:color w:val="F8F8F2"/>
-          <w:sz w:val="18"/>
-          <w:szCs w:val="18"/>
-          <w:lang w:val="en-US"/>
-        </w:rPr>
-        <w:t>(</w:t>
-      </w:r>
-      <w:proofErr w:type="spellStart"/>
-      <w:r>
-        <w:rPr>
-          <w:rFonts w:ascii="Courier New" w:eastAsia="Times New Roman" w:hAnsi="Courier New" w:cs="Courier New"/>
-          <w:color w:val="F8F8F2"/>
-          <w:sz w:val="18"/>
-          <w:szCs w:val="18"/>
-          <w:lang w:val="en-US"/>
-        </w:rPr>
-        <w:t>path.join</w:t>
-      </w:r>
-      <w:proofErr w:type="spellEnd"/>
-      <w:r>
-        <w:rPr>
-          <w:rFonts w:ascii="Courier New" w:eastAsia="Times New Roman" w:hAnsi="Courier New" w:cs="Courier New"/>
-          <w:color w:val="F8F8F2"/>
-          <w:sz w:val="18"/>
-          <w:szCs w:val="18"/>
-          <w:lang w:val="en-US"/>
-        </w:rPr>
-        <w:t>(__</w:t>
-      </w:r>
-      <w:proofErr w:type="spellStart"/>
-      <w:r>
-        <w:rPr>
-          <w:rFonts w:ascii="Courier New" w:eastAsia="Times New Roman" w:hAnsi="Courier New" w:cs="Courier New"/>
-          <w:color w:val="F8F8F2"/>
-          <w:sz w:val="18"/>
-          <w:szCs w:val="18"/>
-          <w:lang w:val="en-US"/>
-        </w:rPr>
-        <w:t>dirname</w:t>
-      </w:r>
-      <w:proofErr w:type="spellEnd"/>
+      <w:r>
+        <w:rPr>
+          <w:rFonts w:ascii="Courier New" w:eastAsia="Times New Roman" w:hAnsi="Courier New" w:cs="Courier New"/>
+          <w:color w:val="F8F8F2"/>
+          <w:sz w:val="18"/>
+          <w:szCs w:val="18"/>
+          <w:lang w:val="en-US"/>
+        </w:rPr>
+        <w:t>fs.mkdir(path.join(__dirname</w:t>
+      </w:r>
       <w:r>
         <w:rPr>
           <w:rFonts w:ascii="Courier New" w:eastAsia="Times New Roman" w:hAnsi="Courier New" w:cs="Courier New"/>
@@ -4698,7 +4182,6 @@
         </w:rPr>
         <w:t xml:space="preserve">Метод </w:t>
       </w:r>
-      <w:proofErr w:type="spellStart"/>
       <w:r>
         <w:rPr>
           <w:b/>
@@ -4708,7 +4191,6 @@
         </w:rPr>
         <w:t>writeFile</w:t>
       </w:r>
-      <w:proofErr w:type="spellEnd"/>
       <w:r>
         <w:rPr>
           <w:szCs w:val="28"/>
@@ -4801,7 +4283,6 @@
         </w:rPr>
         <w:t xml:space="preserve"> </w:t>
       </w:r>
-      <w:proofErr w:type="spellStart"/>
       <w:r>
         <w:rPr>
           <w:rFonts w:ascii="Courier New" w:eastAsia="Times New Roman" w:hAnsi="Courier New" w:cs="Courier New"/>
@@ -4812,7 +4293,6 @@
         </w:rPr>
         <w:t>filePath</w:t>
       </w:r>
-      <w:proofErr w:type="spellEnd"/>
       <w:r>
         <w:rPr>
           <w:rFonts w:ascii="Courier New" w:eastAsia="Times New Roman" w:hAnsi="Courier New" w:cs="Courier New"/>
@@ -4869,7 +4349,6 @@
         </w:rPr>
         <w:t>(__</w:t>
       </w:r>
-      <w:proofErr w:type="spellStart"/>
       <w:r>
         <w:rPr>
           <w:rFonts w:ascii="Courier New" w:eastAsia="Times New Roman" w:hAnsi="Courier New" w:cs="Courier New"/>
@@ -4880,7 +4359,6 @@
         </w:rPr>
         <w:t>dirname</w:t>
       </w:r>
-      <w:proofErr w:type="spellEnd"/>
       <w:r>
         <w:rPr>
           <w:rFonts w:ascii="Courier New" w:eastAsia="Times New Roman" w:hAnsi="Courier New" w:cs="Courier New"/>
@@ -5029,7 +4507,6 @@
         </w:rPr>
         <w:t>.</w:t>
       </w:r>
-      <w:proofErr w:type="spellStart"/>
       <w:r>
         <w:rPr>
           <w:rFonts w:ascii="Courier New" w:eastAsia="Times New Roman" w:hAnsi="Courier New" w:cs="Courier New"/>
@@ -5040,7 +4517,6 @@
         </w:rPr>
         <w:t>writeFile</w:t>
       </w:r>
-      <w:proofErr w:type="spellEnd"/>
       <w:r>
         <w:rPr>
           <w:rFonts w:ascii="Courier New" w:eastAsia="Times New Roman" w:hAnsi="Courier New" w:cs="Courier New"/>
@@ -5050,7 +4526,6 @@
         </w:rPr>
         <w:t>(</w:t>
       </w:r>
-      <w:proofErr w:type="spellStart"/>
       <w:r>
         <w:rPr>
           <w:rFonts w:ascii="Courier New" w:eastAsia="Times New Roman" w:hAnsi="Courier New" w:cs="Courier New"/>
@@ -5061,7 +4536,6 @@
         </w:rPr>
         <w:t>filePath</w:t>
       </w:r>
-      <w:proofErr w:type="spellEnd"/>
       <w:r>
         <w:rPr>
           <w:rFonts w:ascii="Courier New" w:eastAsia="Times New Roman" w:hAnsi="Courier New" w:cs="Courier New"/>
@@ -5507,7 +4981,6 @@
         </w:rPr>
         <w:t xml:space="preserve">Метод </w:t>
       </w:r>
-      <w:proofErr w:type="spellStart"/>
       <w:r>
         <w:rPr>
           <w:b/>
@@ -5517,7 +4990,6 @@
         </w:rPr>
         <w:t>appendFile</w:t>
       </w:r>
-      <w:proofErr w:type="spellEnd"/>
       <w:r>
         <w:rPr>
           <w:szCs w:val="28"/>
@@ -5579,27 +5051,15 @@
         </w:rPr>
         <w:t xml:space="preserve">const </w:t>
       </w:r>
-      <w:proofErr w:type="spellStart"/>
-      <w:r>
-        <w:rPr>
-          <w:rFonts w:ascii="Courier New" w:eastAsia="Times New Roman" w:hAnsi="Courier New" w:cs="Courier New"/>
-          <w:color w:val="F8F8F2"/>
-          <w:sz w:val="18"/>
-          <w:szCs w:val="18"/>
-          <w:lang w:val="en-US"/>
-        </w:rPr>
-        <w:t>filePath</w:t>
-      </w:r>
-      <w:proofErr w:type="spellEnd"/>
-      <w:r>
-        <w:rPr>
-          <w:rFonts w:ascii="Courier New" w:eastAsia="Times New Roman" w:hAnsi="Courier New" w:cs="Courier New"/>
-          <w:color w:val="F8F8F2"/>
-          <w:sz w:val="18"/>
-          <w:szCs w:val="18"/>
-          <w:lang w:val="en-US"/>
-        </w:rPr>
-        <w:t xml:space="preserve"> </w:t>
+      <w:r>
+        <w:rPr>
+          <w:rFonts w:ascii="Courier New" w:eastAsia="Times New Roman" w:hAnsi="Courier New" w:cs="Courier New"/>
+          <w:color w:val="F8F8F2"/>
+          <w:sz w:val="18"/>
+          <w:szCs w:val="18"/>
+          <w:lang w:val="en-US"/>
+        </w:rPr>
+        <w:t xml:space="preserve">filePath </w:t>
       </w:r>
       <w:r>
         <w:rPr>
@@ -5611,40 +5071,16 @@
         </w:rPr>
         <w:t xml:space="preserve">= </w:t>
       </w:r>
-      <w:proofErr w:type="spellStart"/>
-      <w:r>
-        <w:rPr>
-          <w:rFonts w:ascii="Courier New" w:eastAsia="Times New Roman" w:hAnsi="Courier New" w:cs="Courier New"/>
-          <w:color w:val="F8F8F2"/>
-          <w:sz w:val="18"/>
-          <w:szCs w:val="18"/>
-          <w:lang w:val="en-US"/>
-        </w:rPr>
-        <w:t>path.join</w:t>
-      </w:r>
-      <w:proofErr w:type="spellEnd"/>
-      <w:r>
-        <w:rPr>
-          <w:rFonts w:ascii="Courier New" w:eastAsia="Times New Roman" w:hAnsi="Courier New" w:cs="Courier New"/>
-          <w:color w:val="F8F8F2"/>
-          <w:sz w:val="18"/>
-          <w:szCs w:val="18"/>
-          <w:lang w:val="en-US"/>
-        </w:rPr>
-        <w:t>(__</w:t>
-      </w:r>
-      <w:proofErr w:type="spellStart"/>
-      <w:r>
-        <w:rPr>
-          <w:rFonts w:ascii="Courier New" w:eastAsia="Times New Roman" w:hAnsi="Courier New" w:cs="Courier New"/>
-          <w:color w:val="F8F8F2"/>
-          <w:sz w:val="18"/>
-          <w:szCs w:val="18"/>
-          <w:lang w:val="en-US"/>
-        </w:rPr>
-        <w:t>dirname</w:t>
-      </w:r>
-      <w:proofErr w:type="spellEnd"/>
+      <w:r>
+        <w:rPr>
+          <w:rFonts w:ascii="Courier New" w:eastAsia="Times New Roman" w:hAnsi="Courier New" w:cs="Courier New"/>
+          <w:color w:val="F8F8F2"/>
+          <w:sz w:val="18"/>
+          <w:szCs w:val="18"/>
+          <w:lang w:val="en-US"/>
+        </w:rPr>
+        <w:t>path.join(__dirname</w:t>
+      </w:r>
       <w:r>
         <w:rPr>
           <w:rFonts w:ascii="Courier New" w:eastAsia="Times New Roman" w:hAnsi="Courier New" w:cs="Courier New"/>
@@ -5725,40 +5161,16 @@
         </w:rPr>
         <w:br/>
       </w:r>
-      <w:proofErr w:type="spellStart"/>
-      <w:r>
-        <w:rPr>
-          <w:rFonts w:ascii="Courier New" w:eastAsia="Times New Roman" w:hAnsi="Courier New" w:cs="Courier New"/>
-          <w:color w:val="F8F8F2"/>
-          <w:sz w:val="18"/>
-          <w:szCs w:val="18"/>
-          <w:lang w:val="en-US"/>
-        </w:rPr>
-        <w:t>fs.appendFile</w:t>
-      </w:r>
-      <w:proofErr w:type="spellEnd"/>
-      <w:r>
-        <w:rPr>
-          <w:rFonts w:ascii="Courier New" w:eastAsia="Times New Roman" w:hAnsi="Courier New" w:cs="Courier New"/>
-          <w:color w:val="F8F8F2"/>
-          <w:sz w:val="18"/>
-          <w:szCs w:val="18"/>
-          <w:lang w:val="en-US"/>
-        </w:rPr>
-        <w:t>(</w:t>
-      </w:r>
-      <w:proofErr w:type="spellStart"/>
-      <w:r>
-        <w:rPr>
-          <w:rFonts w:ascii="Courier New" w:eastAsia="Times New Roman" w:hAnsi="Courier New" w:cs="Courier New"/>
-          <w:color w:val="F8F8F2"/>
-          <w:sz w:val="18"/>
-          <w:szCs w:val="18"/>
-          <w:lang w:val="en-US"/>
-        </w:rPr>
-        <w:t>filePath</w:t>
-      </w:r>
-      <w:proofErr w:type="spellEnd"/>
+      <w:r>
+        <w:rPr>
+          <w:rFonts w:ascii="Courier New" w:eastAsia="Times New Roman" w:hAnsi="Courier New" w:cs="Courier New"/>
+          <w:color w:val="F8F8F2"/>
+          <w:sz w:val="18"/>
+          <w:szCs w:val="18"/>
+          <w:lang w:val="en-US"/>
+        </w:rPr>
+        <w:t>fs.appendFile(filePath</w:t>
+      </w:r>
       <w:r>
         <w:rPr>
           <w:rFonts w:ascii="Courier New" w:eastAsia="Times New Roman" w:hAnsi="Courier New" w:cs="Courier New"/>
@@ -6101,7 +5513,6 @@
         </w:rPr>
         <w:t xml:space="preserve"> </w:t>
       </w:r>
-      <w:proofErr w:type="spellStart"/>
       <w:r>
         <w:rPr>
           <w:b/>
@@ -6111,7 +5522,6 @@
         </w:rPr>
         <w:t>readFile</w:t>
       </w:r>
-      <w:proofErr w:type="spellEnd"/>
       <w:r>
         <w:rPr>
           <w:szCs w:val="28"/>
@@ -6179,27 +5589,15 @@
         </w:rPr>
         <w:t xml:space="preserve">const </w:t>
       </w:r>
-      <w:proofErr w:type="spellStart"/>
-      <w:r>
-        <w:rPr>
-          <w:rFonts w:ascii="Courier New" w:eastAsia="Times New Roman" w:hAnsi="Courier New" w:cs="Courier New"/>
-          <w:color w:val="F8F8F2"/>
-          <w:sz w:val="18"/>
-          <w:szCs w:val="18"/>
-          <w:lang w:val="en-US"/>
-        </w:rPr>
-        <w:t>filePath</w:t>
-      </w:r>
-      <w:proofErr w:type="spellEnd"/>
-      <w:r>
-        <w:rPr>
-          <w:rFonts w:ascii="Courier New" w:eastAsia="Times New Roman" w:hAnsi="Courier New" w:cs="Courier New"/>
-          <w:color w:val="F8F8F2"/>
-          <w:sz w:val="18"/>
-          <w:szCs w:val="18"/>
-          <w:lang w:val="en-US"/>
-        </w:rPr>
-        <w:t xml:space="preserve"> </w:t>
+      <w:r>
+        <w:rPr>
+          <w:rFonts w:ascii="Courier New" w:eastAsia="Times New Roman" w:hAnsi="Courier New" w:cs="Courier New"/>
+          <w:color w:val="F8F8F2"/>
+          <w:sz w:val="18"/>
+          <w:szCs w:val="18"/>
+          <w:lang w:val="en-US"/>
+        </w:rPr>
+        <w:t xml:space="preserve">filePath </w:t>
       </w:r>
       <w:r>
         <w:rPr>
@@ -6211,40 +5609,16 @@
         </w:rPr>
         <w:t xml:space="preserve">= </w:t>
       </w:r>
-      <w:proofErr w:type="spellStart"/>
-      <w:r>
-        <w:rPr>
-          <w:rFonts w:ascii="Courier New" w:eastAsia="Times New Roman" w:hAnsi="Courier New" w:cs="Courier New"/>
-          <w:color w:val="F8F8F2"/>
-          <w:sz w:val="18"/>
-          <w:szCs w:val="18"/>
-          <w:lang w:val="en-US"/>
-        </w:rPr>
-        <w:t>path.join</w:t>
-      </w:r>
-      <w:proofErr w:type="spellEnd"/>
-      <w:r>
-        <w:rPr>
-          <w:rFonts w:ascii="Courier New" w:eastAsia="Times New Roman" w:hAnsi="Courier New" w:cs="Courier New"/>
-          <w:color w:val="F8F8F2"/>
-          <w:sz w:val="18"/>
-          <w:szCs w:val="18"/>
-          <w:lang w:val="en-US"/>
-        </w:rPr>
-        <w:t>(__</w:t>
-      </w:r>
-      <w:proofErr w:type="spellStart"/>
-      <w:r>
-        <w:rPr>
-          <w:rFonts w:ascii="Courier New" w:eastAsia="Times New Roman" w:hAnsi="Courier New" w:cs="Courier New"/>
-          <w:color w:val="F8F8F2"/>
-          <w:sz w:val="18"/>
-          <w:szCs w:val="18"/>
-          <w:lang w:val="en-US"/>
-        </w:rPr>
-        <w:t>dirname</w:t>
-      </w:r>
-      <w:proofErr w:type="spellEnd"/>
+      <w:r>
+        <w:rPr>
+          <w:rFonts w:ascii="Courier New" w:eastAsia="Times New Roman" w:hAnsi="Courier New" w:cs="Courier New"/>
+          <w:color w:val="F8F8F2"/>
+          <w:sz w:val="18"/>
+          <w:szCs w:val="18"/>
+          <w:lang w:val="en-US"/>
+        </w:rPr>
+        <w:t>path.join(__dirname</w:t>
+      </w:r>
       <w:r>
         <w:rPr>
           <w:rFonts w:ascii="Courier New" w:eastAsia="Times New Roman" w:hAnsi="Courier New" w:cs="Courier New"/>
@@ -6325,40 +5699,16 @@
         </w:rPr>
         <w:br/>
       </w:r>
-      <w:proofErr w:type="spellStart"/>
-      <w:r>
-        <w:rPr>
-          <w:rFonts w:ascii="Courier New" w:eastAsia="Times New Roman" w:hAnsi="Courier New" w:cs="Courier New"/>
-          <w:color w:val="F8F8F2"/>
-          <w:sz w:val="18"/>
-          <w:szCs w:val="18"/>
-          <w:lang w:val="en-US"/>
-        </w:rPr>
-        <w:t>fs.readFile</w:t>
-      </w:r>
-      <w:proofErr w:type="spellEnd"/>
-      <w:r>
-        <w:rPr>
-          <w:rFonts w:ascii="Courier New" w:eastAsia="Times New Roman" w:hAnsi="Courier New" w:cs="Courier New"/>
-          <w:color w:val="F8F8F2"/>
-          <w:sz w:val="18"/>
-          <w:szCs w:val="18"/>
-          <w:lang w:val="en-US"/>
-        </w:rPr>
-        <w:t>(</w:t>
-      </w:r>
-      <w:proofErr w:type="spellStart"/>
-      <w:r>
-        <w:rPr>
-          <w:rFonts w:ascii="Courier New" w:eastAsia="Times New Roman" w:hAnsi="Courier New" w:cs="Courier New"/>
-          <w:color w:val="F8F8F2"/>
-          <w:sz w:val="18"/>
-          <w:szCs w:val="18"/>
-          <w:lang w:val="en-US"/>
-        </w:rPr>
-        <w:t>filePath</w:t>
-      </w:r>
-      <w:proofErr w:type="spellEnd"/>
+      <w:r>
+        <w:rPr>
+          <w:rFonts w:ascii="Courier New" w:eastAsia="Times New Roman" w:hAnsi="Courier New" w:cs="Courier New"/>
+          <w:color w:val="F8F8F2"/>
+          <w:sz w:val="18"/>
+          <w:szCs w:val="18"/>
+          <w:lang w:val="en-US"/>
+        </w:rPr>
+        <w:t>fs.readFile(filePath</w:t>
+      </w:r>
       <w:r>
         <w:rPr>
           <w:rFonts w:ascii="Courier New" w:eastAsia="Times New Roman" w:hAnsi="Courier New" w:cs="Courier New"/>
@@ -6694,25 +6044,14 @@
           <w:szCs w:val="28"/>
         </w:rPr>
       </w:pPr>
-      <w:proofErr w:type="spellStart"/>
-      <w:r>
-        <w:rPr>
-          <w:b/>
-          <w:bCs/>
-          <w:szCs w:val="28"/>
-          <w:lang w:val="en-US"/>
-        </w:rPr>
-        <w:t>Buffer.from</w:t>
-      </w:r>
-      <w:proofErr w:type="spellEnd"/>
-      <w:r>
-        <w:rPr>
-          <w:b/>
-          <w:bCs/>
-          <w:szCs w:val="28"/>
-          <w:lang w:val="en-US"/>
-        </w:rPr>
-        <w:t>(content)</w:t>
+      <w:r>
+        <w:rPr>
+          <w:b/>
+          <w:bCs/>
+          <w:szCs w:val="28"/>
+          <w:lang w:val="en-US"/>
+        </w:rPr>
+        <w:t>Buffer.from(content)</w:t>
       </w:r>
     </w:p>
     <w:p>
@@ -6765,27 +6104,15 @@
         </w:rPr>
         <w:t xml:space="preserve">const </w:t>
       </w:r>
-      <w:proofErr w:type="spellStart"/>
-      <w:r>
-        <w:rPr>
-          <w:rFonts w:ascii="Courier New" w:eastAsia="Times New Roman" w:hAnsi="Courier New" w:cs="Courier New"/>
-          <w:color w:val="F8F8F2"/>
-          <w:sz w:val="18"/>
-          <w:szCs w:val="18"/>
-          <w:lang w:val="en-US"/>
-        </w:rPr>
-        <w:t>filePath</w:t>
-      </w:r>
-      <w:proofErr w:type="spellEnd"/>
-      <w:r>
-        <w:rPr>
-          <w:rFonts w:ascii="Courier New" w:eastAsia="Times New Roman" w:hAnsi="Courier New" w:cs="Courier New"/>
-          <w:color w:val="F8F8F2"/>
-          <w:sz w:val="18"/>
-          <w:szCs w:val="18"/>
-          <w:lang w:val="en-US"/>
-        </w:rPr>
-        <w:t xml:space="preserve"> </w:t>
+      <w:r>
+        <w:rPr>
+          <w:rFonts w:ascii="Courier New" w:eastAsia="Times New Roman" w:hAnsi="Courier New" w:cs="Courier New"/>
+          <w:color w:val="F8F8F2"/>
+          <w:sz w:val="18"/>
+          <w:szCs w:val="18"/>
+          <w:lang w:val="en-US"/>
+        </w:rPr>
+        <w:t xml:space="preserve">filePath </w:t>
       </w:r>
       <w:r>
         <w:rPr>
@@ -6797,40 +6124,16 @@
         </w:rPr>
         <w:t xml:space="preserve">= </w:t>
       </w:r>
-      <w:proofErr w:type="spellStart"/>
-      <w:r>
-        <w:rPr>
-          <w:rFonts w:ascii="Courier New" w:eastAsia="Times New Roman" w:hAnsi="Courier New" w:cs="Courier New"/>
-          <w:color w:val="F8F8F2"/>
-          <w:sz w:val="18"/>
-          <w:szCs w:val="18"/>
-          <w:lang w:val="en-US"/>
-        </w:rPr>
-        <w:t>path.join</w:t>
-      </w:r>
-      <w:proofErr w:type="spellEnd"/>
-      <w:r>
-        <w:rPr>
-          <w:rFonts w:ascii="Courier New" w:eastAsia="Times New Roman" w:hAnsi="Courier New" w:cs="Courier New"/>
-          <w:color w:val="F8F8F2"/>
-          <w:sz w:val="18"/>
-          <w:szCs w:val="18"/>
-          <w:lang w:val="en-US"/>
-        </w:rPr>
-        <w:t>(__</w:t>
-      </w:r>
-      <w:proofErr w:type="spellStart"/>
-      <w:r>
-        <w:rPr>
-          <w:rFonts w:ascii="Courier New" w:eastAsia="Times New Roman" w:hAnsi="Courier New" w:cs="Courier New"/>
-          <w:color w:val="F8F8F2"/>
-          <w:sz w:val="18"/>
-          <w:szCs w:val="18"/>
-          <w:lang w:val="en-US"/>
-        </w:rPr>
-        <w:t>dirname</w:t>
-      </w:r>
-      <w:proofErr w:type="spellEnd"/>
+      <w:r>
+        <w:rPr>
+          <w:rFonts w:ascii="Courier New" w:eastAsia="Times New Roman" w:hAnsi="Courier New" w:cs="Courier New"/>
+          <w:color w:val="F8F8F2"/>
+          <w:sz w:val="18"/>
+          <w:szCs w:val="18"/>
+          <w:lang w:val="en-US"/>
+        </w:rPr>
+        <w:t>path.join(__dirname</w:t>
+      </w:r>
       <w:r>
         <w:rPr>
           <w:rFonts w:ascii="Courier New" w:eastAsia="Times New Roman" w:hAnsi="Courier New" w:cs="Courier New"/>
@@ -6911,40 +6214,16 @@
         </w:rPr>
         <w:br/>
       </w:r>
-      <w:proofErr w:type="spellStart"/>
-      <w:r>
-        <w:rPr>
-          <w:rFonts w:ascii="Courier New" w:eastAsia="Times New Roman" w:hAnsi="Courier New" w:cs="Courier New"/>
-          <w:color w:val="F8F8F2"/>
-          <w:sz w:val="18"/>
-          <w:szCs w:val="18"/>
-          <w:lang w:val="en-US"/>
-        </w:rPr>
-        <w:t>fs.readFile</w:t>
-      </w:r>
-      <w:proofErr w:type="spellEnd"/>
-      <w:r>
-        <w:rPr>
-          <w:rFonts w:ascii="Courier New" w:eastAsia="Times New Roman" w:hAnsi="Courier New" w:cs="Courier New"/>
-          <w:color w:val="F8F8F2"/>
-          <w:sz w:val="18"/>
-          <w:szCs w:val="18"/>
-          <w:lang w:val="en-US"/>
-        </w:rPr>
-        <w:t>(</w:t>
-      </w:r>
-      <w:proofErr w:type="spellStart"/>
-      <w:r>
-        <w:rPr>
-          <w:rFonts w:ascii="Courier New" w:eastAsia="Times New Roman" w:hAnsi="Courier New" w:cs="Courier New"/>
-          <w:color w:val="F8F8F2"/>
-          <w:sz w:val="18"/>
-          <w:szCs w:val="18"/>
-          <w:lang w:val="en-US"/>
-        </w:rPr>
-        <w:t>filePath</w:t>
-      </w:r>
-      <w:proofErr w:type="spellEnd"/>
+      <w:r>
+        <w:rPr>
+          <w:rFonts w:ascii="Courier New" w:eastAsia="Times New Roman" w:hAnsi="Courier New" w:cs="Courier New"/>
+          <w:color w:val="F8F8F2"/>
+          <w:sz w:val="18"/>
+          <w:szCs w:val="18"/>
+          <w:lang w:val="en-US"/>
+        </w:rPr>
+        <w:t>fs.readFile(filePath</w:t>
+      </w:r>
       <w:r>
         <w:rPr>
           <w:rFonts w:ascii="Courier New" w:eastAsia="Times New Roman" w:hAnsi="Courier New" w:cs="Courier New"/>
@@ -7179,7 +6458,6 @@
         </w:rPr>
         <w:t xml:space="preserve">= </w:t>
       </w:r>
-      <w:proofErr w:type="spellStart"/>
       <w:r>
         <w:rPr>
           <w:rFonts w:ascii="Courier New" w:eastAsia="Times New Roman" w:hAnsi="Courier New" w:cs="Courier New"/>
@@ -7200,7 +6478,6 @@
         </w:rPr>
         <w:t>from</w:t>
       </w:r>
-      <w:proofErr w:type="spellEnd"/>
       <w:r>
         <w:rPr>
           <w:rFonts w:ascii="Courier New" w:eastAsia="Times New Roman" w:hAnsi="Courier New" w:cs="Courier New"/>
@@ -7316,7 +6593,6 @@
         </w:rPr>
         <w:t xml:space="preserve">, </w:t>
       </w:r>
-      <w:proofErr w:type="spellStart"/>
       <w:r>
         <w:rPr>
           <w:rFonts w:ascii="Courier New" w:eastAsia="Times New Roman" w:hAnsi="Courier New" w:cs="Courier New"/>
@@ -7337,7 +6613,6 @@
         </w:rPr>
         <w:t>toString</w:t>
       </w:r>
-      <w:proofErr w:type="spellEnd"/>
       <w:r>
         <w:rPr>
           <w:rFonts w:ascii="Courier New" w:eastAsia="Times New Roman" w:hAnsi="Courier New" w:cs="Courier New"/>
@@ -7456,7 +6731,6 @@
         </w:rPr>
         <w:t xml:space="preserve">const </w:t>
       </w:r>
-      <w:proofErr w:type="spellStart"/>
       <w:r>
         <w:rPr>
           <w:rFonts w:ascii="Courier New" w:eastAsia="Times New Roman" w:hAnsi="Courier New" w:cs="Courier New"/>
@@ -7465,9 +6739,58 @@
           <w:szCs w:val="20"/>
           <w:lang w:val="en-US"/>
         </w:rPr>
-        <w:t>filePath</w:t>
-      </w:r>
-      <w:proofErr w:type="spellEnd"/>
+        <w:t xml:space="preserve">filePath </w:t>
+      </w:r>
+      <w:r>
+        <w:rPr>
+          <w:rFonts w:ascii="Courier New" w:eastAsia="Times New Roman" w:hAnsi="Courier New" w:cs="Courier New"/>
+          <w:color w:val="FF6188"/>
+          <w:sz w:val="20"/>
+          <w:szCs w:val="20"/>
+          <w:lang w:val="en-US"/>
+        </w:rPr>
+        <w:t xml:space="preserve">= </w:t>
+      </w:r>
+      <w:r>
+        <w:rPr>
+          <w:rFonts w:ascii="Courier New" w:eastAsia="Times New Roman" w:hAnsi="Courier New" w:cs="Courier New"/>
+          <w:color w:val="FCFAFA"/>
+          <w:sz w:val="20"/>
+          <w:szCs w:val="20"/>
+          <w:lang w:val="en-US"/>
+        </w:rPr>
+        <w:t>path</w:t>
+      </w:r>
+      <w:r>
+        <w:rPr>
+          <w:rFonts w:ascii="Courier New" w:eastAsia="Times New Roman" w:hAnsi="Courier New" w:cs="Courier New"/>
+          <w:color w:val="939293"/>
+          <w:sz w:val="20"/>
+          <w:szCs w:val="20"/>
+          <w:lang w:val="en-US"/>
+        </w:rPr>
+        <w:t>.</w:t>
+      </w:r>
+      <w:r>
+        <w:rPr>
+          <w:rFonts w:ascii="Courier New" w:eastAsia="Times New Roman" w:hAnsi="Courier New" w:cs="Courier New"/>
+          <w:color w:val="A9DC76"/>
+          <w:sz w:val="20"/>
+          <w:szCs w:val="20"/>
+          <w:lang w:val="en-US"/>
+        </w:rPr>
+        <w:t>join</w:t>
+      </w:r>
+      <w:r>
+        <w:rPr>
+          <w:rFonts w:ascii="Courier New" w:eastAsia="Times New Roman" w:hAnsi="Courier New" w:cs="Courier New"/>
+          <w:color w:val="939293"/>
+          <w:sz w:val="20"/>
+          <w:szCs w:val="20"/>
+          <w:lang w:val="en-US"/>
+        </w:rPr>
+        <w:t>(</w:t>
+      </w:r>
       <w:r>
         <w:rPr>
           <w:rFonts w:ascii="Courier New" w:eastAsia="Times New Roman" w:hAnsi="Courier New" w:cs="Courier New"/>
@@ -7476,28 +6799,7 @@
           <w:szCs w:val="20"/>
           <w:lang w:val="en-US"/>
         </w:rPr>
-        <w:t xml:space="preserve"> </w:t>
-      </w:r>
-      <w:r>
-        <w:rPr>
-          <w:rFonts w:ascii="Courier New" w:eastAsia="Times New Roman" w:hAnsi="Courier New" w:cs="Courier New"/>
-          <w:color w:val="FF6188"/>
-          <w:sz w:val="20"/>
-          <w:szCs w:val="20"/>
-          <w:lang w:val="en-US"/>
-        </w:rPr>
-        <w:t xml:space="preserve">= </w:t>
-      </w:r>
-      <w:proofErr w:type="spellStart"/>
-      <w:r>
-        <w:rPr>
-          <w:rFonts w:ascii="Courier New" w:eastAsia="Times New Roman" w:hAnsi="Courier New" w:cs="Courier New"/>
-          <w:color w:val="FCFAFA"/>
-          <w:sz w:val="20"/>
-          <w:szCs w:val="20"/>
-          <w:lang w:val="en-US"/>
-        </w:rPr>
-        <w:t>path</w:t>
+        <w:t>__dirname</w:t>
       </w:r>
       <w:r>
         <w:rPr>
@@ -7507,19 +6809,18 @@
           <w:szCs w:val="20"/>
           <w:lang w:val="en-US"/>
         </w:rPr>
-        <w:t>.</w:t>
-      </w:r>
-      <w:r>
-        <w:rPr>
-          <w:rFonts w:ascii="Courier New" w:eastAsia="Times New Roman" w:hAnsi="Courier New" w:cs="Courier New"/>
-          <w:color w:val="A9DC76"/>
+        <w:t xml:space="preserve">, </w:t>
+      </w:r>
+      <w:r>
+        <w:rPr>
+          <w:rFonts w:ascii="Courier New" w:eastAsia="Times New Roman" w:hAnsi="Courier New" w:cs="Courier New"/>
+          <w:color w:val="FFD866"/>
           <w:sz w:val="20"/>
           <w:szCs w:val="20"/>
           <w:lang w:val="en-US"/>
         </w:rPr>
-        <w:t>join</w:t>
-      </w:r>
-      <w:proofErr w:type="spellEnd"/>
+        <w:t>'test'</w:t>
+      </w:r>
       <w:r>
         <w:rPr>
           <w:rFonts w:ascii="Courier New" w:eastAsia="Times New Roman" w:hAnsi="Courier New" w:cs="Courier New"/>
@@ -7528,30 +6829,18 @@
           <w:szCs w:val="20"/>
           <w:lang w:val="en-US"/>
         </w:rPr>
-        <w:t>(</w:t>
-      </w:r>
-      <w:r>
-        <w:rPr>
-          <w:rFonts w:ascii="Courier New" w:eastAsia="Times New Roman" w:hAnsi="Courier New" w:cs="Courier New"/>
-          <w:color w:val="FCFCFA"/>
+        <w:t xml:space="preserve">, </w:t>
+      </w:r>
+      <w:r>
+        <w:rPr>
+          <w:rFonts w:ascii="Courier New" w:eastAsia="Times New Roman" w:hAnsi="Courier New" w:cs="Courier New"/>
+          <w:color w:val="FFD866"/>
           <w:sz w:val="20"/>
           <w:szCs w:val="20"/>
           <w:lang w:val="en-US"/>
         </w:rPr>
-        <w:t>__</w:t>
-      </w:r>
-      <w:proofErr w:type="spellStart"/>
-      <w:r>
-        <w:rPr>
-          <w:rFonts w:ascii="Courier New" w:eastAsia="Times New Roman" w:hAnsi="Courier New" w:cs="Courier New"/>
-          <w:color w:val="FCFCFA"/>
-          <w:sz w:val="20"/>
-          <w:szCs w:val="20"/>
-          <w:lang w:val="en-US"/>
-        </w:rPr>
-        <w:t>dirname</w:t>
-      </w:r>
-      <w:proofErr w:type="spellEnd"/>
+        <w:t>'text.txt'</w:t>
+      </w:r>
       <w:r>
         <w:rPr>
           <w:rFonts w:ascii="Courier New" w:eastAsia="Times New Roman" w:hAnsi="Courier New" w:cs="Courier New"/>
@@ -7560,17 +6849,7 @@
           <w:szCs w:val="20"/>
           <w:lang w:val="en-US"/>
         </w:rPr>
-        <w:t xml:space="preserve">, </w:t>
-      </w:r>
-      <w:r>
-        <w:rPr>
-          <w:rFonts w:ascii="Courier New" w:eastAsia="Times New Roman" w:hAnsi="Courier New" w:cs="Courier New"/>
-          <w:color w:val="FFD866"/>
-          <w:sz w:val="20"/>
-          <w:szCs w:val="20"/>
-          <w:lang w:val="en-US"/>
-        </w:rPr>
-        <w:t>'test'</w:t>
+        <w:t>);</w:t>
       </w:r>
       <w:r>
         <w:rPr>
@@ -7580,17 +6859,7 @@
           <w:szCs w:val="20"/>
           <w:lang w:val="en-US"/>
         </w:rPr>
-        <w:t xml:space="preserve">, </w:t>
-      </w:r>
-      <w:r>
-        <w:rPr>
-          <w:rFonts w:ascii="Courier New" w:eastAsia="Times New Roman" w:hAnsi="Courier New" w:cs="Courier New"/>
-          <w:color w:val="FFD866"/>
-          <w:sz w:val="20"/>
-          <w:szCs w:val="20"/>
-          <w:lang w:val="en-US"/>
-        </w:rPr>
-        <w:t>'text.txt'</w:t>
+        <w:br/>
       </w:r>
       <w:r>
         <w:rPr>
@@ -7600,29 +6869,8 @@
           <w:szCs w:val="20"/>
           <w:lang w:val="en-US"/>
         </w:rPr>
-        <w:t>);</w:t>
-      </w:r>
-      <w:r>
-        <w:rPr>
-          <w:rFonts w:ascii="Courier New" w:eastAsia="Times New Roman" w:hAnsi="Courier New" w:cs="Courier New"/>
-          <w:color w:val="939293"/>
-          <w:sz w:val="20"/>
-          <w:szCs w:val="20"/>
-          <w:lang w:val="en-US"/>
-        </w:rPr>
         <w:br/>
       </w:r>
-      <w:r>
-        <w:rPr>
-          <w:rFonts w:ascii="Courier New" w:eastAsia="Times New Roman" w:hAnsi="Courier New" w:cs="Courier New"/>
-          <w:color w:val="939293"/>
-          <w:sz w:val="20"/>
-          <w:szCs w:val="20"/>
-          <w:lang w:val="en-US"/>
-        </w:rPr>
-        <w:br/>
-      </w:r>
-      <w:proofErr w:type="spellStart"/>
       <w:r>
         <w:rPr>
           <w:rFonts w:ascii="Courier New" w:eastAsia="Times New Roman" w:hAnsi="Courier New" w:cs="Courier New"/>
@@ -7655,7 +6903,6 @@
         </w:rPr>
         <w:t>readFile</w:t>
       </w:r>
-      <w:proofErr w:type="spellEnd"/>
       <w:r>
         <w:rPr>
           <w:rFonts w:ascii="Courier New" w:eastAsia="Times New Roman" w:hAnsi="Courier New" w:cs="Courier New"/>
@@ -7666,7 +6913,6 @@
         </w:rPr>
         <w:t>(</w:t>
       </w:r>
-      <w:proofErr w:type="spellStart"/>
       <w:r>
         <w:rPr>
           <w:rFonts w:ascii="Courier New" w:eastAsia="Times New Roman" w:hAnsi="Courier New" w:cs="Courier New"/>
@@ -7677,7 +6923,6 @@
         </w:rPr>
         <w:t>filePath</w:t>
       </w:r>
-      <w:proofErr w:type="spellEnd"/>
       <w:r>
         <w:rPr>
           <w:rFonts w:ascii="Courier New" w:eastAsia="Times New Roman" w:hAnsi="Courier New" w:cs="Courier New"/>
@@ -8158,7 +7403,6 @@
         </w:rPr>
         <w:t> </w:t>
       </w:r>
-      <w:proofErr w:type="spellStart"/>
       <w:r>
         <w:rPr>
           <w:rFonts w:ascii="Consolas" w:eastAsia="Times New Roman" w:hAnsi="Consolas" w:cs="Times New Roman"/>
@@ -8170,7 +7414,6 @@
         </w:rPr>
         <w:t>os</w:t>
       </w:r>
-      <w:proofErr w:type="spellEnd"/>
       <w:r>
         <w:rPr>
           <w:rFonts w:ascii="Consolas" w:eastAsia="Times New Roman" w:hAnsi="Consolas" w:cs="Times New Roman"/>
@@ -8229,29 +7472,7 @@
           <w:szCs w:val="18"/>
           <w:lang w:val="en-US"/>
         </w:rPr>
-        <w:t>'</w:t>
-      </w:r>
-      <w:proofErr w:type="spellStart"/>
-      <w:r>
-        <w:rPr>
-          <w:rFonts w:ascii="Consolas" w:eastAsia="Times New Roman" w:hAnsi="Consolas" w:cs="Times New Roman"/>
-          <w:color w:val="E6DB74"/>
-          <w:sz w:val="18"/>
-          <w:szCs w:val="18"/>
-          <w:lang w:val="en-US"/>
-        </w:rPr>
-        <w:t>os</w:t>
-      </w:r>
-      <w:proofErr w:type="spellEnd"/>
-      <w:r>
-        <w:rPr>
-          <w:rFonts w:ascii="Consolas" w:eastAsia="Times New Roman" w:hAnsi="Consolas" w:cs="Times New Roman"/>
-          <w:color w:val="E6DB74"/>
-          <w:sz w:val="18"/>
-          <w:szCs w:val="18"/>
-          <w:lang w:val="en-US"/>
-        </w:rPr>
-        <w:t>'</w:t>
+        <w:t>'os'</w:t>
       </w:r>
       <w:r>
         <w:rPr>
@@ -8339,7 +7560,6 @@
         </w:rPr>
         <w:t>, </w:t>
       </w:r>
-      <w:proofErr w:type="spellStart"/>
       <w:r>
         <w:rPr>
           <w:rFonts w:ascii="Consolas" w:eastAsia="Times New Roman" w:hAnsi="Consolas" w:cs="Times New Roman"/>
@@ -8371,7 +7591,6 @@
         </w:rPr>
         <w:t>platform</w:t>
       </w:r>
-      <w:proofErr w:type="spellEnd"/>
       <w:r>
         <w:rPr>
           <w:rFonts w:ascii="Consolas" w:eastAsia="Times New Roman" w:hAnsi="Consolas" w:cs="Times New Roman"/>
@@ -8497,29 +7716,7 @@
           <w:szCs w:val="18"/>
           <w:lang w:val="en-US"/>
         </w:rPr>
-        <w:t>'CPU </w:t>
-      </w:r>
-      <w:proofErr w:type="spellStart"/>
-      <w:r>
-        <w:rPr>
-          <w:rFonts w:ascii="Consolas" w:eastAsia="Times New Roman" w:hAnsi="Consolas" w:cs="Times New Roman"/>
-          <w:color w:val="E6DB74"/>
-          <w:sz w:val="18"/>
-          <w:szCs w:val="18"/>
-          <w:lang w:val="en-US"/>
-        </w:rPr>
-        <w:t>architechture</w:t>
-      </w:r>
-      <w:proofErr w:type="spellEnd"/>
-      <w:r>
-        <w:rPr>
-          <w:rFonts w:ascii="Consolas" w:eastAsia="Times New Roman" w:hAnsi="Consolas" w:cs="Times New Roman"/>
-          <w:color w:val="E6DB74"/>
-          <w:sz w:val="18"/>
-          <w:szCs w:val="18"/>
-          <w:lang w:val="en-US"/>
-        </w:rPr>
-        <w:t>: '</w:t>
+        <w:t>'CPU architechture: '</w:t>
       </w:r>
       <w:r>
         <w:rPr>
@@ -8531,7 +7728,6 @@
         </w:rPr>
         <w:t>, </w:t>
       </w:r>
-      <w:proofErr w:type="spellStart"/>
       <w:r>
         <w:rPr>
           <w:rFonts w:ascii="Consolas" w:eastAsia="Times New Roman" w:hAnsi="Consolas" w:cs="Times New Roman"/>
@@ -8563,7 +7759,6 @@
         </w:rPr>
         <w:t>arch</w:t>
       </w:r>
-      <w:proofErr w:type="spellEnd"/>
       <w:r>
         <w:rPr>
           <w:rFonts w:ascii="Consolas" w:eastAsia="Times New Roman" w:hAnsi="Consolas" w:cs="Times New Roman"/>
@@ -8607,7 +7802,6 @@
         </w:rPr>
         <w:t xml:space="preserve"> </w:t>
       </w:r>
-      <w:proofErr w:type="spellStart"/>
       <w:r>
         <w:rPr>
           <w:b/>
@@ -8617,7 +7811,6 @@
         </w:rPr>
         <w:t>cpus</w:t>
       </w:r>
-      <w:proofErr w:type="spellEnd"/>
       <w:r>
         <w:rPr>
           <w:b/>
@@ -8717,7 +7910,6 @@
         </w:rPr>
         <w:t>, </w:t>
       </w:r>
-      <w:proofErr w:type="spellStart"/>
       <w:r>
         <w:rPr>
           <w:rFonts w:ascii="Consolas" w:eastAsia="Times New Roman" w:hAnsi="Consolas" w:cs="Times New Roman"/>
@@ -8749,7 +7941,6 @@
         </w:rPr>
         <w:t>cpus</w:t>
       </w:r>
-      <w:proofErr w:type="spellEnd"/>
       <w:r>
         <w:rPr>
           <w:rFonts w:ascii="Consolas" w:eastAsia="Times New Roman" w:hAnsi="Consolas" w:cs="Times New Roman"/>
@@ -8915,7 +8106,6 @@
         </w:rPr>
         <w:t> </w:t>
       </w:r>
-      <w:proofErr w:type="spellStart"/>
       <w:r>
         <w:rPr>
           <w:rFonts w:ascii="Consolas" w:eastAsia="Times New Roman" w:hAnsi="Consolas" w:cs="Times New Roman"/>
@@ -8927,7 +8117,6 @@
         </w:rPr>
         <w:t>os</w:t>
       </w:r>
-      <w:proofErr w:type="spellEnd"/>
       <w:r>
         <w:rPr>
           <w:rFonts w:ascii="Consolas" w:eastAsia="Times New Roman" w:hAnsi="Consolas" w:cs="Times New Roman"/>
@@ -8937,7 +8126,6 @@
         </w:rPr>
         <w:t>.</w:t>
       </w:r>
-      <w:proofErr w:type="spellStart"/>
       <w:r>
         <w:rPr>
           <w:rFonts w:ascii="Consolas" w:eastAsia="Times New Roman" w:hAnsi="Consolas" w:cs="Times New Roman"/>
@@ -8948,7 +8136,6 @@
         </w:rPr>
         <w:t>freemem</w:t>
       </w:r>
-      <w:proofErr w:type="spellEnd"/>
       <w:r>
         <w:rPr>
           <w:rFonts w:ascii="Consolas" w:eastAsia="Times New Roman" w:hAnsi="Consolas" w:cs="Times New Roman"/>
@@ -9162,7 +8349,6 @@
         </w:rPr>
         <w:t> </w:t>
       </w:r>
-      <w:proofErr w:type="spellStart"/>
       <w:r>
         <w:rPr>
           <w:rFonts w:ascii="Consolas" w:eastAsia="Times New Roman" w:hAnsi="Consolas" w:cs="Times New Roman"/>
@@ -9174,7 +8360,6 @@
         </w:rPr>
         <w:t>os</w:t>
       </w:r>
-      <w:proofErr w:type="spellEnd"/>
       <w:r>
         <w:rPr>
           <w:rFonts w:ascii="Consolas" w:eastAsia="Times New Roman" w:hAnsi="Consolas" w:cs="Times New Roman"/>
@@ -9184,7 +8369,6 @@
         </w:rPr>
         <w:t>.</w:t>
       </w:r>
-      <w:proofErr w:type="spellStart"/>
       <w:r>
         <w:rPr>
           <w:rFonts w:ascii="Consolas" w:eastAsia="Times New Roman" w:hAnsi="Consolas" w:cs="Times New Roman"/>
@@ -9195,7 +8379,6 @@
         </w:rPr>
         <w:t>totalmem</w:t>
       </w:r>
-      <w:proofErr w:type="spellEnd"/>
       <w:r>
         <w:rPr>
           <w:rFonts w:ascii="Consolas" w:eastAsia="Times New Roman" w:hAnsi="Consolas" w:cs="Times New Roman"/>
@@ -9554,7 +8737,6 @@
           <w:b/>
           <w:bCs/>
           <w:highlight w:val="cyan"/>
-          <w:lang w:val="en-US"/>
         </w:rPr>
       </w:pPr>
       <w:r>
@@ -9606,58 +8788,1031 @@
       <w:pPr>
         <w:spacing w:after="0"/>
         <w:rPr>
-          <w:szCs w:val="28"/>
-        </w:rPr>
-      </w:pPr>
-      <w:r>
-        <w:rPr>
-          <w:szCs w:val="28"/>
-        </w:rPr>
-        <w:t>Метод</w:t>
-      </w:r>
-      <w:r>
-        <w:rPr>
-          <w:szCs w:val="28"/>
+          <w:b/>
+          <w:bCs/>
+          <w:szCs w:val="28"/>
+        </w:rPr>
+      </w:pPr>
+      <w:r>
+        <w:rPr>
+          <w:szCs w:val="28"/>
+        </w:rPr>
+        <w:t xml:space="preserve">С помощью этого модуля можно </w:t>
+      </w:r>
+      <w:r>
+        <w:rPr>
+          <w:b/>
+          <w:bCs/>
+          <w:szCs w:val="28"/>
+        </w:rPr>
+        <w:t>создавать объекты от данного класса</w:t>
+      </w:r>
+      <w:r>
+        <w:rPr>
+          <w:szCs w:val="28"/>
+        </w:rPr>
+        <w:t xml:space="preserve"> и с помощью них </w:t>
+      </w:r>
+      <w:r>
+        <w:rPr>
+          <w:b/>
+          <w:bCs/>
+          <w:szCs w:val="28"/>
+        </w:rPr>
+        <w:t>диспатчить события</w:t>
+      </w:r>
+    </w:p>
+    <w:p>
+      <w:pPr>
+        <w:spacing w:after="0"/>
+        <w:rPr>
+          <w:b/>
+          <w:bCs/>
+          <w:szCs w:val="28"/>
+        </w:rPr>
+      </w:pPr>
+    </w:p>
+    <w:p>
+      <w:pPr>
+        <w:spacing w:after="0"/>
+        <w:rPr>
+          <w:b/>
+          <w:bCs/>
+          <w:szCs w:val="28"/>
+        </w:rPr>
+      </w:pPr>
+    </w:p>
+    <w:p>
+      <w:pPr>
+        <w:shd w:val="clear" w:color="auto" w:fill="272822"/>
+        <w:spacing w:after="0" w:line="285" w:lineRule="atLeast"/>
+        <w:rPr>
+          <w:rFonts w:ascii="Consolas" w:eastAsia="Times New Roman" w:hAnsi="Consolas" w:cs="Times New Roman"/>
+          <w:color w:val="F8F8F2"/>
+          <w:sz w:val="18"/>
+          <w:szCs w:val="18"/>
+          <w:lang w:val="en-US"/>
+        </w:rPr>
+      </w:pPr>
+      <w:r>
+        <w:rPr>
+          <w:rFonts w:ascii="Consolas" w:eastAsia="Times New Roman" w:hAnsi="Consolas" w:cs="Times New Roman"/>
+          <w:i/>
+          <w:iCs/>
+          <w:color w:val="66D9EF"/>
+          <w:sz w:val="18"/>
+          <w:szCs w:val="18"/>
+          <w:lang w:val="en-US"/>
+        </w:rPr>
+        <w:t>const</w:t>
+      </w:r>
+      <w:r>
+        <w:rPr>
+          <w:rFonts w:ascii="Consolas" w:eastAsia="Times New Roman" w:hAnsi="Consolas" w:cs="Times New Roman"/>
+          <w:color w:val="F8F8F2"/>
+          <w:sz w:val="18"/>
+          <w:szCs w:val="18"/>
+          <w:lang w:val="en-US"/>
+        </w:rPr>
+        <w:t> </w:t>
+      </w:r>
+      <w:r>
+        <w:rPr>
+          <w:rFonts w:ascii="Consolas" w:eastAsia="Times New Roman" w:hAnsi="Consolas" w:cs="Times New Roman"/>
+          <w:color w:val="A6E22E"/>
+          <w:sz w:val="18"/>
+          <w:szCs w:val="18"/>
+          <w:u w:val="single"/>
+          <w:lang w:val="en-US"/>
+        </w:rPr>
+        <w:t>EventsEmitter</w:t>
+      </w:r>
+      <w:r>
+        <w:rPr>
+          <w:rFonts w:ascii="Consolas" w:eastAsia="Times New Roman" w:hAnsi="Consolas" w:cs="Times New Roman"/>
+          <w:color w:val="F8F8F2"/>
+          <w:sz w:val="18"/>
+          <w:szCs w:val="18"/>
+          <w:lang w:val="en-US"/>
+        </w:rPr>
+        <w:t> </w:t>
+      </w:r>
+      <w:r>
+        <w:rPr>
+          <w:rFonts w:ascii="Consolas" w:eastAsia="Times New Roman" w:hAnsi="Consolas" w:cs="Times New Roman"/>
+          <w:color w:val="F92672"/>
+          <w:sz w:val="18"/>
+          <w:szCs w:val="18"/>
+          <w:lang w:val="en-US"/>
+        </w:rPr>
+        <w:t>=</w:t>
+      </w:r>
+      <w:r>
+        <w:rPr>
+          <w:rFonts w:ascii="Consolas" w:eastAsia="Times New Roman" w:hAnsi="Consolas" w:cs="Times New Roman"/>
+          <w:color w:val="F8F8F2"/>
+          <w:sz w:val="18"/>
+          <w:szCs w:val="18"/>
+          <w:lang w:val="en-US"/>
+        </w:rPr>
+        <w:t> </w:t>
+      </w:r>
+      <w:r>
+        <w:rPr>
+          <w:rFonts w:ascii="Consolas" w:eastAsia="Times New Roman" w:hAnsi="Consolas" w:cs="Times New Roman"/>
+          <w:color w:val="A6E22E"/>
+          <w:sz w:val="18"/>
+          <w:szCs w:val="18"/>
+          <w:lang w:val="en-US"/>
+        </w:rPr>
+        <w:t>require</w:t>
+      </w:r>
+      <w:r>
+        <w:rPr>
+          <w:rFonts w:ascii="Consolas" w:eastAsia="Times New Roman" w:hAnsi="Consolas" w:cs="Times New Roman"/>
+          <w:color w:val="F8F8F2"/>
+          <w:sz w:val="18"/>
+          <w:szCs w:val="18"/>
+          <w:lang w:val="en-US"/>
+        </w:rPr>
+        <w:t>(</w:t>
+      </w:r>
+      <w:r>
+        <w:rPr>
+          <w:rFonts w:ascii="Consolas" w:eastAsia="Times New Roman" w:hAnsi="Consolas" w:cs="Times New Roman"/>
+          <w:color w:val="E6DB74"/>
+          <w:sz w:val="18"/>
+          <w:szCs w:val="18"/>
+          <w:lang w:val="en-US"/>
+        </w:rPr>
+        <w:t>'events'</w:t>
+      </w:r>
+      <w:r>
+        <w:rPr>
+          <w:rFonts w:ascii="Consolas" w:eastAsia="Times New Roman" w:hAnsi="Consolas" w:cs="Times New Roman"/>
+          <w:color w:val="F8F8F2"/>
+          <w:sz w:val="18"/>
+          <w:szCs w:val="18"/>
+          <w:lang w:val="en-US"/>
+        </w:rPr>
+        <w:t>)</w:t>
+      </w:r>
+    </w:p>
+    <w:p>
+      <w:pPr>
+        <w:shd w:val="clear" w:color="auto" w:fill="272822"/>
+        <w:spacing w:after="0" w:line="285" w:lineRule="atLeast"/>
+        <w:rPr>
+          <w:rFonts w:ascii="Consolas" w:eastAsia="Times New Roman" w:hAnsi="Consolas" w:cs="Times New Roman"/>
+          <w:color w:val="F8F8F2"/>
+          <w:sz w:val="18"/>
+          <w:szCs w:val="18"/>
+          <w:lang w:val="en-US"/>
+        </w:rPr>
+      </w:pPr>
+    </w:p>
+    <w:p>
+      <w:pPr>
+        <w:shd w:val="clear" w:color="auto" w:fill="272822"/>
+        <w:spacing w:after="0" w:line="285" w:lineRule="atLeast"/>
+        <w:rPr>
+          <w:rFonts w:ascii="Consolas" w:eastAsia="Times New Roman" w:hAnsi="Consolas" w:cs="Times New Roman"/>
+          <w:color w:val="F8F8F2"/>
+          <w:sz w:val="18"/>
+          <w:szCs w:val="18"/>
+          <w:lang w:val="en-US"/>
+        </w:rPr>
+      </w:pPr>
+      <w:r>
+        <w:rPr>
+          <w:rFonts w:ascii="Consolas" w:eastAsia="Times New Roman" w:hAnsi="Consolas" w:cs="Times New Roman"/>
+          <w:i/>
+          <w:iCs/>
+          <w:color w:val="66D9EF"/>
+          <w:sz w:val="18"/>
+          <w:szCs w:val="18"/>
+          <w:lang w:val="en-US"/>
+        </w:rPr>
+        <w:t>const</w:t>
+      </w:r>
+      <w:r>
+        <w:rPr>
+          <w:rFonts w:ascii="Consolas" w:eastAsia="Times New Roman" w:hAnsi="Consolas" w:cs="Times New Roman"/>
+          <w:color w:val="F8F8F2"/>
+          <w:sz w:val="18"/>
+          <w:szCs w:val="18"/>
+          <w:lang w:val="en-US"/>
+        </w:rPr>
+        <w:t> emitter </w:t>
+      </w:r>
+      <w:r>
+        <w:rPr>
+          <w:rFonts w:ascii="Consolas" w:eastAsia="Times New Roman" w:hAnsi="Consolas" w:cs="Times New Roman"/>
+          <w:color w:val="F92672"/>
+          <w:sz w:val="18"/>
+          <w:szCs w:val="18"/>
+          <w:lang w:val="en-US"/>
+        </w:rPr>
+        <w:t>=</w:t>
+      </w:r>
+      <w:r>
+        <w:rPr>
+          <w:rFonts w:ascii="Consolas" w:eastAsia="Times New Roman" w:hAnsi="Consolas" w:cs="Times New Roman"/>
+          <w:color w:val="F8F8F2"/>
+          <w:sz w:val="18"/>
+          <w:szCs w:val="18"/>
+          <w:lang w:val="en-US"/>
+        </w:rPr>
+        <w:t> </w:t>
+      </w:r>
+      <w:r>
+        <w:rPr>
+          <w:rFonts w:ascii="Consolas" w:eastAsia="Times New Roman" w:hAnsi="Consolas" w:cs="Times New Roman"/>
+          <w:color w:val="F92672"/>
+          <w:sz w:val="18"/>
+          <w:szCs w:val="18"/>
+          <w:lang w:val="en-US"/>
+        </w:rPr>
+        <w:t>new</w:t>
+      </w:r>
+      <w:r>
+        <w:rPr>
+          <w:rFonts w:ascii="Consolas" w:eastAsia="Times New Roman" w:hAnsi="Consolas" w:cs="Times New Roman"/>
+          <w:color w:val="F8F8F2"/>
+          <w:sz w:val="18"/>
+          <w:szCs w:val="18"/>
+          <w:lang w:val="en-US"/>
+        </w:rPr>
+        <w:t> </w:t>
+      </w:r>
+      <w:r>
+        <w:rPr>
+          <w:rFonts w:ascii="Consolas" w:eastAsia="Times New Roman" w:hAnsi="Consolas" w:cs="Times New Roman"/>
+          <w:color w:val="A6E22E"/>
+          <w:sz w:val="18"/>
+          <w:szCs w:val="18"/>
+          <w:u w:val="single"/>
+          <w:lang w:val="en-US"/>
+        </w:rPr>
+        <w:t>EventsEmitter</w:t>
+      </w:r>
+      <w:r>
+        <w:rPr>
+          <w:rFonts w:ascii="Consolas" w:eastAsia="Times New Roman" w:hAnsi="Consolas" w:cs="Times New Roman"/>
+          <w:color w:val="F8F8F2"/>
+          <w:sz w:val="18"/>
+          <w:szCs w:val="18"/>
+          <w:lang w:val="en-US"/>
+        </w:rPr>
+        <w:t>() </w:t>
+      </w:r>
+      <w:r>
+        <w:rPr>
+          <w:rFonts w:ascii="Consolas" w:eastAsia="Times New Roman" w:hAnsi="Consolas" w:cs="Times New Roman"/>
+          <w:color w:val="88846F"/>
+          <w:sz w:val="18"/>
+          <w:szCs w:val="18"/>
+          <w:lang w:val="en-US"/>
+        </w:rPr>
+        <w:t>// создаем объект инстанс класса</w:t>
+      </w:r>
+    </w:p>
+    <w:p>
+      <w:pPr>
+        <w:shd w:val="clear" w:color="auto" w:fill="272822"/>
+        <w:spacing w:after="0" w:line="285" w:lineRule="atLeast"/>
+        <w:rPr>
+          <w:rFonts w:ascii="Consolas" w:eastAsia="Times New Roman" w:hAnsi="Consolas" w:cs="Times New Roman"/>
+          <w:color w:val="F8F8F2"/>
+          <w:sz w:val="18"/>
+          <w:szCs w:val="18"/>
+          <w:lang w:val="en-US"/>
+        </w:rPr>
+      </w:pPr>
+    </w:p>
+    <w:p>
+      <w:pPr>
+        <w:shd w:val="clear" w:color="auto" w:fill="272822"/>
+        <w:spacing w:after="0" w:line="285" w:lineRule="atLeast"/>
+        <w:rPr>
+          <w:rFonts w:ascii="Consolas" w:eastAsia="Times New Roman" w:hAnsi="Consolas" w:cs="Times New Roman"/>
+          <w:color w:val="F8F8F2"/>
+          <w:sz w:val="18"/>
+          <w:szCs w:val="18"/>
+          <w:lang w:val="en-US"/>
+        </w:rPr>
+      </w:pPr>
+      <w:r>
+        <w:rPr>
+          <w:rFonts w:ascii="Consolas" w:eastAsia="Times New Roman" w:hAnsi="Consolas" w:cs="Times New Roman"/>
+          <w:color w:val="88846F"/>
+          <w:sz w:val="18"/>
+          <w:szCs w:val="18"/>
+          <w:lang w:val="en-US"/>
+        </w:rPr>
+        <w:t>// создаем событие</w:t>
+      </w:r>
+    </w:p>
+    <w:p>
+      <w:pPr>
+        <w:shd w:val="clear" w:color="auto" w:fill="272822"/>
+        <w:spacing w:after="0" w:line="285" w:lineRule="atLeast"/>
+        <w:rPr>
+          <w:rFonts w:ascii="Consolas" w:eastAsia="Times New Roman" w:hAnsi="Consolas" w:cs="Times New Roman"/>
+          <w:color w:val="F8F8F2"/>
+          <w:sz w:val="18"/>
+          <w:szCs w:val="18"/>
+          <w:lang w:val="en-US"/>
+        </w:rPr>
+      </w:pPr>
+      <w:r>
+        <w:rPr>
+          <w:rFonts w:ascii="Consolas" w:eastAsia="Times New Roman" w:hAnsi="Consolas" w:cs="Times New Roman"/>
+          <w:color w:val="F8F8F2"/>
+          <w:sz w:val="18"/>
+          <w:szCs w:val="18"/>
+          <w:lang w:val="en-US"/>
+        </w:rPr>
+        <w:t>emitter.</w:t>
+      </w:r>
+      <w:r>
+        <w:rPr>
+          <w:rFonts w:ascii="Consolas" w:eastAsia="Times New Roman" w:hAnsi="Consolas" w:cs="Times New Roman"/>
+          <w:color w:val="A6E22E"/>
+          <w:sz w:val="18"/>
+          <w:szCs w:val="18"/>
+          <w:lang w:val="en-US"/>
+        </w:rPr>
+        <w:t>on</w:t>
+      </w:r>
+      <w:r>
+        <w:rPr>
+          <w:rFonts w:ascii="Consolas" w:eastAsia="Times New Roman" w:hAnsi="Consolas" w:cs="Times New Roman"/>
+          <w:color w:val="F8F8F2"/>
+          <w:sz w:val="18"/>
+          <w:szCs w:val="18"/>
+          <w:lang w:val="en-US"/>
+        </w:rPr>
+        <w:t>(</w:t>
+      </w:r>
+      <w:r>
+        <w:rPr>
+          <w:rFonts w:ascii="Consolas" w:eastAsia="Times New Roman" w:hAnsi="Consolas" w:cs="Times New Roman"/>
+          <w:color w:val="E6DB74"/>
+          <w:sz w:val="18"/>
+          <w:szCs w:val="18"/>
+          <w:lang w:val="en-US"/>
+        </w:rPr>
+        <w:t>'anything'</w:t>
+      </w:r>
+      <w:r>
+        <w:rPr>
+          <w:rFonts w:ascii="Consolas" w:eastAsia="Times New Roman" w:hAnsi="Consolas" w:cs="Times New Roman"/>
+          <w:color w:val="F8F8F2"/>
+          <w:sz w:val="18"/>
+          <w:szCs w:val="18"/>
+          <w:lang w:val="en-US"/>
+        </w:rPr>
+        <w:t>, </w:t>
+      </w:r>
+      <w:r>
+        <w:rPr>
+          <w:rFonts w:ascii="Consolas" w:eastAsia="Times New Roman" w:hAnsi="Consolas" w:cs="Times New Roman"/>
+          <w:i/>
+          <w:iCs/>
+          <w:color w:val="FD971F"/>
+          <w:sz w:val="18"/>
+          <w:szCs w:val="18"/>
+          <w:lang w:val="en-US"/>
+        </w:rPr>
+        <w:t>data</w:t>
+      </w:r>
+      <w:r>
+        <w:rPr>
+          <w:rFonts w:ascii="Consolas" w:eastAsia="Times New Roman" w:hAnsi="Consolas" w:cs="Times New Roman"/>
+          <w:color w:val="F8F8F2"/>
+          <w:sz w:val="18"/>
+          <w:szCs w:val="18"/>
+          <w:lang w:val="en-US"/>
+        </w:rPr>
+        <w:t> </w:t>
+      </w:r>
+      <w:r>
+        <w:rPr>
+          <w:rFonts w:ascii="Consolas" w:eastAsia="Times New Roman" w:hAnsi="Consolas" w:cs="Times New Roman"/>
+          <w:i/>
+          <w:iCs/>
+          <w:color w:val="66D9EF"/>
+          <w:sz w:val="18"/>
+          <w:szCs w:val="18"/>
+          <w:lang w:val="en-US"/>
+        </w:rPr>
+        <w:t>=&gt;</w:t>
+      </w:r>
+      <w:r>
+        <w:rPr>
+          <w:rFonts w:ascii="Consolas" w:eastAsia="Times New Roman" w:hAnsi="Consolas" w:cs="Times New Roman"/>
+          <w:color w:val="F8F8F2"/>
+          <w:sz w:val="18"/>
+          <w:szCs w:val="18"/>
+          <w:lang w:val="en-US"/>
+        </w:rPr>
+        <w:t> {</w:t>
+      </w:r>
+    </w:p>
+    <w:p>
+      <w:pPr>
+        <w:shd w:val="clear" w:color="auto" w:fill="272822"/>
+        <w:spacing w:after="0" w:line="285" w:lineRule="atLeast"/>
+        <w:rPr>
+          <w:rFonts w:ascii="Consolas" w:eastAsia="Times New Roman" w:hAnsi="Consolas" w:cs="Times New Roman"/>
+          <w:color w:val="F8F8F2"/>
+          <w:sz w:val="18"/>
+          <w:szCs w:val="18"/>
+          <w:lang w:val="en-US"/>
+        </w:rPr>
+      </w:pPr>
+      <w:r>
+        <w:rPr>
+          <w:rFonts w:ascii="Consolas" w:eastAsia="Times New Roman" w:hAnsi="Consolas" w:cs="Times New Roman"/>
+          <w:color w:val="F8F8F2"/>
+          <w:sz w:val="18"/>
+          <w:szCs w:val="18"/>
+          <w:lang w:val="en-US"/>
+        </w:rPr>
+        <w:t>  console.</w:t>
+      </w:r>
+      <w:r>
+        <w:rPr>
+          <w:rFonts w:ascii="Consolas" w:eastAsia="Times New Roman" w:hAnsi="Consolas" w:cs="Times New Roman"/>
+          <w:color w:val="A6E22E"/>
+          <w:sz w:val="18"/>
+          <w:szCs w:val="18"/>
+          <w:lang w:val="en-US"/>
+        </w:rPr>
+        <w:t>log</w:t>
+      </w:r>
+      <w:r>
+        <w:rPr>
+          <w:rFonts w:ascii="Consolas" w:eastAsia="Times New Roman" w:hAnsi="Consolas" w:cs="Times New Roman"/>
+          <w:color w:val="F8F8F2"/>
+          <w:sz w:val="18"/>
+          <w:szCs w:val="18"/>
+          <w:lang w:val="en-US"/>
+        </w:rPr>
+        <w:t>(</w:t>
+      </w:r>
+      <w:r>
+        <w:rPr>
+          <w:rFonts w:ascii="Consolas" w:eastAsia="Times New Roman" w:hAnsi="Consolas" w:cs="Times New Roman"/>
+          <w:color w:val="E6DB74"/>
+          <w:sz w:val="18"/>
+          <w:szCs w:val="18"/>
+          <w:lang w:val="en-US"/>
+        </w:rPr>
+        <w:t>'ON: anything'</w:t>
+      </w:r>
+      <w:r>
+        <w:rPr>
+          <w:rFonts w:ascii="Consolas" w:eastAsia="Times New Roman" w:hAnsi="Consolas" w:cs="Times New Roman"/>
+          <w:color w:val="F8F8F2"/>
+          <w:sz w:val="18"/>
+          <w:szCs w:val="18"/>
+          <w:lang w:val="en-US"/>
+        </w:rPr>
+        <w:t>, </w:t>
+      </w:r>
+      <w:r>
+        <w:rPr>
+          <w:rFonts w:ascii="Consolas" w:eastAsia="Times New Roman" w:hAnsi="Consolas" w:cs="Times New Roman"/>
+          <w:i/>
+          <w:iCs/>
+          <w:color w:val="FD971F"/>
+          <w:sz w:val="18"/>
+          <w:szCs w:val="18"/>
+          <w:lang w:val="en-US"/>
+        </w:rPr>
+        <w:t>data</w:t>
+      </w:r>
+      <w:r>
+        <w:rPr>
+          <w:rFonts w:ascii="Consolas" w:eastAsia="Times New Roman" w:hAnsi="Consolas" w:cs="Times New Roman"/>
+          <w:color w:val="F8F8F2"/>
+          <w:sz w:val="18"/>
+          <w:szCs w:val="18"/>
+          <w:lang w:val="en-US"/>
+        </w:rPr>
+        <w:t>)</w:t>
+      </w:r>
+    </w:p>
+    <w:p>
+      <w:pPr>
+        <w:shd w:val="clear" w:color="auto" w:fill="272822"/>
+        <w:spacing w:after="0" w:line="285" w:lineRule="atLeast"/>
+        <w:rPr>
+          <w:rFonts w:ascii="Consolas" w:eastAsia="Times New Roman" w:hAnsi="Consolas" w:cs="Times New Roman"/>
+          <w:color w:val="F8F8F2"/>
+          <w:sz w:val="18"/>
+          <w:szCs w:val="18"/>
+          <w:lang w:val="en-US"/>
+        </w:rPr>
+      </w:pPr>
+      <w:r>
+        <w:rPr>
+          <w:rFonts w:ascii="Consolas" w:eastAsia="Times New Roman" w:hAnsi="Consolas" w:cs="Times New Roman"/>
+          <w:color w:val="F8F8F2"/>
+          <w:sz w:val="18"/>
+          <w:szCs w:val="18"/>
+          <w:lang w:val="en-US"/>
+        </w:rPr>
+        <w:t>})</w:t>
+      </w:r>
+    </w:p>
+    <w:p>
+      <w:pPr>
+        <w:shd w:val="clear" w:color="auto" w:fill="272822"/>
+        <w:spacing w:after="0" w:line="285" w:lineRule="atLeast"/>
+        <w:rPr>
+          <w:rFonts w:ascii="Consolas" w:eastAsia="Times New Roman" w:hAnsi="Consolas" w:cs="Times New Roman"/>
+          <w:color w:val="F8F8F2"/>
+          <w:sz w:val="18"/>
+          <w:szCs w:val="18"/>
+          <w:lang w:val="en-US"/>
+        </w:rPr>
+      </w:pPr>
+    </w:p>
+    <w:p>
+      <w:pPr>
+        <w:shd w:val="clear" w:color="auto" w:fill="272822"/>
+        <w:spacing w:after="0" w:line="285" w:lineRule="atLeast"/>
+        <w:rPr>
+          <w:rFonts w:ascii="Consolas" w:eastAsia="Times New Roman" w:hAnsi="Consolas" w:cs="Times New Roman"/>
+          <w:color w:val="F8F8F2"/>
+          <w:sz w:val="18"/>
+          <w:szCs w:val="18"/>
+          <w:lang w:val="en-US"/>
+        </w:rPr>
+      </w:pPr>
+      <w:r>
+        <w:rPr>
+          <w:rFonts w:ascii="Consolas" w:eastAsia="Times New Roman" w:hAnsi="Consolas" w:cs="Times New Roman"/>
+          <w:color w:val="88846F"/>
+          <w:sz w:val="18"/>
+          <w:szCs w:val="18"/>
+          <w:lang w:val="en-US"/>
+        </w:rPr>
+        <w:t>// выпускаем событие</w:t>
+      </w:r>
+    </w:p>
+    <w:p>
+      <w:pPr>
+        <w:shd w:val="clear" w:color="auto" w:fill="272822"/>
+        <w:spacing w:after="0" w:line="285" w:lineRule="atLeast"/>
+        <w:rPr>
+          <w:rFonts w:ascii="Consolas" w:eastAsia="Times New Roman" w:hAnsi="Consolas" w:cs="Times New Roman"/>
+          <w:color w:val="F8F8F2"/>
+          <w:sz w:val="18"/>
+          <w:szCs w:val="18"/>
+          <w:lang w:val="en-US"/>
+        </w:rPr>
+      </w:pPr>
+      <w:r>
+        <w:rPr>
+          <w:rFonts w:ascii="Consolas" w:eastAsia="Times New Roman" w:hAnsi="Consolas" w:cs="Times New Roman"/>
+          <w:color w:val="F8F8F2"/>
+          <w:sz w:val="18"/>
+          <w:szCs w:val="18"/>
+          <w:lang w:val="en-US"/>
+        </w:rPr>
+        <w:t>emitter.</w:t>
+      </w:r>
+      <w:r>
+        <w:rPr>
+          <w:rFonts w:ascii="Consolas" w:eastAsia="Times New Roman" w:hAnsi="Consolas" w:cs="Times New Roman"/>
+          <w:color w:val="A6E22E"/>
+          <w:sz w:val="18"/>
+          <w:szCs w:val="18"/>
+          <w:lang w:val="en-US"/>
+        </w:rPr>
+        <w:t>emit</w:t>
+      </w:r>
+      <w:r>
+        <w:rPr>
+          <w:rFonts w:ascii="Consolas" w:eastAsia="Times New Roman" w:hAnsi="Consolas" w:cs="Times New Roman"/>
+          <w:color w:val="F8F8F2"/>
+          <w:sz w:val="18"/>
+          <w:szCs w:val="18"/>
+          <w:lang w:val="en-US"/>
+        </w:rPr>
+        <w:t>(</w:t>
+      </w:r>
+      <w:r>
+        <w:rPr>
+          <w:rFonts w:ascii="Consolas" w:eastAsia="Times New Roman" w:hAnsi="Consolas" w:cs="Times New Roman"/>
+          <w:color w:val="E6DB74"/>
+          <w:sz w:val="18"/>
+          <w:szCs w:val="18"/>
+          <w:lang w:val="en-US"/>
+        </w:rPr>
+        <w:t>'anything'</w:t>
+      </w:r>
+      <w:r>
+        <w:rPr>
+          <w:rFonts w:ascii="Consolas" w:eastAsia="Times New Roman" w:hAnsi="Consolas" w:cs="Times New Roman"/>
+          <w:color w:val="F8F8F2"/>
+          <w:sz w:val="18"/>
+          <w:szCs w:val="18"/>
+          <w:lang w:val="en-US"/>
+        </w:rPr>
+        <w:t>, { a: </w:t>
+      </w:r>
+      <w:r>
+        <w:rPr>
+          <w:rFonts w:ascii="Consolas" w:eastAsia="Times New Roman" w:hAnsi="Consolas" w:cs="Times New Roman"/>
+          <w:color w:val="AE81FF"/>
+          <w:sz w:val="18"/>
+          <w:szCs w:val="18"/>
+          <w:lang w:val="en-US"/>
+        </w:rPr>
+        <w:t>1</w:t>
+      </w:r>
+      <w:r>
+        <w:rPr>
+          <w:rFonts w:ascii="Consolas" w:eastAsia="Times New Roman" w:hAnsi="Consolas" w:cs="Times New Roman"/>
+          <w:color w:val="F8F8F2"/>
+          <w:sz w:val="18"/>
+          <w:szCs w:val="18"/>
+          <w:lang w:val="en-US"/>
+        </w:rPr>
+        <w:t> })</w:t>
+      </w:r>
+    </w:p>
+    <w:p>
+      <w:pPr>
+        <w:shd w:val="clear" w:color="auto" w:fill="272822"/>
+        <w:spacing w:after="0" w:line="285" w:lineRule="atLeast"/>
+        <w:rPr>
+          <w:rFonts w:ascii="Consolas" w:eastAsia="Times New Roman" w:hAnsi="Consolas" w:cs="Times New Roman"/>
+          <w:color w:val="F8F8F2"/>
+          <w:sz w:val="18"/>
+          <w:szCs w:val="18"/>
+          <w:lang w:val="en-US"/>
+        </w:rPr>
+      </w:pPr>
+      <w:r>
+        <w:rPr>
+          <w:rFonts w:ascii="Consolas" w:eastAsia="Times New Roman" w:hAnsi="Consolas" w:cs="Times New Roman"/>
+          <w:color w:val="F8F8F2"/>
+          <w:sz w:val="18"/>
+          <w:szCs w:val="18"/>
+          <w:lang w:val="en-US"/>
+        </w:rPr>
+        <w:t>emitter.</w:t>
+      </w:r>
+      <w:r>
+        <w:rPr>
+          <w:rFonts w:ascii="Consolas" w:eastAsia="Times New Roman" w:hAnsi="Consolas" w:cs="Times New Roman"/>
+          <w:color w:val="A6E22E"/>
+          <w:sz w:val="18"/>
+          <w:szCs w:val="18"/>
+          <w:lang w:val="en-US"/>
+        </w:rPr>
+        <w:t>emit</w:t>
+      </w:r>
+      <w:r>
+        <w:rPr>
+          <w:rFonts w:ascii="Consolas" w:eastAsia="Times New Roman" w:hAnsi="Consolas" w:cs="Times New Roman"/>
+          <w:color w:val="F8F8F2"/>
+          <w:sz w:val="18"/>
+          <w:szCs w:val="18"/>
+          <w:lang w:val="en-US"/>
+        </w:rPr>
+        <w:t>(</w:t>
+      </w:r>
+      <w:r>
+        <w:rPr>
+          <w:rFonts w:ascii="Consolas" w:eastAsia="Times New Roman" w:hAnsi="Consolas" w:cs="Times New Roman"/>
+          <w:color w:val="E6DB74"/>
+          <w:sz w:val="18"/>
+          <w:szCs w:val="18"/>
+          <w:lang w:val="en-US"/>
+        </w:rPr>
+        <w:t>'anything'</w:t>
+      </w:r>
+      <w:r>
+        <w:rPr>
+          <w:rFonts w:ascii="Consolas" w:eastAsia="Times New Roman" w:hAnsi="Consolas" w:cs="Times New Roman"/>
+          <w:color w:val="F8F8F2"/>
+          <w:sz w:val="18"/>
+          <w:szCs w:val="18"/>
+          <w:lang w:val="en-US"/>
+        </w:rPr>
+        <w:t>, { b: </w:t>
+      </w:r>
+      <w:r>
+        <w:rPr>
+          <w:rFonts w:ascii="Consolas" w:eastAsia="Times New Roman" w:hAnsi="Consolas" w:cs="Times New Roman"/>
+          <w:color w:val="AE81FF"/>
+          <w:sz w:val="18"/>
+          <w:szCs w:val="18"/>
+          <w:lang w:val="en-US"/>
+        </w:rPr>
+        <w:t>2</w:t>
+      </w:r>
+      <w:r>
+        <w:rPr>
+          <w:rFonts w:ascii="Consolas" w:eastAsia="Times New Roman" w:hAnsi="Consolas" w:cs="Times New Roman"/>
+          <w:color w:val="F8F8F2"/>
+          <w:sz w:val="18"/>
+          <w:szCs w:val="18"/>
+          <w:lang w:val="en-US"/>
+        </w:rPr>
+        <w:t> })</w:t>
+      </w:r>
+    </w:p>
+    <w:p>
+      <w:pPr>
+        <w:shd w:val="clear" w:color="auto" w:fill="272822"/>
+        <w:spacing w:after="0" w:line="285" w:lineRule="atLeast"/>
+        <w:rPr>
+          <w:rFonts w:ascii="Consolas" w:eastAsia="Times New Roman" w:hAnsi="Consolas" w:cs="Times New Roman"/>
+          <w:color w:val="F8F8F2"/>
+          <w:sz w:val="18"/>
+          <w:szCs w:val="18"/>
+        </w:rPr>
+      </w:pPr>
+      <w:r>
+        <w:rPr>
+          <w:rFonts w:ascii="Consolas" w:eastAsia="Times New Roman" w:hAnsi="Consolas" w:cs="Times New Roman"/>
+          <w:color w:val="F8F8F2"/>
+          <w:sz w:val="18"/>
+          <w:szCs w:val="18"/>
+        </w:rPr>
+        <w:lastRenderedPageBreak/>
+        <w:t>//</w:t>
+      </w:r>
+      <w:r>
+        <w:rPr>
+          <w:rFonts w:ascii="Consolas" w:eastAsia="Times New Roman" w:hAnsi="Consolas" w:cs="Times New Roman"/>
+          <w:color w:val="F8F8F2"/>
+          <w:sz w:val="18"/>
+          <w:szCs w:val="18"/>
+        </w:rPr>
+        <w:t xml:space="preserve"> пока не завершится </w:t>
+      </w:r>
+      <w:r>
+        <w:rPr>
+          <w:rFonts w:ascii="Consolas" w:eastAsia="Times New Roman" w:hAnsi="Consolas" w:cs="Times New Roman"/>
+          <w:color w:val="F8F8F2"/>
+          <w:sz w:val="18"/>
+          <w:szCs w:val="18"/>
+          <w:lang w:val="en-US"/>
+        </w:rPr>
+        <w:t>settimeout</w:t>
+      </w:r>
+      <w:r>
+        <w:rPr>
+          <w:rFonts w:ascii="Consolas" w:eastAsia="Times New Roman" w:hAnsi="Consolas" w:cs="Times New Roman"/>
+          <w:color w:val="F8F8F2"/>
+          <w:sz w:val="18"/>
+          <w:szCs w:val="18"/>
+        </w:rPr>
+        <w:t xml:space="preserve">, </w:t>
+      </w:r>
+      <w:r>
+        <w:rPr>
+          <w:rFonts w:ascii="Consolas" w:eastAsia="Times New Roman" w:hAnsi="Consolas" w:cs="Times New Roman"/>
+          <w:color w:val="F8F8F2"/>
+          <w:sz w:val="18"/>
+          <w:szCs w:val="18"/>
+          <w:lang w:val="en-US"/>
+        </w:rPr>
+        <w:t>nodeJS</w:t>
+      </w:r>
+      <w:r>
+        <w:rPr>
+          <w:rFonts w:ascii="Consolas" w:eastAsia="Times New Roman" w:hAnsi="Consolas" w:cs="Times New Roman"/>
+          <w:color w:val="F8F8F2"/>
+          <w:sz w:val="18"/>
+          <w:szCs w:val="18"/>
         </w:rPr>
         <w:t xml:space="preserve"> </w:t>
       </w:r>
       <w:r>
         <w:rPr>
-          <w:b/>
-          <w:bCs/>
-          <w:szCs w:val="28"/>
-          <w:lang w:val="en-US"/>
-        </w:rPr>
-        <w:t>platform</w:t>
-      </w:r>
-      <w:r>
-        <w:rPr>
-          <w:b/>
-          <w:bCs/>
-          <w:szCs w:val="28"/>
-        </w:rPr>
-        <w:t>()</w:t>
-      </w:r>
-      <w:r>
-        <w:rPr>
-          <w:szCs w:val="28"/>
-        </w:rPr>
-        <w:t xml:space="preserve"> – </w:t>
-      </w:r>
-      <w:r>
-        <w:rPr>
-          <w:szCs w:val="28"/>
-        </w:rPr>
-        <w:t>название ОС</w:t>
-      </w:r>
-    </w:p>
-    <w:p>
-      <w:pPr>
-        <w:spacing w:after="0"/>
-        <w:rPr>
-          <w:b/>
-          <w:bCs/>
-          <w:szCs w:val="28"/>
+          <w:rFonts w:ascii="Consolas" w:eastAsia="Times New Roman" w:hAnsi="Consolas" w:cs="Times New Roman"/>
+          <w:color w:val="F8F8F2"/>
+          <w:sz w:val="18"/>
+          <w:szCs w:val="18"/>
+        </w:rPr>
+        <w:t>не завершит работу</w:t>
+      </w:r>
+    </w:p>
+    <w:p>
+      <w:pPr>
+        <w:shd w:val="clear" w:color="auto" w:fill="272822"/>
+        <w:spacing w:after="0" w:line="285" w:lineRule="atLeast"/>
+        <w:rPr>
+          <w:rFonts w:ascii="Consolas" w:eastAsia="Times New Roman" w:hAnsi="Consolas" w:cs="Times New Roman"/>
+          <w:color w:val="F8F8F2"/>
+          <w:sz w:val="18"/>
+          <w:szCs w:val="18"/>
+        </w:rPr>
+      </w:pPr>
+      <w:r>
+        <w:rPr>
+          <w:rFonts w:ascii="Consolas" w:eastAsia="Times New Roman" w:hAnsi="Consolas" w:cs="Times New Roman"/>
+          <w:color w:val="66D9EF"/>
+          <w:sz w:val="18"/>
+          <w:szCs w:val="18"/>
+          <w:lang w:val="en-US"/>
+        </w:rPr>
+        <w:t>setTimeout</w:t>
+      </w:r>
+      <w:r>
+        <w:rPr>
+          <w:rFonts w:ascii="Consolas" w:eastAsia="Times New Roman" w:hAnsi="Consolas" w:cs="Times New Roman"/>
+          <w:color w:val="F8F8F2"/>
+          <w:sz w:val="18"/>
+          <w:szCs w:val="18"/>
+        </w:rPr>
+        <w:t>(()</w:t>
+      </w:r>
+      <w:r>
+        <w:rPr>
+          <w:rFonts w:ascii="Consolas" w:eastAsia="Times New Roman" w:hAnsi="Consolas" w:cs="Times New Roman"/>
+          <w:color w:val="F8F8F2"/>
+          <w:sz w:val="18"/>
+          <w:szCs w:val="18"/>
+          <w:lang w:val="en-US"/>
+        </w:rPr>
+        <w:t> </w:t>
+      </w:r>
+      <w:r>
+        <w:rPr>
+          <w:rFonts w:ascii="Consolas" w:eastAsia="Times New Roman" w:hAnsi="Consolas" w:cs="Times New Roman"/>
+          <w:i/>
+          <w:iCs/>
+          <w:color w:val="66D9EF"/>
+          <w:sz w:val="18"/>
+          <w:szCs w:val="18"/>
+        </w:rPr>
+        <w:t>=&gt;</w:t>
+      </w:r>
+      <w:r>
+        <w:rPr>
+          <w:rFonts w:ascii="Consolas" w:eastAsia="Times New Roman" w:hAnsi="Consolas" w:cs="Times New Roman"/>
+          <w:color w:val="F8F8F2"/>
+          <w:sz w:val="18"/>
+          <w:szCs w:val="18"/>
+          <w:lang w:val="en-US"/>
+        </w:rPr>
+        <w:t> </w:t>
+      </w:r>
+      <w:r>
+        <w:rPr>
+          <w:rFonts w:ascii="Consolas" w:eastAsia="Times New Roman" w:hAnsi="Consolas" w:cs="Times New Roman"/>
+          <w:color w:val="F8F8F2"/>
+          <w:sz w:val="18"/>
+          <w:szCs w:val="18"/>
+        </w:rPr>
+        <w:t>{</w:t>
+      </w:r>
+    </w:p>
+    <w:p>
+      <w:pPr>
+        <w:shd w:val="clear" w:color="auto" w:fill="272822"/>
+        <w:spacing w:after="0" w:line="285" w:lineRule="atLeast"/>
+        <w:rPr>
+          <w:rFonts w:ascii="Consolas" w:eastAsia="Times New Roman" w:hAnsi="Consolas" w:cs="Times New Roman"/>
+          <w:color w:val="F8F8F2"/>
+          <w:sz w:val="18"/>
+          <w:szCs w:val="18"/>
+          <w:lang w:val="en-US"/>
+        </w:rPr>
+      </w:pPr>
+      <w:r>
+        <w:rPr>
+          <w:rFonts w:ascii="Consolas" w:eastAsia="Times New Roman" w:hAnsi="Consolas" w:cs="Times New Roman"/>
+          <w:color w:val="F8F8F2"/>
+          <w:sz w:val="18"/>
+          <w:szCs w:val="18"/>
+          <w:lang w:val="en-US"/>
+        </w:rPr>
+        <w:t>  emitter.</w:t>
+      </w:r>
+      <w:r>
+        <w:rPr>
+          <w:rFonts w:ascii="Consolas" w:eastAsia="Times New Roman" w:hAnsi="Consolas" w:cs="Times New Roman"/>
+          <w:color w:val="A6E22E"/>
+          <w:sz w:val="18"/>
+          <w:szCs w:val="18"/>
+          <w:lang w:val="en-US"/>
+        </w:rPr>
+        <w:t>emit</w:t>
+      </w:r>
+      <w:r>
+        <w:rPr>
+          <w:rFonts w:ascii="Consolas" w:eastAsia="Times New Roman" w:hAnsi="Consolas" w:cs="Times New Roman"/>
+          <w:color w:val="F8F8F2"/>
+          <w:sz w:val="18"/>
+          <w:szCs w:val="18"/>
+          <w:lang w:val="en-US"/>
+        </w:rPr>
+        <w:t>(</w:t>
+      </w:r>
+      <w:r>
+        <w:rPr>
+          <w:rFonts w:ascii="Consolas" w:eastAsia="Times New Roman" w:hAnsi="Consolas" w:cs="Times New Roman"/>
+          <w:color w:val="E6DB74"/>
+          <w:sz w:val="18"/>
+          <w:szCs w:val="18"/>
+          <w:lang w:val="en-US"/>
+        </w:rPr>
+        <w:t>'anything'</w:t>
+      </w:r>
+      <w:r>
+        <w:rPr>
+          <w:rFonts w:ascii="Consolas" w:eastAsia="Times New Roman" w:hAnsi="Consolas" w:cs="Times New Roman"/>
+          <w:color w:val="F8F8F2"/>
+          <w:sz w:val="18"/>
+          <w:szCs w:val="18"/>
+          <w:lang w:val="en-US"/>
+        </w:rPr>
+        <w:t>, { c: </w:t>
+      </w:r>
+      <w:r>
+        <w:rPr>
+          <w:rFonts w:ascii="Consolas" w:eastAsia="Times New Roman" w:hAnsi="Consolas" w:cs="Times New Roman"/>
+          <w:color w:val="AE81FF"/>
+          <w:sz w:val="18"/>
+          <w:szCs w:val="18"/>
+          <w:lang w:val="en-US"/>
+        </w:rPr>
+        <w:t>3</w:t>
+      </w:r>
+      <w:r>
+        <w:rPr>
+          <w:rFonts w:ascii="Consolas" w:eastAsia="Times New Roman" w:hAnsi="Consolas" w:cs="Times New Roman"/>
+          <w:color w:val="F8F8F2"/>
+          <w:sz w:val="18"/>
+          <w:szCs w:val="18"/>
+          <w:lang w:val="en-US"/>
+        </w:rPr>
+        <w:t> })</w:t>
+      </w:r>
+    </w:p>
+    <w:p>
+      <w:pPr>
+        <w:shd w:val="clear" w:color="auto" w:fill="272822"/>
+        <w:spacing w:after="0" w:line="285" w:lineRule="atLeast"/>
+        <w:rPr>
+          <w:rFonts w:ascii="Consolas" w:eastAsia="Times New Roman" w:hAnsi="Consolas" w:cs="Times New Roman"/>
+          <w:color w:val="F8F8F2"/>
+          <w:sz w:val="18"/>
+          <w:szCs w:val="18"/>
+          <w:lang w:val="en-US"/>
+        </w:rPr>
+      </w:pPr>
+      <w:r>
+        <w:rPr>
+          <w:rFonts w:ascii="Consolas" w:eastAsia="Times New Roman" w:hAnsi="Consolas" w:cs="Times New Roman"/>
+          <w:color w:val="F8F8F2"/>
+          <w:sz w:val="18"/>
+          <w:szCs w:val="18"/>
+          <w:lang w:val="en-US"/>
+        </w:rPr>
+        <w:t>}, </w:t>
+      </w:r>
+      <w:r>
+        <w:rPr>
+          <w:rFonts w:ascii="Consolas" w:eastAsia="Times New Roman" w:hAnsi="Consolas" w:cs="Times New Roman"/>
+          <w:color w:val="AE81FF"/>
+          <w:sz w:val="18"/>
+          <w:szCs w:val="18"/>
+          <w:lang w:val="en-US"/>
+        </w:rPr>
+        <w:t>2000</w:t>
+      </w:r>
+      <w:r>
+        <w:rPr>
+          <w:rFonts w:ascii="Consolas" w:eastAsia="Times New Roman" w:hAnsi="Consolas" w:cs="Times New Roman"/>
+          <w:color w:val="F8F8F2"/>
+          <w:sz w:val="18"/>
+          <w:szCs w:val="18"/>
+          <w:lang w:val="en-US"/>
+        </w:rPr>
+        <w:t>)</w:t>
+      </w:r>
+    </w:p>
+    <w:p>
+      <w:pPr>
+        <w:spacing w:after="0"/>
+        <w:rPr>
+          <w:b/>
+          <w:bCs/>
+          <w:szCs w:val="28"/>
+          <w:lang w:val="en-US"/>
         </w:rPr>
       </w:pPr>
     </w:p>

</xml_diff>

<commit_message>
refactor multipage server and add 404 page for not existing url
</commit_message>
<xml_diff>
--- a/notes/notes.docx
+++ b/notes/notes.docx
@@ -15349,7 +15349,6 @@
         <w:spacing w:after="0"/>
         <w:rPr>
           <w:szCs w:val="28"/>
-          <w:lang w:val="en-US"/>
         </w:rPr>
       </w:pPr>
       <w:r>
@@ -15391,7 +15390,6 @@
         <w:spacing w:after="0"/>
         <w:rPr>
           <w:szCs w:val="28"/>
-          <w:lang w:val="en-US"/>
         </w:rPr>
       </w:pPr>
     </w:p>
@@ -15476,7 +15474,6 @@
           <w:color w:val="FCFCFA"/>
           <w:sz w:val="20"/>
           <w:szCs w:val="20"/>
-          <w:lang w:val="en-US"/>
         </w:rPr>
       </w:pPr>
       <w:r>
@@ -15495,7 +15492,6 @@
           <w:color w:val="939293"/>
           <w:sz w:val="20"/>
           <w:szCs w:val="20"/>
-          <w:lang w:val="en-US"/>
         </w:rPr>
         <w:t>.</w:t>
       </w:r>
@@ -15515,7 +15511,6 @@
           <w:color w:val="939293"/>
           <w:sz w:val="20"/>
           <w:szCs w:val="20"/>
-          <w:lang w:val="en-US"/>
         </w:rPr>
         <w:t>(</w:t>
       </w:r>
@@ -15537,10 +15532,10 @@
           <w:color w:val="939293"/>
           <w:sz w:val="20"/>
           <w:szCs w:val="20"/>
-          <w:lang w:val="en-US"/>
         </w:rPr>
         <w:t>.</w:t>
       </w:r>
+      <w:proofErr w:type="spellStart"/>
       <w:r>
         <w:rPr>
           <w:rFonts w:ascii="Courier New" w:eastAsia="Times New Roman" w:hAnsi="Courier New" w:cs="Courier New"/>
@@ -15551,13 +15546,13 @@
         </w:rPr>
         <w:t>url</w:t>
       </w:r>
+      <w:proofErr w:type="spellEnd"/>
       <w:r>
         <w:rPr>
           <w:rFonts w:ascii="Courier New" w:eastAsia="Times New Roman" w:hAnsi="Courier New" w:cs="Courier New"/>
           <w:color w:val="939293"/>
           <w:sz w:val="20"/>
           <w:szCs w:val="20"/>
-          <w:lang w:val="en-US"/>
         </w:rPr>
         <w:t>)</w:t>
       </w:r>
@@ -16527,8 +16522,9 @@
           <w:sz w:val="20"/>
           <w:szCs w:val="20"/>
         </w:rPr>
-        <w:t xml:space="preserve">// хром парсит </w:t>
-      </w:r>
+        <w:t xml:space="preserve">// хром </w:t>
+      </w:r>
+      <w:proofErr w:type="spellStart"/>
       <w:r>
         <w:rPr>
           <w:rFonts w:ascii="Courier New" w:eastAsia="Times New Roman" w:hAnsi="Courier New" w:cs="Courier New"/>
@@ -16537,10 +16533,10 @@
           <w:color w:val="727072"/>
           <w:sz w:val="20"/>
           <w:szCs w:val="20"/>
-          <w:lang w:val="en-US"/>
-        </w:rPr>
-        <w:t>html</w:t>
-      </w:r>
+        </w:rPr>
+        <w:t>парсит</w:t>
+      </w:r>
+      <w:proofErr w:type="spellEnd"/>
       <w:r>
         <w:rPr>
           <w:rFonts w:ascii="Courier New" w:eastAsia="Times New Roman" w:hAnsi="Courier New" w:cs="Courier New"/>
@@ -16550,8 +16546,7 @@
           <w:sz w:val="20"/>
           <w:szCs w:val="20"/>
         </w:rPr>
-        <w:br/>
-        <w:t xml:space="preserve">        // '</w:t>
+        <w:t xml:space="preserve"> </w:t>
       </w:r>
       <w:r>
         <w:rPr>
@@ -16563,7 +16558,7 @@
           <w:szCs w:val="20"/>
           <w:lang w:val="en-US"/>
         </w:rPr>
-        <w:t>Content</w:t>
+        <w:t>html</w:t>
       </w:r>
       <w:r>
         <w:rPr>
@@ -16574,7 +16569,8 @@
           <w:sz w:val="20"/>
           <w:szCs w:val="20"/>
         </w:rPr>
-        <w:t>-</w:t>
+        <w:br/>
+        <w:t xml:space="preserve">        // '</w:t>
       </w:r>
       <w:r>
         <w:rPr>
@@ -16586,7 +16582,7 @@
           <w:szCs w:val="20"/>
           <w:lang w:val="en-US"/>
         </w:rPr>
-        <w:t>type</w:t>
+        <w:t>Content</w:t>
       </w:r>
       <w:r>
         <w:rPr>
@@ -16597,7 +16593,7 @@
           <w:sz w:val="20"/>
           <w:szCs w:val="20"/>
         </w:rPr>
-        <w:t>': '</w:t>
+        <w:t>-</w:t>
       </w:r>
       <w:r>
         <w:rPr>
@@ -16609,7 +16605,7 @@
           <w:szCs w:val="20"/>
           <w:lang w:val="en-US"/>
         </w:rPr>
-        <w:t>text</w:t>
+        <w:t>type</w:t>
       </w:r>
       <w:r>
         <w:rPr>
@@ -16620,7 +16616,7 @@
           <w:sz w:val="20"/>
           <w:szCs w:val="20"/>
         </w:rPr>
-        <w:t>/</w:t>
+        <w:t>': '</w:t>
       </w:r>
       <w:r>
         <w:rPr>
@@ -16632,7 +16628,7 @@
           <w:szCs w:val="20"/>
           <w:lang w:val="en-US"/>
         </w:rPr>
-        <w:t>plain</w:t>
+        <w:t>text</w:t>
       </w:r>
       <w:r>
         <w:rPr>
@@ -16643,7 +16639,7 @@
           <w:sz w:val="20"/>
           <w:szCs w:val="20"/>
         </w:rPr>
-        <w:t>' // хром парсит обычный текст</w:t>
+        <w:t>/</w:t>
       </w:r>
       <w:r>
         <w:rPr>
@@ -16653,6 +16649,53 @@
           <w:color w:val="727072"/>
           <w:sz w:val="20"/>
           <w:szCs w:val="20"/>
+          <w:lang w:val="en-US"/>
+        </w:rPr>
+        <w:t>plain</w:t>
+      </w:r>
+      <w:r>
+        <w:rPr>
+          <w:rFonts w:ascii="Courier New" w:eastAsia="Times New Roman" w:hAnsi="Courier New" w:cs="Courier New"/>
+          <w:i/>
+          <w:iCs/>
+          <w:color w:val="727072"/>
+          <w:sz w:val="20"/>
+          <w:szCs w:val="20"/>
+        </w:rPr>
+        <w:t xml:space="preserve">' // хром </w:t>
+      </w:r>
+      <w:proofErr w:type="spellStart"/>
+      <w:r>
+        <w:rPr>
+          <w:rFonts w:ascii="Courier New" w:eastAsia="Times New Roman" w:hAnsi="Courier New" w:cs="Courier New"/>
+          <w:i/>
+          <w:iCs/>
+          <w:color w:val="727072"/>
+          <w:sz w:val="20"/>
+          <w:szCs w:val="20"/>
+        </w:rPr>
+        <w:t>парсит</w:t>
+      </w:r>
+      <w:proofErr w:type="spellEnd"/>
+      <w:r>
+        <w:rPr>
+          <w:rFonts w:ascii="Courier New" w:eastAsia="Times New Roman" w:hAnsi="Courier New" w:cs="Courier New"/>
+          <w:i/>
+          <w:iCs/>
+          <w:color w:val="727072"/>
+          <w:sz w:val="20"/>
+          <w:szCs w:val="20"/>
+        </w:rPr>
+        <w:t xml:space="preserve"> обычный текст</w:t>
+      </w:r>
+      <w:r>
+        <w:rPr>
+          <w:rFonts w:ascii="Courier New" w:eastAsia="Times New Roman" w:hAnsi="Courier New" w:cs="Courier New"/>
+          <w:i/>
+          <w:iCs/>
+          <w:color w:val="727072"/>
+          <w:sz w:val="20"/>
+          <w:szCs w:val="20"/>
         </w:rPr>
         <w:br/>
         <w:t xml:space="preserve">      </w:t>
@@ -17509,8 +17552,9 @@
           <w:sz w:val="20"/>
           <w:szCs w:val="20"/>
         </w:rPr>
-        <w:t xml:space="preserve">// хром парсит </w:t>
-      </w:r>
+        <w:t xml:space="preserve">// хром </w:t>
+      </w:r>
+      <w:proofErr w:type="spellStart"/>
       <w:r>
         <w:rPr>
           <w:rFonts w:ascii="Courier New" w:eastAsia="Times New Roman" w:hAnsi="Courier New" w:cs="Courier New"/>
@@ -17519,10 +17563,10 @@
           <w:color w:val="727072"/>
           <w:sz w:val="20"/>
           <w:szCs w:val="20"/>
-          <w:lang w:val="en-US"/>
-        </w:rPr>
-        <w:t>html</w:t>
-      </w:r>
+        </w:rPr>
+        <w:t>парсит</w:t>
+      </w:r>
+      <w:proofErr w:type="spellEnd"/>
       <w:r>
         <w:rPr>
           <w:rFonts w:ascii="Courier New" w:eastAsia="Times New Roman" w:hAnsi="Courier New" w:cs="Courier New"/>
@@ -17532,8 +17576,7 @@
           <w:sz w:val="20"/>
           <w:szCs w:val="20"/>
         </w:rPr>
-        <w:br/>
-        <w:t xml:space="preserve">        // '</w:t>
+        <w:t xml:space="preserve"> </w:t>
       </w:r>
       <w:r>
         <w:rPr>
@@ -17545,7 +17588,7 @@
           <w:szCs w:val="20"/>
           <w:lang w:val="en-US"/>
         </w:rPr>
-        <w:t>Content</w:t>
+        <w:t>html</w:t>
       </w:r>
       <w:r>
         <w:rPr>
@@ -17556,7 +17599,8 @@
           <w:sz w:val="20"/>
           <w:szCs w:val="20"/>
         </w:rPr>
-        <w:t>-</w:t>
+        <w:br/>
+        <w:t xml:space="preserve">        // '</w:t>
       </w:r>
       <w:r>
         <w:rPr>
@@ -17568,7 +17612,7 @@
           <w:szCs w:val="20"/>
           <w:lang w:val="en-US"/>
         </w:rPr>
-        <w:t>type</w:t>
+        <w:t>Content</w:t>
       </w:r>
       <w:r>
         <w:rPr>
@@ -17579,7 +17623,7 @@
           <w:sz w:val="20"/>
           <w:szCs w:val="20"/>
         </w:rPr>
-        <w:t>': '</w:t>
+        <w:t>-</w:t>
       </w:r>
       <w:r>
         <w:rPr>
@@ -17591,7 +17635,7 @@
           <w:szCs w:val="20"/>
           <w:lang w:val="en-US"/>
         </w:rPr>
-        <w:t>text</w:t>
+        <w:t>type</w:t>
       </w:r>
       <w:r>
         <w:rPr>
@@ -17602,7 +17646,7 @@
           <w:sz w:val="20"/>
           <w:szCs w:val="20"/>
         </w:rPr>
-        <w:t>/</w:t>
+        <w:t>': '</w:t>
       </w:r>
       <w:r>
         <w:rPr>
@@ -17614,7 +17658,7 @@
           <w:szCs w:val="20"/>
           <w:lang w:val="en-US"/>
         </w:rPr>
-        <w:t>plain</w:t>
+        <w:t>text</w:t>
       </w:r>
       <w:r>
         <w:rPr>
@@ -17625,7 +17669,7 @@
           <w:sz w:val="20"/>
           <w:szCs w:val="20"/>
         </w:rPr>
-        <w:t>' // хром парсит обычный текст</w:t>
+        <w:t>/</w:t>
       </w:r>
       <w:r>
         <w:rPr>
@@ -17635,6 +17679,53 @@
           <w:color w:val="727072"/>
           <w:sz w:val="20"/>
           <w:szCs w:val="20"/>
+          <w:lang w:val="en-US"/>
+        </w:rPr>
+        <w:t>plain</w:t>
+      </w:r>
+      <w:r>
+        <w:rPr>
+          <w:rFonts w:ascii="Courier New" w:eastAsia="Times New Roman" w:hAnsi="Courier New" w:cs="Courier New"/>
+          <w:i/>
+          <w:iCs/>
+          <w:color w:val="727072"/>
+          <w:sz w:val="20"/>
+          <w:szCs w:val="20"/>
+        </w:rPr>
+        <w:t xml:space="preserve">' // хром </w:t>
+      </w:r>
+      <w:proofErr w:type="spellStart"/>
+      <w:r>
+        <w:rPr>
+          <w:rFonts w:ascii="Courier New" w:eastAsia="Times New Roman" w:hAnsi="Courier New" w:cs="Courier New"/>
+          <w:i/>
+          <w:iCs/>
+          <w:color w:val="727072"/>
+          <w:sz w:val="20"/>
+          <w:szCs w:val="20"/>
+        </w:rPr>
+        <w:t>парсит</w:t>
+      </w:r>
+      <w:proofErr w:type="spellEnd"/>
+      <w:r>
+        <w:rPr>
+          <w:rFonts w:ascii="Courier New" w:eastAsia="Times New Roman" w:hAnsi="Courier New" w:cs="Courier New"/>
+          <w:i/>
+          <w:iCs/>
+          <w:color w:val="727072"/>
+          <w:sz w:val="20"/>
+          <w:szCs w:val="20"/>
+        </w:rPr>
+        <w:t xml:space="preserve"> обычный текст</w:t>
+      </w:r>
+      <w:r>
+        <w:rPr>
+          <w:rFonts w:ascii="Courier New" w:eastAsia="Times New Roman" w:hAnsi="Courier New" w:cs="Courier New"/>
+          <w:i/>
+          <w:iCs/>
+          <w:color w:val="727072"/>
+          <w:sz w:val="20"/>
+          <w:szCs w:val="20"/>
         </w:rPr>
         <w:br/>
         <w:t xml:space="preserve">      </w:t>
@@ -17779,6 +17870,2953 @@
           <w:b/>
           <w:bCs/>
           <w:szCs w:val="28"/>
+        </w:rPr>
+      </w:pPr>
+    </w:p>
+    <w:p>
+      <w:pPr>
+        <w:spacing w:after="0"/>
+        <w:jc w:val="center"/>
+        <w:rPr>
+          <w:b/>
+          <w:bCs/>
+          <w:szCs w:val="28"/>
+          <w:highlight w:val="green"/>
+        </w:rPr>
+      </w:pPr>
+      <w:r>
+        <w:rPr>
+          <w:b/>
+          <w:bCs/>
+          <w:szCs w:val="28"/>
+          <w:highlight w:val="green"/>
+        </w:rPr>
+        <w:t xml:space="preserve">Оптимизируем двухстраничный сервер и добавим страницу 404 при переходе на несуществующий </w:t>
+      </w:r>
+      <w:proofErr w:type="spellStart"/>
+      <w:r>
+        <w:rPr>
+          <w:b/>
+          <w:bCs/>
+          <w:szCs w:val="28"/>
+          <w:highlight w:val="green"/>
+          <w:lang w:val="en-US"/>
+        </w:rPr>
+        <w:t>url</w:t>
+      </w:r>
+      <w:proofErr w:type="spellEnd"/>
+      <w:r>
+        <w:rPr>
+          <w:b/>
+          <w:bCs/>
+          <w:szCs w:val="28"/>
+          <w:highlight w:val="green"/>
+        </w:rPr>
+        <w:t xml:space="preserve"> </w:t>
+      </w:r>
+      <w:r>
+        <w:rPr>
+          <w:b/>
+          <w:bCs/>
+          <w:szCs w:val="28"/>
+          <w:highlight w:val="green"/>
+        </w:rPr>
+        <w:t>.</w:t>
+      </w:r>
+    </w:p>
+    <w:p>
+      <w:pPr>
+        <w:spacing w:after="0"/>
+        <w:rPr>
+          <w:b/>
+          <w:bCs/>
+          <w:szCs w:val="28"/>
+        </w:rPr>
+      </w:pPr>
+    </w:p>
+    <w:p>
+      <w:pPr>
+        <w:shd w:val="clear" w:color="auto" w:fill="2D2A2E"/>
+        <w:tabs>
+          <w:tab w:val="left" w:pos="916"/>
+          <w:tab w:val="left" w:pos="1832"/>
+          <w:tab w:val="left" w:pos="2748"/>
+          <w:tab w:val="left" w:pos="3664"/>
+          <w:tab w:val="left" w:pos="4580"/>
+          <w:tab w:val="left" w:pos="5496"/>
+          <w:tab w:val="left" w:pos="6412"/>
+          <w:tab w:val="left" w:pos="7328"/>
+          <w:tab w:val="left" w:pos="8244"/>
+          <w:tab w:val="left" w:pos="9160"/>
+          <w:tab w:val="left" w:pos="10076"/>
+          <w:tab w:val="left" w:pos="10992"/>
+          <w:tab w:val="left" w:pos="11908"/>
+          <w:tab w:val="left" w:pos="12824"/>
+          <w:tab w:val="left" w:pos="13740"/>
+          <w:tab w:val="left" w:pos="14656"/>
+        </w:tabs>
+        <w:spacing w:after="0"/>
+        <w:rPr>
+          <w:rFonts w:ascii="Courier New" w:eastAsia="Times New Roman" w:hAnsi="Courier New" w:cs="Courier New"/>
+          <w:color w:val="FCFCFA"/>
+          <w:sz w:val="20"/>
+          <w:szCs w:val="20"/>
+          <w:lang w:val="en-US"/>
+        </w:rPr>
+      </w:pPr>
+      <w:r>
+        <w:rPr>
+          <w:rFonts w:ascii="Courier New" w:eastAsia="Times New Roman" w:hAnsi="Courier New" w:cs="Courier New"/>
+          <w:color w:val="FF6188"/>
+          <w:sz w:val="20"/>
+          <w:szCs w:val="20"/>
+          <w:lang w:val="en-US"/>
+        </w:rPr>
+        <w:t xml:space="preserve">const </w:t>
+      </w:r>
+      <w:r>
+        <w:rPr>
+          <w:rFonts w:ascii="Courier New" w:eastAsia="Times New Roman" w:hAnsi="Courier New" w:cs="Courier New"/>
+          <w:color w:val="FCFAFA"/>
+          <w:sz w:val="20"/>
+          <w:szCs w:val="20"/>
+          <w:lang w:val="en-US"/>
+        </w:rPr>
+        <w:t xml:space="preserve">http </w:t>
+      </w:r>
+      <w:r>
+        <w:rPr>
+          <w:rFonts w:ascii="Courier New" w:eastAsia="Times New Roman" w:hAnsi="Courier New" w:cs="Courier New"/>
+          <w:color w:val="FF6188"/>
+          <w:sz w:val="20"/>
+          <w:szCs w:val="20"/>
+          <w:lang w:val="en-US"/>
+        </w:rPr>
+        <w:t xml:space="preserve">= </w:t>
+      </w:r>
+      <w:r>
+        <w:rPr>
+          <w:rFonts w:ascii="Courier New" w:eastAsia="Times New Roman" w:hAnsi="Courier New" w:cs="Courier New"/>
+          <w:color w:val="FCFCFA"/>
+          <w:sz w:val="20"/>
+          <w:szCs w:val="20"/>
+          <w:lang w:val="en-US"/>
+        </w:rPr>
+        <w:t>require</w:t>
+      </w:r>
+      <w:r>
+        <w:rPr>
+          <w:rFonts w:ascii="Courier New" w:eastAsia="Times New Roman" w:hAnsi="Courier New" w:cs="Courier New"/>
+          <w:color w:val="939293"/>
+          <w:sz w:val="20"/>
+          <w:szCs w:val="20"/>
+          <w:lang w:val="en-US"/>
+        </w:rPr>
+        <w:t>(</w:t>
+      </w:r>
+      <w:r>
+        <w:rPr>
+          <w:rFonts w:ascii="Courier New" w:eastAsia="Times New Roman" w:hAnsi="Courier New" w:cs="Courier New"/>
+          <w:color w:val="FFD866"/>
+          <w:sz w:val="20"/>
+          <w:szCs w:val="20"/>
+          <w:lang w:val="en-US"/>
+        </w:rPr>
+        <w:t>'http'</w:t>
+      </w:r>
+      <w:r>
+        <w:rPr>
+          <w:rFonts w:ascii="Courier New" w:eastAsia="Times New Roman" w:hAnsi="Courier New" w:cs="Courier New"/>
+          <w:color w:val="939293"/>
+          <w:sz w:val="20"/>
+          <w:szCs w:val="20"/>
+          <w:lang w:val="en-US"/>
+        </w:rPr>
+        <w:t>)</w:t>
+      </w:r>
+      <w:r>
+        <w:rPr>
+          <w:rFonts w:ascii="Courier New" w:eastAsia="Times New Roman" w:hAnsi="Courier New" w:cs="Courier New"/>
+          <w:color w:val="939293"/>
+          <w:sz w:val="20"/>
+          <w:szCs w:val="20"/>
+          <w:lang w:val="en-US"/>
+        </w:rPr>
+        <w:br/>
+      </w:r>
+      <w:r>
+        <w:rPr>
+          <w:rFonts w:ascii="Courier New" w:eastAsia="Times New Roman" w:hAnsi="Courier New" w:cs="Courier New"/>
+          <w:color w:val="FF6188"/>
+          <w:sz w:val="20"/>
+          <w:szCs w:val="20"/>
+          <w:lang w:val="en-US"/>
+        </w:rPr>
+        <w:t xml:space="preserve">const </w:t>
+      </w:r>
+      <w:r>
+        <w:rPr>
+          <w:rFonts w:ascii="Courier New" w:eastAsia="Times New Roman" w:hAnsi="Courier New" w:cs="Courier New"/>
+          <w:color w:val="FCFAFA"/>
+          <w:sz w:val="20"/>
+          <w:szCs w:val="20"/>
+          <w:lang w:val="en-US"/>
+        </w:rPr>
+        <w:t xml:space="preserve">fs </w:t>
+      </w:r>
+      <w:r>
+        <w:rPr>
+          <w:rFonts w:ascii="Courier New" w:eastAsia="Times New Roman" w:hAnsi="Courier New" w:cs="Courier New"/>
+          <w:color w:val="FF6188"/>
+          <w:sz w:val="20"/>
+          <w:szCs w:val="20"/>
+          <w:lang w:val="en-US"/>
+        </w:rPr>
+        <w:t xml:space="preserve">= </w:t>
+      </w:r>
+      <w:r>
+        <w:rPr>
+          <w:rFonts w:ascii="Courier New" w:eastAsia="Times New Roman" w:hAnsi="Courier New" w:cs="Courier New"/>
+          <w:color w:val="FCFCFA"/>
+          <w:sz w:val="20"/>
+          <w:szCs w:val="20"/>
+          <w:lang w:val="en-US"/>
+        </w:rPr>
+        <w:t>require</w:t>
+      </w:r>
+      <w:r>
+        <w:rPr>
+          <w:rFonts w:ascii="Courier New" w:eastAsia="Times New Roman" w:hAnsi="Courier New" w:cs="Courier New"/>
+          <w:color w:val="939293"/>
+          <w:sz w:val="20"/>
+          <w:szCs w:val="20"/>
+          <w:lang w:val="en-US"/>
+        </w:rPr>
+        <w:t>(</w:t>
+      </w:r>
+      <w:r>
+        <w:rPr>
+          <w:rFonts w:ascii="Courier New" w:eastAsia="Times New Roman" w:hAnsi="Courier New" w:cs="Courier New"/>
+          <w:color w:val="FFD866"/>
+          <w:sz w:val="20"/>
+          <w:szCs w:val="20"/>
+          <w:lang w:val="en-US"/>
+        </w:rPr>
+        <w:t>'fs'</w:t>
+      </w:r>
+      <w:r>
+        <w:rPr>
+          <w:rFonts w:ascii="Courier New" w:eastAsia="Times New Roman" w:hAnsi="Courier New" w:cs="Courier New"/>
+          <w:color w:val="939293"/>
+          <w:sz w:val="20"/>
+          <w:szCs w:val="20"/>
+          <w:lang w:val="en-US"/>
+        </w:rPr>
+        <w:t>)</w:t>
+      </w:r>
+      <w:r>
+        <w:rPr>
+          <w:rFonts w:ascii="Courier New" w:eastAsia="Times New Roman" w:hAnsi="Courier New" w:cs="Courier New"/>
+          <w:color w:val="939293"/>
+          <w:sz w:val="20"/>
+          <w:szCs w:val="20"/>
+          <w:lang w:val="en-US"/>
+        </w:rPr>
+        <w:br/>
+      </w:r>
+      <w:r>
+        <w:rPr>
+          <w:rFonts w:ascii="Courier New" w:eastAsia="Times New Roman" w:hAnsi="Courier New" w:cs="Courier New"/>
+          <w:color w:val="FF6188"/>
+          <w:sz w:val="20"/>
+          <w:szCs w:val="20"/>
+          <w:lang w:val="en-US"/>
+        </w:rPr>
+        <w:t xml:space="preserve">const </w:t>
+      </w:r>
+      <w:r>
+        <w:rPr>
+          <w:rFonts w:ascii="Courier New" w:eastAsia="Times New Roman" w:hAnsi="Courier New" w:cs="Courier New"/>
+          <w:color w:val="FCFAFA"/>
+          <w:sz w:val="20"/>
+          <w:szCs w:val="20"/>
+          <w:lang w:val="en-US"/>
+        </w:rPr>
+        <w:t xml:space="preserve">path </w:t>
+      </w:r>
+      <w:r>
+        <w:rPr>
+          <w:rFonts w:ascii="Courier New" w:eastAsia="Times New Roman" w:hAnsi="Courier New" w:cs="Courier New"/>
+          <w:color w:val="FF6188"/>
+          <w:sz w:val="20"/>
+          <w:szCs w:val="20"/>
+          <w:lang w:val="en-US"/>
+        </w:rPr>
+        <w:t xml:space="preserve">= </w:t>
+      </w:r>
+      <w:r>
+        <w:rPr>
+          <w:rFonts w:ascii="Courier New" w:eastAsia="Times New Roman" w:hAnsi="Courier New" w:cs="Courier New"/>
+          <w:color w:val="FCFCFA"/>
+          <w:sz w:val="20"/>
+          <w:szCs w:val="20"/>
+          <w:lang w:val="en-US"/>
+        </w:rPr>
+        <w:t>require</w:t>
+      </w:r>
+      <w:r>
+        <w:rPr>
+          <w:rFonts w:ascii="Courier New" w:eastAsia="Times New Roman" w:hAnsi="Courier New" w:cs="Courier New"/>
+          <w:color w:val="939293"/>
+          <w:sz w:val="20"/>
+          <w:szCs w:val="20"/>
+          <w:lang w:val="en-US"/>
+        </w:rPr>
+        <w:t>(</w:t>
+      </w:r>
+      <w:r>
+        <w:rPr>
+          <w:rFonts w:ascii="Courier New" w:eastAsia="Times New Roman" w:hAnsi="Courier New" w:cs="Courier New"/>
+          <w:color w:val="FFD866"/>
+          <w:sz w:val="20"/>
+          <w:szCs w:val="20"/>
+          <w:lang w:val="en-US"/>
+        </w:rPr>
+        <w:t>'path'</w:t>
+      </w:r>
+      <w:r>
+        <w:rPr>
+          <w:rFonts w:ascii="Courier New" w:eastAsia="Times New Roman" w:hAnsi="Courier New" w:cs="Courier New"/>
+          <w:color w:val="939293"/>
+          <w:sz w:val="20"/>
+          <w:szCs w:val="20"/>
+          <w:lang w:val="en-US"/>
+        </w:rPr>
+        <w:t>)</w:t>
+      </w:r>
+      <w:r>
+        <w:rPr>
+          <w:rFonts w:ascii="Courier New" w:eastAsia="Times New Roman" w:hAnsi="Courier New" w:cs="Courier New"/>
+          <w:color w:val="939293"/>
+          <w:sz w:val="20"/>
+          <w:szCs w:val="20"/>
+          <w:lang w:val="en-US"/>
+        </w:rPr>
+        <w:br/>
+      </w:r>
+      <w:r>
+        <w:rPr>
+          <w:rFonts w:ascii="Courier New" w:eastAsia="Times New Roman" w:hAnsi="Courier New" w:cs="Courier New"/>
+          <w:color w:val="939293"/>
+          <w:sz w:val="20"/>
+          <w:szCs w:val="20"/>
+          <w:lang w:val="en-US"/>
+        </w:rPr>
+        <w:br/>
+      </w:r>
+      <w:r>
+        <w:rPr>
+          <w:rFonts w:ascii="Courier New" w:eastAsia="Times New Roman" w:hAnsi="Courier New" w:cs="Courier New"/>
+          <w:color w:val="FF6188"/>
+          <w:sz w:val="20"/>
+          <w:szCs w:val="20"/>
+          <w:lang w:val="en-US"/>
+        </w:rPr>
+        <w:t xml:space="preserve">const </w:t>
+      </w:r>
+      <w:r>
+        <w:rPr>
+          <w:rFonts w:ascii="Courier New" w:eastAsia="Times New Roman" w:hAnsi="Courier New" w:cs="Courier New"/>
+          <w:color w:val="FCFCFA"/>
+          <w:sz w:val="20"/>
+          <w:szCs w:val="20"/>
+          <w:lang w:val="en-US"/>
+        </w:rPr>
+        <w:t xml:space="preserve">server </w:t>
+      </w:r>
+      <w:r>
+        <w:rPr>
+          <w:rFonts w:ascii="Courier New" w:eastAsia="Times New Roman" w:hAnsi="Courier New" w:cs="Courier New"/>
+          <w:color w:val="FF6188"/>
+          <w:sz w:val="20"/>
+          <w:szCs w:val="20"/>
+          <w:lang w:val="en-US"/>
+        </w:rPr>
+        <w:t xml:space="preserve">= </w:t>
+      </w:r>
+      <w:proofErr w:type="spellStart"/>
+      <w:r>
+        <w:rPr>
+          <w:rFonts w:ascii="Courier New" w:eastAsia="Times New Roman" w:hAnsi="Courier New" w:cs="Courier New"/>
+          <w:color w:val="FCFAFA"/>
+          <w:sz w:val="20"/>
+          <w:szCs w:val="20"/>
+          <w:lang w:val="en-US"/>
+        </w:rPr>
+        <w:t>http</w:t>
+      </w:r>
+      <w:r>
+        <w:rPr>
+          <w:rFonts w:ascii="Courier New" w:eastAsia="Times New Roman" w:hAnsi="Courier New" w:cs="Courier New"/>
+          <w:color w:val="939293"/>
+          <w:sz w:val="20"/>
+          <w:szCs w:val="20"/>
+          <w:lang w:val="en-US"/>
+        </w:rPr>
+        <w:t>.</w:t>
+      </w:r>
+      <w:r>
+        <w:rPr>
+          <w:rFonts w:ascii="Courier New" w:eastAsia="Times New Roman" w:hAnsi="Courier New" w:cs="Courier New"/>
+          <w:i/>
+          <w:iCs/>
+          <w:color w:val="78DCE8"/>
+          <w:sz w:val="20"/>
+          <w:szCs w:val="20"/>
+          <w:lang w:val="en-US"/>
+        </w:rPr>
+        <w:t>createServer</w:t>
+      </w:r>
+      <w:proofErr w:type="spellEnd"/>
+      <w:r>
+        <w:rPr>
+          <w:rFonts w:ascii="Courier New" w:eastAsia="Times New Roman" w:hAnsi="Courier New" w:cs="Courier New"/>
+          <w:color w:val="939293"/>
+          <w:sz w:val="20"/>
+          <w:szCs w:val="20"/>
+          <w:lang w:val="en-US"/>
+        </w:rPr>
+        <w:t>((</w:t>
+      </w:r>
+      <w:r>
+        <w:rPr>
+          <w:rFonts w:ascii="Courier New" w:eastAsia="Times New Roman" w:hAnsi="Courier New" w:cs="Courier New"/>
+          <w:i/>
+          <w:iCs/>
+          <w:color w:val="F59762"/>
+          <w:sz w:val="20"/>
+          <w:szCs w:val="20"/>
+          <w:lang w:val="en-US"/>
+        </w:rPr>
+        <w:t>req</w:t>
+      </w:r>
+      <w:r>
+        <w:rPr>
+          <w:rFonts w:ascii="Courier New" w:eastAsia="Times New Roman" w:hAnsi="Courier New" w:cs="Courier New"/>
+          <w:color w:val="939293"/>
+          <w:sz w:val="20"/>
+          <w:szCs w:val="20"/>
+          <w:lang w:val="en-US"/>
+        </w:rPr>
+        <w:t xml:space="preserve">, </w:t>
+      </w:r>
+      <w:r>
+        <w:rPr>
+          <w:rFonts w:ascii="Courier New" w:eastAsia="Times New Roman" w:hAnsi="Courier New" w:cs="Courier New"/>
+          <w:i/>
+          <w:iCs/>
+          <w:color w:val="F59762"/>
+          <w:sz w:val="20"/>
+          <w:szCs w:val="20"/>
+          <w:lang w:val="en-US"/>
+        </w:rPr>
+        <w:t>res</w:t>
+      </w:r>
+      <w:r>
+        <w:rPr>
+          <w:rFonts w:ascii="Courier New" w:eastAsia="Times New Roman" w:hAnsi="Courier New" w:cs="Courier New"/>
+          <w:color w:val="939293"/>
+          <w:sz w:val="20"/>
+          <w:szCs w:val="20"/>
+          <w:lang w:val="en-US"/>
+        </w:rPr>
+        <w:t xml:space="preserve">) </w:t>
+      </w:r>
+      <w:r>
+        <w:rPr>
+          <w:rFonts w:ascii="Courier New" w:eastAsia="Times New Roman" w:hAnsi="Courier New" w:cs="Courier New"/>
+          <w:color w:val="FF6188"/>
+          <w:sz w:val="20"/>
+          <w:szCs w:val="20"/>
+          <w:lang w:val="en-US"/>
+        </w:rPr>
+        <w:t xml:space="preserve">=&gt; </w:t>
+      </w:r>
+      <w:r>
+        <w:rPr>
+          <w:rFonts w:ascii="Courier New" w:eastAsia="Times New Roman" w:hAnsi="Courier New" w:cs="Courier New"/>
+          <w:color w:val="939293"/>
+          <w:sz w:val="20"/>
+          <w:szCs w:val="20"/>
+          <w:lang w:val="en-US"/>
+        </w:rPr>
+        <w:t>{</w:t>
+      </w:r>
+      <w:r>
+        <w:rPr>
+          <w:rFonts w:ascii="Courier New" w:eastAsia="Times New Roman" w:hAnsi="Courier New" w:cs="Courier New"/>
+          <w:color w:val="939293"/>
+          <w:sz w:val="20"/>
+          <w:szCs w:val="20"/>
+          <w:lang w:val="en-US"/>
+        </w:rPr>
+        <w:br/>
+      </w:r>
+      <w:r>
+        <w:rPr>
+          <w:rFonts w:ascii="Courier New" w:eastAsia="Times New Roman" w:hAnsi="Courier New" w:cs="Courier New"/>
+          <w:color w:val="939293"/>
+          <w:sz w:val="20"/>
+          <w:szCs w:val="20"/>
+          <w:lang w:val="en-US"/>
+        </w:rPr>
+        <w:br/>
+        <w:t xml:space="preserve">  </w:t>
+      </w:r>
+      <w:r>
+        <w:rPr>
+          <w:rFonts w:ascii="Courier New" w:eastAsia="Times New Roman" w:hAnsi="Courier New" w:cs="Courier New"/>
+          <w:color w:val="FF6188"/>
+          <w:sz w:val="20"/>
+          <w:szCs w:val="20"/>
+          <w:lang w:val="en-US"/>
+        </w:rPr>
+        <w:t xml:space="preserve">let </w:t>
+      </w:r>
+      <w:proofErr w:type="spellStart"/>
+      <w:r>
+        <w:rPr>
+          <w:rFonts w:ascii="Courier New" w:eastAsia="Times New Roman" w:hAnsi="Courier New" w:cs="Courier New"/>
+          <w:color w:val="FCFCFA"/>
+          <w:sz w:val="20"/>
+          <w:szCs w:val="20"/>
+          <w:lang w:val="en-US"/>
+        </w:rPr>
+        <w:t>filePath</w:t>
+      </w:r>
+      <w:proofErr w:type="spellEnd"/>
+      <w:r>
+        <w:rPr>
+          <w:rFonts w:ascii="Courier New" w:eastAsia="Times New Roman" w:hAnsi="Courier New" w:cs="Courier New"/>
+          <w:color w:val="FCFCFA"/>
+          <w:sz w:val="20"/>
+          <w:szCs w:val="20"/>
+          <w:lang w:val="en-US"/>
+        </w:rPr>
+        <w:t xml:space="preserve"> </w:t>
+      </w:r>
+      <w:r>
+        <w:rPr>
+          <w:rFonts w:ascii="Courier New" w:eastAsia="Times New Roman" w:hAnsi="Courier New" w:cs="Courier New"/>
+          <w:color w:val="FF6188"/>
+          <w:sz w:val="20"/>
+          <w:szCs w:val="20"/>
+          <w:lang w:val="en-US"/>
+        </w:rPr>
+        <w:t xml:space="preserve">= </w:t>
+      </w:r>
+      <w:proofErr w:type="spellStart"/>
+      <w:r>
+        <w:rPr>
+          <w:rFonts w:ascii="Courier New" w:eastAsia="Times New Roman" w:hAnsi="Courier New" w:cs="Courier New"/>
+          <w:color w:val="FCFAFA"/>
+          <w:sz w:val="20"/>
+          <w:szCs w:val="20"/>
+          <w:lang w:val="en-US"/>
+        </w:rPr>
+        <w:t>path</w:t>
+      </w:r>
+      <w:r>
+        <w:rPr>
+          <w:rFonts w:ascii="Courier New" w:eastAsia="Times New Roman" w:hAnsi="Courier New" w:cs="Courier New"/>
+          <w:color w:val="939293"/>
+          <w:sz w:val="20"/>
+          <w:szCs w:val="20"/>
+          <w:lang w:val="en-US"/>
+        </w:rPr>
+        <w:t>.</w:t>
+      </w:r>
+      <w:r>
+        <w:rPr>
+          <w:rFonts w:ascii="Courier New" w:eastAsia="Times New Roman" w:hAnsi="Courier New" w:cs="Courier New"/>
+          <w:color w:val="A9DC76"/>
+          <w:sz w:val="20"/>
+          <w:szCs w:val="20"/>
+          <w:lang w:val="en-US"/>
+        </w:rPr>
+        <w:t>join</w:t>
+      </w:r>
+      <w:proofErr w:type="spellEnd"/>
+      <w:r>
+        <w:rPr>
+          <w:rFonts w:ascii="Courier New" w:eastAsia="Times New Roman" w:hAnsi="Courier New" w:cs="Courier New"/>
+          <w:color w:val="939293"/>
+          <w:sz w:val="20"/>
+          <w:szCs w:val="20"/>
+          <w:lang w:val="en-US"/>
+        </w:rPr>
+        <w:t>(</w:t>
+      </w:r>
+      <w:r>
+        <w:rPr>
+          <w:rFonts w:ascii="Courier New" w:eastAsia="Times New Roman" w:hAnsi="Courier New" w:cs="Courier New"/>
+          <w:color w:val="FCFCFA"/>
+          <w:sz w:val="20"/>
+          <w:szCs w:val="20"/>
+          <w:lang w:val="en-US"/>
+        </w:rPr>
+        <w:t>__</w:t>
+      </w:r>
+      <w:proofErr w:type="spellStart"/>
+      <w:r>
+        <w:rPr>
+          <w:rFonts w:ascii="Courier New" w:eastAsia="Times New Roman" w:hAnsi="Courier New" w:cs="Courier New"/>
+          <w:color w:val="FCFCFA"/>
+          <w:sz w:val="20"/>
+          <w:szCs w:val="20"/>
+          <w:lang w:val="en-US"/>
+        </w:rPr>
+        <w:t>dirname</w:t>
+      </w:r>
+      <w:proofErr w:type="spellEnd"/>
+      <w:r>
+        <w:rPr>
+          <w:rFonts w:ascii="Courier New" w:eastAsia="Times New Roman" w:hAnsi="Courier New" w:cs="Courier New"/>
+          <w:color w:val="939293"/>
+          <w:sz w:val="20"/>
+          <w:szCs w:val="20"/>
+          <w:lang w:val="en-US"/>
+        </w:rPr>
+        <w:t xml:space="preserve">, </w:t>
+      </w:r>
+      <w:r>
+        <w:rPr>
+          <w:rFonts w:ascii="Courier New" w:eastAsia="Times New Roman" w:hAnsi="Courier New" w:cs="Courier New"/>
+          <w:color w:val="FFD866"/>
+          <w:sz w:val="20"/>
+          <w:szCs w:val="20"/>
+          <w:lang w:val="en-US"/>
+        </w:rPr>
+        <w:t>'public'</w:t>
+      </w:r>
+      <w:r>
+        <w:rPr>
+          <w:rFonts w:ascii="Courier New" w:eastAsia="Times New Roman" w:hAnsi="Courier New" w:cs="Courier New"/>
+          <w:color w:val="939293"/>
+          <w:sz w:val="20"/>
+          <w:szCs w:val="20"/>
+          <w:lang w:val="en-US"/>
+        </w:rPr>
+        <w:t xml:space="preserve">, </w:t>
+      </w:r>
+      <w:r>
+        <w:rPr>
+          <w:rFonts w:ascii="Courier New" w:eastAsia="Times New Roman" w:hAnsi="Courier New" w:cs="Courier New"/>
+          <w:i/>
+          <w:iCs/>
+          <w:color w:val="F59762"/>
+          <w:sz w:val="20"/>
+          <w:szCs w:val="20"/>
+          <w:lang w:val="en-US"/>
+        </w:rPr>
+        <w:t>req</w:t>
+      </w:r>
+      <w:r>
+        <w:rPr>
+          <w:rFonts w:ascii="Courier New" w:eastAsia="Times New Roman" w:hAnsi="Courier New" w:cs="Courier New"/>
+          <w:color w:val="939293"/>
+          <w:sz w:val="20"/>
+          <w:szCs w:val="20"/>
+          <w:lang w:val="en-US"/>
+        </w:rPr>
+        <w:t>.</w:t>
+      </w:r>
+      <w:r>
+        <w:rPr>
+          <w:rFonts w:ascii="Courier New" w:eastAsia="Times New Roman" w:hAnsi="Courier New" w:cs="Courier New"/>
+          <w:color w:val="FCFCFA"/>
+          <w:sz w:val="20"/>
+          <w:szCs w:val="20"/>
+          <w:lang w:val="en-US"/>
+        </w:rPr>
+        <w:t xml:space="preserve">url </w:t>
+      </w:r>
+      <w:r>
+        <w:rPr>
+          <w:rFonts w:ascii="Courier New" w:eastAsia="Times New Roman" w:hAnsi="Courier New" w:cs="Courier New"/>
+          <w:color w:val="FF6188"/>
+          <w:sz w:val="20"/>
+          <w:szCs w:val="20"/>
+          <w:lang w:val="en-US"/>
+        </w:rPr>
+        <w:t xml:space="preserve">=== </w:t>
+      </w:r>
+      <w:r>
+        <w:rPr>
+          <w:rFonts w:ascii="Courier New" w:eastAsia="Times New Roman" w:hAnsi="Courier New" w:cs="Courier New"/>
+          <w:color w:val="FFD866"/>
+          <w:sz w:val="20"/>
+          <w:szCs w:val="20"/>
+          <w:lang w:val="en-US"/>
+        </w:rPr>
+        <w:t xml:space="preserve">'/' </w:t>
+      </w:r>
+      <w:r>
+        <w:rPr>
+          <w:rFonts w:ascii="Courier New" w:eastAsia="Times New Roman" w:hAnsi="Courier New" w:cs="Courier New"/>
+          <w:color w:val="FF6188"/>
+          <w:sz w:val="20"/>
+          <w:szCs w:val="20"/>
+          <w:lang w:val="en-US"/>
+        </w:rPr>
+        <w:t xml:space="preserve">? </w:t>
+      </w:r>
+      <w:r>
+        <w:rPr>
+          <w:rFonts w:ascii="Courier New" w:eastAsia="Times New Roman" w:hAnsi="Courier New" w:cs="Courier New"/>
+          <w:color w:val="FFD866"/>
+          <w:sz w:val="20"/>
+          <w:szCs w:val="20"/>
+          <w:lang w:val="en-US"/>
+        </w:rPr>
+        <w:t xml:space="preserve">'index.html' </w:t>
+      </w:r>
+      <w:r>
+        <w:rPr>
+          <w:rFonts w:ascii="Courier New" w:eastAsia="Times New Roman" w:hAnsi="Courier New" w:cs="Courier New"/>
+          <w:color w:val="FF6188"/>
+          <w:sz w:val="20"/>
+          <w:szCs w:val="20"/>
+          <w:lang w:val="en-US"/>
+        </w:rPr>
+        <w:t xml:space="preserve">: </w:t>
+      </w:r>
+      <w:r>
+        <w:rPr>
+          <w:rFonts w:ascii="Courier New" w:eastAsia="Times New Roman" w:hAnsi="Courier New" w:cs="Courier New"/>
+          <w:i/>
+          <w:iCs/>
+          <w:color w:val="F59762"/>
+          <w:sz w:val="20"/>
+          <w:szCs w:val="20"/>
+          <w:lang w:val="en-US"/>
+        </w:rPr>
+        <w:t>req</w:t>
+      </w:r>
+      <w:r>
+        <w:rPr>
+          <w:rFonts w:ascii="Courier New" w:eastAsia="Times New Roman" w:hAnsi="Courier New" w:cs="Courier New"/>
+          <w:color w:val="939293"/>
+          <w:sz w:val="20"/>
+          <w:szCs w:val="20"/>
+          <w:lang w:val="en-US"/>
+        </w:rPr>
+        <w:t>.</w:t>
+      </w:r>
+      <w:r>
+        <w:rPr>
+          <w:rFonts w:ascii="Courier New" w:eastAsia="Times New Roman" w:hAnsi="Courier New" w:cs="Courier New"/>
+          <w:color w:val="FCFCFA"/>
+          <w:sz w:val="20"/>
+          <w:szCs w:val="20"/>
+          <w:lang w:val="en-US"/>
+        </w:rPr>
+        <w:t>url</w:t>
+      </w:r>
+      <w:r>
+        <w:rPr>
+          <w:rFonts w:ascii="Courier New" w:eastAsia="Times New Roman" w:hAnsi="Courier New" w:cs="Courier New"/>
+          <w:color w:val="939293"/>
+          <w:sz w:val="20"/>
+          <w:szCs w:val="20"/>
+          <w:lang w:val="en-US"/>
+        </w:rPr>
+        <w:t>)</w:t>
+      </w:r>
+      <w:r>
+        <w:rPr>
+          <w:rFonts w:ascii="Courier New" w:eastAsia="Times New Roman" w:hAnsi="Courier New" w:cs="Courier New"/>
+          <w:color w:val="939293"/>
+          <w:sz w:val="20"/>
+          <w:szCs w:val="20"/>
+          <w:lang w:val="en-US"/>
+        </w:rPr>
+        <w:br/>
+        <w:t xml:space="preserve">  </w:t>
+      </w:r>
+      <w:r>
+        <w:rPr>
+          <w:rFonts w:ascii="Courier New" w:eastAsia="Times New Roman" w:hAnsi="Courier New" w:cs="Courier New"/>
+          <w:color w:val="FF6188"/>
+          <w:sz w:val="20"/>
+          <w:szCs w:val="20"/>
+          <w:lang w:val="en-US"/>
+        </w:rPr>
+        <w:t xml:space="preserve">const </w:t>
+      </w:r>
+      <w:proofErr w:type="spellStart"/>
+      <w:r>
+        <w:rPr>
+          <w:rFonts w:ascii="Courier New" w:eastAsia="Times New Roman" w:hAnsi="Courier New" w:cs="Courier New"/>
+          <w:color w:val="FCFCFA"/>
+          <w:sz w:val="20"/>
+          <w:szCs w:val="20"/>
+          <w:lang w:val="en-US"/>
+        </w:rPr>
+        <w:t>ext</w:t>
+      </w:r>
+      <w:proofErr w:type="spellEnd"/>
+      <w:r>
+        <w:rPr>
+          <w:rFonts w:ascii="Courier New" w:eastAsia="Times New Roman" w:hAnsi="Courier New" w:cs="Courier New"/>
+          <w:color w:val="FCFCFA"/>
+          <w:sz w:val="20"/>
+          <w:szCs w:val="20"/>
+          <w:lang w:val="en-US"/>
+        </w:rPr>
+        <w:t xml:space="preserve"> </w:t>
+      </w:r>
+      <w:r>
+        <w:rPr>
+          <w:rFonts w:ascii="Courier New" w:eastAsia="Times New Roman" w:hAnsi="Courier New" w:cs="Courier New"/>
+          <w:color w:val="FF6188"/>
+          <w:sz w:val="20"/>
+          <w:szCs w:val="20"/>
+          <w:lang w:val="en-US"/>
+        </w:rPr>
+        <w:t xml:space="preserve">= </w:t>
+      </w:r>
+      <w:proofErr w:type="spellStart"/>
+      <w:r>
+        <w:rPr>
+          <w:rFonts w:ascii="Courier New" w:eastAsia="Times New Roman" w:hAnsi="Courier New" w:cs="Courier New"/>
+          <w:color w:val="FCFAFA"/>
+          <w:sz w:val="20"/>
+          <w:szCs w:val="20"/>
+          <w:lang w:val="en-US"/>
+        </w:rPr>
+        <w:t>path</w:t>
+      </w:r>
+      <w:r>
+        <w:rPr>
+          <w:rFonts w:ascii="Courier New" w:eastAsia="Times New Roman" w:hAnsi="Courier New" w:cs="Courier New"/>
+          <w:color w:val="939293"/>
+          <w:sz w:val="20"/>
+          <w:szCs w:val="20"/>
+          <w:lang w:val="en-US"/>
+        </w:rPr>
+        <w:t>.</w:t>
+      </w:r>
+      <w:r>
+        <w:rPr>
+          <w:rFonts w:ascii="Courier New" w:eastAsia="Times New Roman" w:hAnsi="Courier New" w:cs="Courier New"/>
+          <w:color w:val="A9DC76"/>
+          <w:sz w:val="20"/>
+          <w:szCs w:val="20"/>
+          <w:lang w:val="en-US"/>
+        </w:rPr>
+        <w:t>extname</w:t>
+      </w:r>
+      <w:proofErr w:type="spellEnd"/>
+      <w:r>
+        <w:rPr>
+          <w:rFonts w:ascii="Courier New" w:eastAsia="Times New Roman" w:hAnsi="Courier New" w:cs="Courier New"/>
+          <w:color w:val="939293"/>
+          <w:sz w:val="20"/>
+          <w:szCs w:val="20"/>
+          <w:lang w:val="en-US"/>
+        </w:rPr>
+        <w:t>(</w:t>
+      </w:r>
+      <w:proofErr w:type="spellStart"/>
+      <w:r>
+        <w:rPr>
+          <w:rFonts w:ascii="Courier New" w:eastAsia="Times New Roman" w:hAnsi="Courier New" w:cs="Courier New"/>
+          <w:color w:val="FCFCFA"/>
+          <w:sz w:val="20"/>
+          <w:szCs w:val="20"/>
+          <w:lang w:val="en-US"/>
+        </w:rPr>
+        <w:t>filePath</w:t>
+      </w:r>
+      <w:proofErr w:type="spellEnd"/>
+      <w:r>
+        <w:rPr>
+          <w:rFonts w:ascii="Courier New" w:eastAsia="Times New Roman" w:hAnsi="Courier New" w:cs="Courier New"/>
+          <w:color w:val="939293"/>
+          <w:sz w:val="20"/>
+          <w:szCs w:val="20"/>
+          <w:lang w:val="en-US"/>
+        </w:rPr>
+        <w:t>)</w:t>
+      </w:r>
+      <w:r>
+        <w:rPr>
+          <w:rFonts w:ascii="Courier New" w:eastAsia="Times New Roman" w:hAnsi="Courier New" w:cs="Courier New"/>
+          <w:color w:val="939293"/>
+          <w:sz w:val="20"/>
+          <w:szCs w:val="20"/>
+          <w:lang w:val="en-US"/>
+        </w:rPr>
+        <w:br/>
+      </w:r>
+      <w:r>
+        <w:rPr>
+          <w:rFonts w:ascii="Courier New" w:eastAsia="Times New Roman" w:hAnsi="Courier New" w:cs="Courier New"/>
+          <w:color w:val="939293"/>
+          <w:sz w:val="20"/>
+          <w:szCs w:val="20"/>
+          <w:lang w:val="en-US"/>
+        </w:rPr>
+        <w:br/>
+        <w:t xml:space="preserve">  </w:t>
+      </w:r>
+      <w:r>
+        <w:rPr>
+          <w:rFonts w:ascii="Courier New" w:eastAsia="Times New Roman" w:hAnsi="Courier New" w:cs="Courier New"/>
+          <w:color w:val="FF6188"/>
+          <w:sz w:val="20"/>
+          <w:szCs w:val="20"/>
+          <w:lang w:val="en-US"/>
+        </w:rPr>
+        <w:t xml:space="preserve">if </w:t>
+      </w:r>
+      <w:r>
+        <w:rPr>
+          <w:rFonts w:ascii="Courier New" w:eastAsia="Times New Roman" w:hAnsi="Courier New" w:cs="Courier New"/>
+          <w:color w:val="939293"/>
+          <w:sz w:val="20"/>
+          <w:szCs w:val="20"/>
+          <w:lang w:val="en-US"/>
+        </w:rPr>
+        <w:t>(</w:t>
+      </w:r>
+      <w:r>
+        <w:rPr>
+          <w:rFonts w:ascii="Courier New" w:eastAsia="Times New Roman" w:hAnsi="Courier New" w:cs="Courier New"/>
+          <w:color w:val="FF6188"/>
+          <w:sz w:val="20"/>
+          <w:szCs w:val="20"/>
+          <w:lang w:val="en-US"/>
+        </w:rPr>
+        <w:t>!</w:t>
+      </w:r>
+      <w:proofErr w:type="spellStart"/>
+      <w:r>
+        <w:rPr>
+          <w:rFonts w:ascii="Courier New" w:eastAsia="Times New Roman" w:hAnsi="Courier New" w:cs="Courier New"/>
+          <w:color w:val="FCFCFA"/>
+          <w:sz w:val="20"/>
+          <w:szCs w:val="20"/>
+          <w:lang w:val="en-US"/>
+        </w:rPr>
+        <w:t>ext</w:t>
+      </w:r>
+      <w:proofErr w:type="spellEnd"/>
+      <w:r>
+        <w:rPr>
+          <w:rFonts w:ascii="Courier New" w:eastAsia="Times New Roman" w:hAnsi="Courier New" w:cs="Courier New"/>
+          <w:color w:val="939293"/>
+          <w:sz w:val="20"/>
+          <w:szCs w:val="20"/>
+          <w:lang w:val="en-US"/>
+        </w:rPr>
+        <w:t>) {</w:t>
+      </w:r>
+      <w:r>
+        <w:rPr>
+          <w:rFonts w:ascii="Courier New" w:eastAsia="Times New Roman" w:hAnsi="Courier New" w:cs="Courier New"/>
+          <w:color w:val="939293"/>
+          <w:sz w:val="20"/>
+          <w:szCs w:val="20"/>
+          <w:lang w:val="en-US"/>
+        </w:rPr>
+        <w:br/>
+        <w:t xml:space="preserve">    </w:t>
+      </w:r>
+      <w:proofErr w:type="spellStart"/>
+      <w:r>
+        <w:rPr>
+          <w:rFonts w:ascii="Courier New" w:eastAsia="Times New Roman" w:hAnsi="Courier New" w:cs="Courier New"/>
+          <w:color w:val="FCFCFA"/>
+          <w:sz w:val="20"/>
+          <w:szCs w:val="20"/>
+          <w:lang w:val="en-US"/>
+        </w:rPr>
+        <w:t>filePath</w:t>
+      </w:r>
+      <w:proofErr w:type="spellEnd"/>
+      <w:r>
+        <w:rPr>
+          <w:rFonts w:ascii="Courier New" w:eastAsia="Times New Roman" w:hAnsi="Courier New" w:cs="Courier New"/>
+          <w:color w:val="FCFCFA"/>
+          <w:sz w:val="20"/>
+          <w:szCs w:val="20"/>
+          <w:lang w:val="en-US"/>
+        </w:rPr>
+        <w:t xml:space="preserve"> </w:t>
+      </w:r>
+      <w:r>
+        <w:rPr>
+          <w:rFonts w:ascii="Courier New" w:eastAsia="Times New Roman" w:hAnsi="Courier New" w:cs="Courier New"/>
+          <w:color w:val="FF6188"/>
+          <w:sz w:val="20"/>
+          <w:szCs w:val="20"/>
+          <w:lang w:val="en-US"/>
+        </w:rPr>
+        <w:t xml:space="preserve">+= </w:t>
+      </w:r>
+      <w:r>
+        <w:rPr>
+          <w:rFonts w:ascii="Courier New" w:eastAsia="Times New Roman" w:hAnsi="Courier New" w:cs="Courier New"/>
+          <w:color w:val="FFD866"/>
+          <w:sz w:val="20"/>
+          <w:szCs w:val="20"/>
+          <w:lang w:val="en-US"/>
+        </w:rPr>
+        <w:t>'.html'</w:t>
+      </w:r>
+      <w:r>
+        <w:rPr>
+          <w:rFonts w:ascii="Courier New" w:eastAsia="Times New Roman" w:hAnsi="Courier New" w:cs="Courier New"/>
+          <w:color w:val="FFD866"/>
+          <w:sz w:val="20"/>
+          <w:szCs w:val="20"/>
+          <w:lang w:val="en-US"/>
+        </w:rPr>
+        <w:t xml:space="preserve"> // </w:t>
+      </w:r>
+      <w:r>
+        <w:rPr>
+          <w:rFonts w:ascii="Courier New" w:eastAsia="Times New Roman" w:hAnsi="Courier New" w:cs="Courier New"/>
+          <w:color w:val="FFD866"/>
+          <w:sz w:val="20"/>
+          <w:szCs w:val="20"/>
+        </w:rPr>
+        <w:t>если</w:t>
+      </w:r>
+      <w:r>
+        <w:rPr>
+          <w:rFonts w:ascii="Courier New" w:eastAsia="Times New Roman" w:hAnsi="Courier New" w:cs="Courier New"/>
+          <w:color w:val="FFD866"/>
+          <w:sz w:val="20"/>
+          <w:szCs w:val="20"/>
+          <w:lang w:val="en-US"/>
+        </w:rPr>
+        <w:t xml:space="preserve"> </w:t>
+      </w:r>
+      <w:r>
+        <w:rPr>
+          <w:rFonts w:ascii="Courier New" w:eastAsia="Times New Roman" w:hAnsi="Courier New" w:cs="Courier New"/>
+          <w:color w:val="FFD866"/>
+          <w:sz w:val="20"/>
+          <w:szCs w:val="20"/>
+        </w:rPr>
+        <w:t>нужно</w:t>
+      </w:r>
+      <w:r>
+        <w:rPr>
+          <w:rFonts w:ascii="Courier New" w:eastAsia="Times New Roman" w:hAnsi="Courier New" w:cs="Courier New"/>
+          <w:color w:val="FFD866"/>
+          <w:sz w:val="20"/>
+          <w:szCs w:val="20"/>
+          <w:lang w:val="en-US"/>
+        </w:rPr>
+        <w:t xml:space="preserve">, </w:t>
+      </w:r>
+      <w:r>
+        <w:rPr>
+          <w:rFonts w:ascii="Courier New" w:eastAsia="Times New Roman" w:hAnsi="Courier New" w:cs="Courier New"/>
+          <w:color w:val="FFD866"/>
+          <w:sz w:val="20"/>
+          <w:szCs w:val="20"/>
+        </w:rPr>
+        <w:t>добавляем</w:t>
+      </w:r>
+      <w:r>
+        <w:rPr>
+          <w:rFonts w:ascii="Courier New" w:eastAsia="Times New Roman" w:hAnsi="Courier New" w:cs="Courier New"/>
+          <w:color w:val="FFD866"/>
+          <w:sz w:val="20"/>
+          <w:szCs w:val="20"/>
+          <w:lang w:val="en-US"/>
+        </w:rPr>
+        <w:t xml:space="preserve"> </w:t>
+      </w:r>
+      <w:r>
+        <w:rPr>
+          <w:rFonts w:ascii="Courier New" w:eastAsia="Times New Roman" w:hAnsi="Courier New" w:cs="Courier New"/>
+          <w:color w:val="FFD866"/>
+          <w:sz w:val="20"/>
+          <w:szCs w:val="20"/>
+        </w:rPr>
+        <w:t>расширение</w:t>
+      </w:r>
+      <w:r>
+        <w:rPr>
+          <w:rFonts w:ascii="Courier New" w:eastAsia="Times New Roman" w:hAnsi="Courier New" w:cs="Courier New"/>
+          <w:color w:val="FFD866"/>
+          <w:sz w:val="20"/>
+          <w:szCs w:val="20"/>
+          <w:lang w:val="en-US"/>
+        </w:rPr>
+        <w:t xml:space="preserve"> </w:t>
+      </w:r>
+      <w:r>
+        <w:rPr>
+          <w:rFonts w:ascii="Courier New" w:eastAsia="Times New Roman" w:hAnsi="Courier New" w:cs="Courier New"/>
+          <w:color w:val="FFD866"/>
+          <w:sz w:val="20"/>
+          <w:szCs w:val="20"/>
+          <w:lang w:val="en-US"/>
+        </w:rPr>
+        <w:t>html</w:t>
+      </w:r>
+      <w:r>
+        <w:rPr>
+          <w:rFonts w:ascii="Courier New" w:eastAsia="Times New Roman" w:hAnsi="Courier New" w:cs="Courier New"/>
+          <w:color w:val="FFD866"/>
+          <w:sz w:val="20"/>
+          <w:szCs w:val="20"/>
+          <w:lang w:val="en-US"/>
+        </w:rPr>
+        <w:br/>
+        <w:t xml:space="preserve">  </w:t>
+      </w:r>
+      <w:r>
+        <w:rPr>
+          <w:rFonts w:ascii="Courier New" w:eastAsia="Times New Roman" w:hAnsi="Courier New" w:cs="Courier New"/>
+          <w:color w:val="939293"/>
+          <w:sz w:val="20"/>
+          <w:szCs w:val="20"/>
+          <w:lang w:val="en-US"/>
+        </w:rPr>
+        <w:t>}</w:t>
+      </w:r>
+      <w:r>
+        <w:rPr>
+          <w:rFonts w:ascii="Courier New" w:eastAsia="Times New Roman" w:hAnsi="Courier New" w:cs="Courier New"/>
+          <w:color w:val="939293"/>
+          <w:sz w:val="20"/>
+          <w:szCs w:val="20"/>
+          <w:lang w:val="en-US"/>
+        </w:rPr>
+        <w:br/>
+      </w:r>
+      <w:r>
+        <w:rPr>
+          <w:rFonts w:ascii="Courier New" w:eastAsia="Times New Roman" w:hAnsi="Courier New" w:cs="Courier New"/>
+          <w:color w:val="939293"/>
+          <w:sz w:val="20"/>
+          <w:szCs w:val="20"/>
+          <w:lang w:val="en-US"/>
+        </w:rPr>
+        <w:br/>
+        <w:t xml:space="preserve">  </w:t>
+      </w:r>
+      <w:proofErr w:type="spellStart"/>
+      <w:r>
+        <w:rPr>
+          <w:rFonts w:ascii="Courier New" w:eastAsia="Times New Roman" w:hAnsi="Courier New" w:cs="Courier New"/>
+          <w:color w:val="FCFAFA"/>
+          <w:sz w:val="20"/>
+          <w:szCs w:val="20"/>
+          <w:lang w:val="en-US"/>
+        </w:rPr>
+        <w:t>fs</w:t>
+      </w:r>
+      <w:r>
+        <w:rPr>
+          <w:rFonts w:ascii="Courier New" w:eastAsia="Times New Roman" w:hAnsi="Courier New" w:cs="Courier New"/>
+          <w:color w:val="939293"/>
+          <w:sz w:val="20"/>
+          <w:szCs w:val="20"/>
+          <w:lang w:val="en-US"/>
+        </w:rPr>
+        <w:t>.</w:t>
+      </w:r>
+      <w:r>
+        <w:rPr>
+          <w:rFonts w:ascii="Courier New" w:eastAsia="Times New Roman" w:hAnsi="Courier New" w:cs="Courier New"/>
+          <w:i/>
+          <w:iCs/>
+          <w:color w:val="78DCE8"/>
+          <w:sz w:val="20"/>
+          <w:szCs w:val="20"/>
+          <w:lang w:val="en-US"/>
+        </w:rPr>
+        <w:t>readFile</w:t>
+      </w:r>
+      <w:proofErr w:type="spellEnd"/>
+      <w:r>
+        <w:rPr>
+          <w:rFonts w:ascii="Courier New" w:eastAsia="Times New Roman" w:hAnsi="Courier New" w:cs="Courier New"/>
+          <w:color w:val="939293"/>
+          <w:sz w:val="20"/>
+          <w:szCs w:val="20"/>
+          <w:lang w:val="en-US"/>
+        </w:rPr>
+        <w:t>(</w:t>
+      </w:r>
+      <w:proofErr w:type="spellStart"/>
+      <w:r>
+        <w:rPr>
+          <w:rFonts w:ascii="Courier New" w:eastAsia="Times New Roman" w:hAnsi="Courier New" w:cs="Courier New"/>
+          <w:color w:val="FCFCFA"/>
+          <w:sz w:val="20"/>
+          <w:szCs w:val="20"/>
+          <w:lang w:val="en-US"/>
+        </w:rPr>
+        <w:t>filePath</w:t>
+      </w:r>
+      <w:proofErr w:type="spellEnd"/>
+      <w:r>
+        <w:rPr>
+          <w:rFonts w:ascii="Courier New" w:eastAsia="Times New Roman" w:hAnsi="Courier New" w:cs="Courier New"/>
+          <w:color w:val="939293"/>
+          <w:sz w:val="20"/>
+          <w:szCs w:val="20"/>
+          <w:lang w:val="en-US"/>
+        </w:rPr>
+        <w:t>, (</w:t>
+      </w:r>
+      <w:r>
+        <w:rPr>
+          <w:rFonts w:ascii="Courier New" w:eastAsia="Times New Roman" w:hAnsi="Courier New" w:cs="Courier New"/>
+          <w:i/>
+          <w:iCs/>
+          <w:color w:val="F59762"/>
+          <w:sz w:val="20"/>
+          <w:szCs w:val="20"/>
+          <w:lang w:val="en-US"/>
+        </w:rPr>
+        <w:t>err</w:t>
+      </w:r>
+      <w:r>
+        <w:rPr>
+          <w:rFonts w:ascii="Courier New" w:eastAsia="Times New Roman" w:hAnsi="Courier New" w:cs="Courier New"/>
+          <w:color w:val="939293"/>
+          <w:sz w:val="20"/>
+          <w:szCs w:val="20"/>
+          <w:lang w:val="en-US"/>
+        </w:rPr>
+        <w:t xml:space="preserve">, </w:t>
+      </w:r>
+      <w:r>
+        <w:rPr>
+          <w:rFonts w:ascii="Courier New" w:eastAsia="Times New Roman" w:hAnsi="Courier New" w:cs="Courier New"/>
+          <w:i/>
+          <w:iCs/>
+          <w:color w:val="F59762"/>
+          <w:sz w:val="20"/>
+          <w:szCs w:val="20"/>
+          <w:lang w:val="en-US"/>
+        </w:rPr>
+        <w:t>content</w:t>
+      </w:r>
+      <w:r>
+        <w:rPr>
+          <w:rFonts w:ascii="Courier New" w:eastAsia="Times New Roman" w:hAnsi="Courier New" w:cs="Courier New"/>
+          <w:color w:val="939293"/>
+          <w:sz w:val="20"/>
+          <w:szCs w:val="20"/>
+          <w:lang w:val="en-US"/>
+        </w:rPr>
+        <w:t xml:space="preserve">) </w:t>
+      </w:r>
+      <w:r>
+        <w:rPr>
+          <w:rFonts w:ascii="Courier New" w:eastAsia="Times New Roman" w:hAnsi="Courier New" w:cs="Courier New"/>
+          <w:color w:val="FF6188"/>
+          <w:sz w:val="20"/>
+          <w:szCs w:val="20"/>
+          <w:lang w:val="en-US"/>
+        </w:rPr>
+        <w:t xml:space="preserve">=&gt; </w:t>
+      </w:r>
+      <w:r>
+        <w:rPr>
+          <w:rFonts w:ascii="Courier New" w:eastAsia="Times New Roman" w:hAnsi="Courier New" w:cs="Courier New"/>
+          <w:color w:val="939293"/>
+          <w:sz w:val="20"/>
+          <w:szCs w:val="20"/>
+          <w:lang w:val="en-US"/>
+        </w:rPr>
+        <w:t>{</w:t>
+      </w:r>
+      <w:r>
+        <w:rPr>
+          <w:rFonts w:ascii="Courier New" w:eastAsia="Times New Roman" w:hAnsi="Courier New" w:cs="Courier New"/>
+          <w:color w:val="939293"/>
+          <w:sz w:val="20"/>
+          <w:szCs w:val="20"/>
+          <w:lang w:val="en-US"/>
+        </w:rPr>
+        <w:br/>
+        <w:t xml:space="preserve">    </w:t>
+      </w:r>
+      <w:r>
+        <w:rPr>
+          <w:rFonts w:ascii="Courier New" w:eastAsia="Times New Roman" w:hAnsi="Courier New" w:cs="Courier New"/>
+          <w:color w:val="FF6188"/>
+          <w:sz w:val="20"/>
+          <w:szCs w:val="20"/>
+          <w:lang w:val="en-US"/>
+        </w:rPr>
+        <w:t xml:space="preserve">if </w:t>
+      </w:r>
+      <w:r>
+        <w:rPr>
+          <w:rFonts w:ascii="Courier New" w:eastAsia="Times New Roman" w:hAnsi="Courier New" w:cs="Courier New"/>
+          <w:color w:val="939293"/>
+          <w:sz w:val="20"/>
+          <w:szCs w:val="20"/>
+          <w:lang w:val="en-US"/>
+        </w:rPr>
+        <w:t>(</w:t>
+      </w:r>
+      <w:r>
+        <w:rPr>
+          <w:rFonts w:ascii="Courier New" w:eastAsia="Times New Roman" w:hAnsi="Courier New" w:cs="Courier New"/>
+          <w:i/>
+          <w:iCs/>
+          <w:color w:val="F59762"/>
+          <w:sz w:val="20"/>
+          <w:szCs w:val="20"/>
+          <w:lang w:val="en-US"/>
+        </w:rPr>
+        <w:t>err</w:t>
+      </w:r>
+      <w:r>
+        <w:rPr>
+          <w:rFonts w:ascii="Courier New" w:eastAsia="Times New Roman" w:hAnsi="Courier New" w:cs="Courier New"/>
+          <w:color w:val="939293"/>
+          <w:sz w:val="20"/>
+          <w:szCs w:val="20"/>
+          <w:lang w:val="en-US"/>
+        </w:rPr>
+        <w:t>) {</w:t>
+      </w:r>
+      <w:r>
+        <w:rPr>
+          <w:rFonts w:ascii="Courier New" w:eastAsia="Times New Roman" w:hAnsi="Courier New" w:cs="Courier New"/>
+          <w:color w:val="939293"/>
+          <w:sz w:val="20"/>
+          <w:szCs w:val="20"/>
+          <w:lang w:val="en-US"/>
+        </w:rPr>
+        <w:br/>
+        <w:t xml:space="preserve">      </w:t>
+      </w:r>
+      <w:proofErr w:type="spellStart"/>
+      <w:r>
+        <w:rPr>
+          <w:rFonts w:ascii="Courier New" w:eastAsia="Times New Roman" w:hAnsi="Courier New" w:cs="Courier New"/>
+          <w:color w:val="FCFAFA"/>
+          <w:sz w:val="20"/>
+          <w:szCs w:val="20"/>
+          <w:lang w:val="en-US"/>
+        </w:rPr>
+        <w:t>fs</w:t>
+      </w:r>
+      <w:r>
+        <w:rPr>
+          <w:rFonts w:ascii="Courier New" w:eastAsia="Times New Roman" w:hAnsi="Courier New" w:cs="Courier New"/>
+          <w:color w:val="939293"/>
+          <w:sz w:val="20"/>
+          <w:szCs w:val="20"/>
+          <w:lang w:val="en-US"/>
+        </w:rPr>
+        <w:t>.</w:t>
+      </w:r>
+      <w:r>
+        <w:rPr>
+          <w:rFonts w:ascii="Courier New" w:eastAsia="Times New Roman" w:hAnsi="Courier New" w:cs="Courier New"/>
+          <w:i/>
+          <w:iCs/>
+          <w:color w:val="78DCE8"/>
+          <w:sz w:val="20"/>
+          <w:szCs w:val="20"/>
+          <w:lang w:val="en-US"/>
+        </w:rPr>
+        <w:t>readFile</w:t>
+      </w:r>
+      <w:proofErr w:type="spellEnd"/>
+      <w:r>
+        <w:rPr>
+          <w:rFonts w:ascii="Courier New" w:eastAsia="Times New Roman" w:hAnsi="Courier New" w:cs="Courier New"/>
+          <w:color w:val="939293"/>
+          <w:sz w:val="20"/>
+          <w:szCs w:val="20"/>
+          <w:lang w:val="en-US"/>
+        </w:rPr>
+        <w:t>(</w:t>
+      </w:r>
+      <w:proofErr w:type="spellStart"/>
+      <w:r>
+        <w:rPr>
+          <w:rFonts w:ascii="Courier New" w:eastAsia="Times New Roman" w:hAnsi="Courier New" w:cs="Courier New"/>
+          <w:color w:val="FCFAFA"/>
+          <w:sz w:val="20"/>
+          <w:szCs w:val="20"/>
+          <w:lang w:val="en-US"/>
+        </w:rPr>
+        <w:t>path</w:t>
+      </w:r>
+      <w:r>
+        <w:rPr>
+          <w:rFonts w:ascii="Courier New" w:eastAsia="Times New Roman" w:hAnsi="Courier New" w:cs="Courier New"/>
+          <w:color w:val="939293"/>
+          <w:sz w:val="20"/>
+          <w:szCs w:val="20"/>
+          <w:lang w:val="en-US"/>
+        </w:rPr>
+        <w:t>.</w:t>
+      </w:r>
+      <w:r>
+        <w:rPr>
+          <w:rFonts w:ascii="Courier New" w:eastAsia="Times New Roman" w:hAnsi="Courier New" w:cs="Courier New"/>
+          <w:color w:val="A9DC76"/>
+          <w:sz w:val="20"/>
+          <w:szCs w:val="20"/>
+          <w:lang w:val="en-US"/>
+        </w:rPr>
+        <w:t>join</w:t>
+      </w:r>
+      <w:proofErr w:type="spellEnd"/>
+      <w:r>
+        <w:rPr>
+          <w:rFonts w:ascii="Courier New" w:eastAsia="Times New Roman" w:hAnsi="Courier New" w:cs="Courier New"/>
+          <w:color w:val="939293"/>
+          <w:sz w:val="20"/>
+          <w:szCs w:val="20"/>
+          <w:lang w:val="en-US"/>
+        </w:rPr>
+        <w:t>(</w:t>
+      </w:r>
+      <w:r>
+        <w:rPr>
+          <w:rFonts w:ascii="Courier New" w:eastAsia="Times New Roman" w:hAnsi="Courier New" w:cs="Courier New"/>
+          <w:color w:val="FCFCFA"/>
+          <w:sz w:val="20"/>
+          <w:szCs w:val="20"/>
+          <w:lang w:val="en-US"/>
+        </w:rPr>
+        <w:t>__</w:t>
+      </w:r>
+      <w:proofErr w:type="spellStart"/>
+      <w:r>
+        <w:rPr>
+          <w:rFonts w:ascii="Courier New" w:eastAsia="Times New Roman" w:hAnsi="Courier New" w:cs="Courier New"/>
+          <w:color w:val="FCFCFA"/>
+          <w:sz w:val="20"/>
+          <w:szCs w:val="20"/>
+          <w:lang w:val="en-US"/>
+        </w:rPr>
+        <w:t>dirname</w:t>
+      </w:r>
+      <w:proofErr w:type="spellEnd"/>
+      <w:r>
+        <w:rPr>
+          <w:rFonts w:ascii="Courier New" w:eastAsia="Times New Roman" w:hAnsi="Courier New" w:cs="Courier New"/>
+          <w:color w:val="939293"/>
+          <w:sz w:val="20"/>
+          <w:szCs w:val="20"/>
+          <w:lang w:val="en-US"/>
+        </w:rPr>
+        <w:t xml:space="preserve">, </w:t>
+      </w:r>
+      <w:r>
+        <w:rPr>
+          <w:rFonts w:ascii="Courier New" w:eastAsia="Times New Roman" w:hAnsi="Courier New" w:cs="Courier New"/>
+          <w:color w:val="FFD866"/>
+          <w:sz w:val="20"/>
+          <w:szCs w:val="20"/>
+          <w:lang w:val="en-US"/>
+        </w:rPr>
+        <w:t>'public'</w:t>
+      </w:r>
+      <w:r>
+        <w:rPr>
+          <w:rFonts w:ascii="Courier New" w:eastAsia="Times New Roman" w:hAnsi="Courier New" w:cs="Courier New"/>
+          <w:color w:val="939293"/>
+          <w:sz w:val="20"/>
+          <w:szCs w:val="20"/>
+          <w:lang w:val="en-US"/>
+        </w:rPr>
+        <w:t xml:space="preserve">, </w:t>
+      </w:r>
+      <w:r>
+        <w:rPr>
+          <w:rFonts w:ascii="Courier New" w:eastAsia="Times New Roman" w:hAnsi="Courier New" w:cs="Courier New"/>
+          <w:color w:val="FFD866"/>
+          <w:sz w:val="20"/>
+          <w:szCs w:val="20"/>
+          <w:lang w:val="en-US"/>
+        </w:rPr>
+        <w:t>'error.html'</w:t>
+      </w:r>
+      <w:r>
+        <w:rPr>
+          <w:rFonts w:ascii="Courier New" w:eastAsia="Times New Roman" w:hAnsi="Courier New" w:cs="Courier New"/>
+          <w:color w:val="939293"/>
+          <w:sz w:val="20"/>
+          <w:szCs w:val="20"/>
+          <w:lang w:val="en-US"/>
+        </w:rPr>
+        <w:t>), (</w:t>
+      </w:r>
+      <w:r>
+        <w:rPr>
+          <w:rFonts w:ascii="Courier New" w:eastAsia="Times New Roman" w:hAnsi="Courier New" w:cs="Courier New"/>
+          <w:i/>
+          <w:iCs/>
+          <w:color w:val="F59762"/>
+          <w:sz w:val="20"/>
+          <w:szCs w:val="20"/>
+          <w:lang w:val="en-US"/>
+        </w:rPr>
+        <w:t>err</w:t>
+      </w:r>
+      <w:r>
+        <w:rPr>
+          <w:rFonts w:ascii="Courier New" w:eastAsia="Times New Roman" w:hAnsi="Courier New" w:cs="Courier New"/>
+          <w:color w:val="939293"/>
+          <w:sz w:val="20"/>
+          <w:szCs w:val="20"/>
+          <w:lang w:val="en-US"/>
+        </w:rPr>
+        <w:t xml:space="preserve">, </w:t>
+      </w:r>
+      <w:r>
+        <w:rPr>
+          <w:rFonts w:ascii="Courier New" w:eastAsia="Times New Roman" w:hAnsi="Courier New" w:cs="Courier New"/>
+          <w:i/>
+          <w:iCs/>
+          <w:color w:val="F59762"/>
+          <w:sz w:val="20"/>
+          <w:szCs w:val="20"/>
+          <w:lang w:val="en-US"/>
+        </w:rPr>
+        <w:t>data</w:t>
+      </w:r>
+      <w:r>
+        <w:rPr>
+          <w:rFonts w:ascii="Courier New" w:eastAsia="Times New Roman" w:hAnsi="Courier New" w:cs="Courier New"/>
+          <w:color w:val="939293"/>
+          <w:sz w:val="20"/>
+          <w:szCs w:val="20"/>
+          <w:lang w:val="en-US"/>
+        </w:rPr>
+        <w:t xml:space="preserve">) </w:t>
+      </w:r>
+      <w:r>
+        <w:rPr>
+          <w:rFonts w:ascii="Courier New" w:eastAsia="Times New Roman" w:hAnsi="Courier New" w:cs="Courier New"/>
+          <w:color w:val="FF6188"/>
+          <w:sz w:val="20"/>
+          <w:szCs w:val="20"/>
+          <w:lang w:val="en-US"/>
+        </w:rPr>
+        <w:t xml:space="preserve">=&gt; </w:t>
+      </w:r>
+      <w:r>
+        <w:rPr>
+          <w:rFonts w:ascii="Courier New" w:eastAsia="Times New Roman" w:hAnsi="Courier New" w:cs="Courier New"/>
+          <w:color w:val="939293"/>
+          <w:sz w:val="20"/>
+          <w:szCs w:val="20"/>
+          <w:lang w:val="en-US"/>
+        </w:rPr>
+        <w:t>{</w:t>
+      </w:r>
+      <w:r>
+        <w:rPr>
+          <w:rFonts w:ascii="Courier New" w:eastAsia="Times New Roman" w:hAnsi="Courier New" w:cs="Courier New"/>
+          <w:color w:val="939293"/>
+          <w:sz w:val="20"/>
+          <w:szCs w:val="20"/>
+          <w:lang w:val="en-US"/>
+        </w:rPr>
+        <w:br/>
+        <w:t xml:space="preserve">        </w:t>
+      </w:r>
+      <w:r>
+        <w:rPr>
+          <w:rFonts w:ascii="Courier New" w:eastAsia="Times New Roman" w:hAnsi="Courier New" w:cs="Courier New"/>
+          <w:color w:val="FF6188"/>
+          <w:sz w:val="20"/>
+          <w:szCs w:val="20"/>
+          <w:lang w:val="en-US"/>
+        </w:rPr>
+        <w:t xml:space="preserve">if </w:t>
+      </w:r>
+      <w:r>
+        <w:rPr>
+          <w:rFonts w:ascii="Courier New" w:eastAsia="Times New Roman" w:hAnsi="Courier New" w:cs="Courier New"/>
+          <w:color w:val="939293"/>
+          <w:sz w:val="20"/>
+          <w:szCs w:val="20"/>
+          <w:lang w:val="en-US"/>
+        </w:rPr>
+        <w:t>(</w:t>
+      </w:r>
+      <w:r>
+        <w:rPr>
+          <w:rFonts w:ascii="Courier New" w:eastAsia="Times New Roman" w:hAnsi="Courier New" w:cs="Courier New"/>
+          <w:i/>
+          <w:iCs/>
+          <w:color w:val="F59762"/>
+          <w:sz w:val="20"/>
+          <w:szCs w:val="20"/>
+          <w:lang w:val="en-US"/>
+        </w:rPr>
+        <w:t>err</w:t>
+      </w:r>
+      <w:r>
+        <w:rPr>
+          <w:rFonts w:ascii="Courier New" w:eastAsia="Times New Roman" w:hAnsi="Courier New" w:cs="Courier New"/>
+          <w:color w:val="939293"/>
+          <w:sz w:val="20"/>
+          <w:szCs w:val="20"/>
+          <w:lang w:val="en-US"/>
+        </w:rPr>
+        <w:t>) {</w:t>
+      </w:r>
+      <w:r>
+        <w:rPr>
+          <w:rFonts w:ascii="Courier New" w:eastAsia="Times New Roman" w:hAnsi="Courier New" w:cs="Courier New"/>
+          <w:color w:val="939293"/>
+          <w:sz w:val="20"/>
+          <w:szCs w:val="20"/>
+          <w:lang w:val="en-US"/>
+        </w:rPr>
+        <w:br/>
+        <w:t xml:space="preserve">          </w:t>
+      </w:r>
+      <w:proofErr w:type="spellStart"/>
+      <w:r>
+        <w:rPr>
+          <w:rFonts w:ascii="Courier New" w:eastAsia="Times New Roman" w:hAnsi="Courier New" w:cs="Courier New"/>
+          <w:i/>
+          <w:iCs/>
+          <w:color w:val="F59762"/>
+          <w:sz w:val="20"/>
+          <w:szCs w:val="20"/>
+          <w:lang w:val="en-US"/>
+        </w:rPr>
+        <w:t>res</w:t>
+      </w:r>
+      <w:r>
+        <w:rPr>
+          <w:rFonts w:ascii="Courier New" w:eastAsia="Times New Roman" w:hAnsi="Courier New" w:cs="Courier New"/>
+          <w:color w:val="939293"/>
+          <w:sz w:val="20"/>
+          <w:szCs w:val="20"/>
+          <w:lang w:val="en-US"/>
+        </w:rPr>
+        <w:t>.</w:t>
+      </w:r>
+      <w:r>
+        <w:rPr>
+          <w:rFonts w:ascii="Courier New" w:eastAsia="Times New Roman" w:hAnsi="Courier New" w:cs="Courier New"/>
+          <w:color w:val="A9DC76"/>
+          <w:sz w:val="20"/>
+          <w:szCs w:val="20"/>
+          <w:lang w:val="en-US"/>
+        </w:rPr>
+        <w:t>writeHead</w:t>
+      </w:r>
+      <w:proofErr w:type="spellEnd"/>
+      <w:r>
+        <w:rPr>
+          <w:rFonts w:ascii="Courier New" w:eastAsia="Times New Roman" w:hAnsi="Courier New" w:cs="Courier New"/>
+          <w:color w:val="939293"/>
+          <w:sz w:val="20"/>
+          <w:szCs w:val="20"/>
+          <w:lang w:val="en-US"/>
+        </w:rPr>
+        <w:t>(</w:t>
+      </w:r>
+      <w:r>
+        <w:rPr>
+          <w:rFonts w:ascii="Courier New" w:eastAsia="Times New Roman" w:hAnsi="Courier New" w:cs="Courier New"/>
+          <w:color w:val="AB9DF2"/>
+          <w:sz w:val="20"/>
+          <w:szCs w:val="20"/>
+          <w:lang w:val="en-US"/>
+        </w:rPr>
+        <w:t>500</w:t>
+      </w:r>
+      <w:r>
+        <w:rPr>
+          <w:rFonts w:ascii="Courier New" w:eastAsia="Times New Roman" w:hAnsi="Courier New" w:cs="Courier New"/>
+          <w:color w:val="939293"/>
+          <w:sz w:val="20"/>
+          <w:szCs w:val="20"/>
+          <w:lang w:val="en-US"/>
+        </w:rPr>
+        <w:t>)</w:t>
+      </w:r>
+      <w:r>
+        <w:rPr>
+          <w:rFonts w:ascii="Courier New" w:eastAsia="Times New Roman" w:hAnsi="Courier New" w:cs="Courier New"/>
+          <w:color w:val="939293"/>
+          <w:sz w:val="20"/>
+          <w:szCs w:val="20"/>
+          <w:lang w:val="en-US"/>
+        </w:rPr>
+        <w:br/>
+        <w:t xml:space="preserve">          </w:t>
+      </w:r>
+      <w:proofErr w:type="spellStart"/>
+      <w:r>
+        <w:rPr>
+          <w:rFonts w:ascii="Courier New" w:eastAsia="Times New Roman" w:hAnsi="Courier New" w:cs="Courier New"/>
+          <w:i/>
+          <w:iCs/>
+          <w:color w:val="F59762"/>
+          <w:sz w:val="20"/>
+          <w:szCs w:val="20"/>
+          <w:lang w:val="en-US"/>
+        </w:rPr>
+        <w:t>res</w:t>
+      </w:r>
+      <w:r>
+        <w:rPr>
+          <w:rFonts w:ascii="Courier New" w:eastAsia="Times New Roman" w:hAnsi="Courier New" w:cs="Courier New"/>
+          <w:color w:val="939293"/>
+          <w:sz w:val="20"/>
+          <w:szCs w:val="20"/>
+          <w:lang w:val="en-US"/>
+        </w:rPr>
+        <w:t>.</w:t>
+      </w:r>
+      <w:r>
+        <w:rPr>
+          <w:rFonts w:ascii="Courier New" w:eastAsia="Times New Roman" w:hAnsi="Courier New" w:cs="Courier New"/>
+          <w:color w:val="A9DC76"/>
+          <w:sz w:val="20"/>
+          <w:szCs w:val="20"/>
+          <w:lang w:val="en-US"/>
+        </w:rPr>
+        <w:t>end</w:t>
+      </w:r>
+      <w:proofErr w:type="spellEnd"/>
+      <w:r>
+        <w:rPr>
+          <w:rFonts w:ascii="Courier New" w:eastAsia="Times New Roman" w:hAnsi="Courier New" w:cs="Courier New"/>
+          <w:color w:val="939293"/>
+          <w:sz w:val="20"/>
+          <w:szCs w:val="20"/>
+          <w:lang w:val="en-US"/>
+        </w:rPr>
+        <w:t>(</w:t>
+      </w:r>
+      <w:r>
+        <w:rPr>
+          <w:rFonts w:ascii="Courier New" w:eastAsia="Times New Roman" w:hAnsi="Courier New" w:cs="Courier New"/>
+          <w:color w:val="FFD866"/>
+          <w:sz w:val="20"/>
+          <w:szCs w:val="20"/>
+          <w:lang w:val="en-US"/>
+        </w:rPr>
+        <w:t>'Error'</w:t>
+      </w:r>
+      <w:r>
+        <w:rPr>
+          <w:rFonts w:ascii="Courier New" w:eastAsia="Times New Roman" w:hAnsi="Courier New" w:cs="Courier New"/>
+          <w:color w:val="939293"/>
+          <w:sz w:val="20"/>
+          <w:szCs w:val="20"/>
+          <w:lang w:val="en-US"/>
+        </w:rPr>
+        <w:t>)</w:t>
+      </w:r>
+      <w:r>
+        <w:rPr>
+          <w:rFonts w:ascii="Courier New" w:eastAsia="Times New Roman" w:hAnsi="Courier New" w:cs="Courier New"/>
+          <w:color w:val="939293"/>
+          <w:sz w:val="20"/>
+          <w:szCs w:val="20"/>
+          <w:lang w:val="en-US"/>
+        </w:rPr>
+        <w:br/>
+        <w:t xml:space="preserve">        } </w:t>
+      </w:r>
+      <w:r>
+        <w:rPr>
+          <w:rFonts w:ascii="Courier New" w:eastAsia="Times New Roman" w:hAnsi="Courier New" w:cs="Courier New"/>
+          <w:color w:val="FF6188"/>
+          <w:sz w:val="20"/>
+          <w:szCs w:val="20"/>
+          <w:lang w:val="en-US"/>
+        </w:rPr>
+        <w:t xml:space="preserve">else </w:t>
+      </w:r>
+      <w:r>
+        <w:rPr>
+          <w:rFonts w:ascii="Courier New" w:eastAsia="Times New Roman" w:hAnsi="Courier New" w:cs="Courier New"/>
+          <w:color w:val="939293"/>
+          <w:sz w:val="20"/>
+          <w:szCs w:val="20"/>
+          <w:lang w:val="en-US"/>
+        </w:rPr>
+        <w:t>{</w:t>
+      </w:r>
+      <w:r>
+        <w:rPr>
+          <w:rFonts w:ascii="Courier New" w:eastAsia="Times New Roman" w:hAnsi="Courier New" w:cs="Courier New"/>
+          <w:color w:val="939293"/>
+          <w:sz w:val="20"/>
+          <w:szCs w:val="20"/>
+          <w:lang w:val="en-US"/>
+        </w:rPr>
+        <w:br/>
+        <w:t xml:space="preserve">          </w:t>
+      </w:r>
+      <w:proofErr w:type="spellStart"/>
+      <w:r>
+        <w:rPr>
+          <w:rFonts w:ascii="Courier New" w:eastAsia="Times New Roman" w:hAnsi="Courier New" w:cs="Courier New"/>
+          <w:i/>
+          <w:iCs/>
+          <w:color w:val="F59762"/>
+          <w:sz w:val="20"/>
+          <w:szCs w:val="20"/>
+          <w:lang w:val="en-US"/>
+        </w:rPr>
+        <w:t>res</w:t>
+      </w:r>
+      <w:r>
+        <w:rPr>
+          <w:rFonts w:ascii="Courier New" w:eastAsia="Times New Roman" w:hAnsi="Courier New" w:cs="Courier New"/>
+          <w:color w:val="939293"/>
+          <w:sz w:val="20"/>
+          <w:szCs w:val="20"/>
+          <w:lang w:val="en-US"/>
+        </w:rPr>
+        <w:t>.</w:t>
+      </w:r>
+      <w:r>
+        <w:rPr>
+          <w:rFonts w:ascii="Courier New" w:eastAsia="Times New Roman" w:hAnsi="Courier New" w:cs="Courier New"/>
+          <w:color w:val="A9DC76"/>
+          <w:sz w:val="20"/>
+          <w:szCs w:val="20"/>
+          <w:lang w:val="en-US"/>
+        </w:rPr>
+        <w:t>writeHead</w:t>
+      </w:r>
+      <w:proofErr w:type="spellEnd"/>
+      <w:r>
+        <w:rPr>
+          <w:rFonts w:ascii="Courier New" w:eastAsia="Times New Roman" w:hAnsi="Courier New" w:cs="Courier New"/>
+          <w:color w:val="939293"/>
+          <w:sz w:val="20"/>
+          <w:szCs w:val="20"/>
+          <w:lang w:val="en-US"/>
+        </w:rPr>
+        <w:t>(</w:t>
+      </w:r>
+      <w:r>
+        <w:rPr>
+          <w:rFonts w:ascii="Courier New" w:eastAsia="Times New Roman" w:hAnsi="Courier New" w:cs="Courier New"/>
+          <w:color w:val="AB9DF2"/>
+          <w:sz w:val="20"/>
+          <w:szCs w:val="20"/>
+          <w:lang w:val="en-US"/>
+        </w:rPr>
+        <w:t>200</w:t>
+      </w:r>
+      <w:r>
+        <w:rPr>
+          <w:rFonts w:ascii="Courier New" w:eastAsia="Times New Roman" w:hAnsi="Courier New" w:cs="Courier New"/>
+          <w:color w:val="939293"/>
+          <w:sz w:val="20"/>
+          <w:szCs w:val="20"/>
+          <w:lang w:val="en-US"/>
+        </w:rPr>
+        <w:t>, {</w:t>
+      </w:r>
+      <w:r>
+        <w:rPr>
+          <w:rFonts w:ascii="Courier New" w:eastAsia="Times New Roman" w:hAnsi="Courier New" w:cs="Courier New"/>
+          <w:color w:val="939293"/>
+          <w:sz w:val="20"/>
+          <w:szCs w:val="20"/>
+          <w:lang w:val="en-US"/>
+        </w:rPr>
+        <w:br/>
+        <w:t xml:space="preserve">            </w:t>
+      </w:r>
+      <w:r>
+        <w:rPr>
+          <w:rFonts w:ascii="Courier New" w:eastAsia="Times New Roman" w:hAnsi="Courier New" w:cs="Courier New"/>
+          <w:color w:val="FFD866"/>
+          <w:sz w:val="20"/>
+          <w:szCs w:val="20"/>
+          <w:lang w:val="en-US"/>
+        </w:rPr>
+        <w:t>'Content-type'</w:t>
+      </w:r>
+      <w:r>
+        <w:rPr>
+          <w:rFonts w:ascii="Courier New" w:eastAsia="Times New Roman" w:hAnsi="Courier New" w:cs="Courier New"/>
+          <w:color w:val="FF6188"/>
+          <w:sz w:val="20"/>
+          <w:szCs w:val="20"/>
+          <w:lang w:val="en-US"/>
+        </w:rPr>
+        <w:t xml:space="preserve">: </w:t>
+      </w:r>
+      <w:r>
+        <w:rPr>
+          <w:rFonts w:ascii="Courier New" w:eastAsia="Times New Roman" w:hAnsi="Courier New" w:cs="Courier New"/>
+          <w:color w:val="FFD866"/>
+          <w:sz w:val="20"/>
+          <w:szCs w:val="20"/>
+          <w:lang w:val="en-US"/>
+        </w:rPr>
+        <w:t>'text-html'</w:t>
+      </w:r>
+      <w:r>
+        <w:rPr>
+          <w:rFonts w:ascii="Courier New" w:eastAsia="Times New Roman" w:hAnsi="Courier New" w:cs="Courier New"/>
+          <w:color w:val="FFD866"/>
+          <w:sz w:val="20"/>
+          <w:szCs w:val="20"/>
+          <w:lang w:val="en-US"/>
+        </w:rPr>
+        <w:br/>
+        <w:t xml:space="preserve">          </w:t>
+      </w:r>
+      <w:r>
+        <w:rPr>
+          <w:rFonts w:ascii="Courier New" w:eastAsia="Times New Roman" w:hAnsi="Courier New" w:cs="Courier New"/>
+          <w:color w:val="939293"/>
+          <w:sz w:val="20"/>
+          <w:szCs w:val="20"/>
+          <w:lang w:val="en-US"/>
+        </w:rPr>
+        <w:t>})</w:t>
+      </w:r>
+      <w:r>
+        <w:rPr>
+          <w:rFonts w:ascii="Courier New" w:eastAsia="Times New Roman" w:hAnsi="Courier New" w:cs="Courier New"/>
+          <w:color w:val="939293"/>
+          <w:sz w:val="20"/>
+          <w:szCs w:val="20"/>
+          <w:lang w:val="en-US"/>
+        </w:rPr>
+        <w:br/>
+        <w:t xml:space="preserve">          </w:t>
+      </w:r>
+      <w:proofErr w:type="spellStart"/>
+      <w:r>
+        <w:rPr>
+          <w:rFonts w:ascii="Courier New" w:eastAsia="Times New Roman" w:hAnsi="Courier New" w:cs="Courier New"/>
+          <w:i/>
+          <w:iCs/>
+          <w:color w:val="F59762"/>
+          <w:sz w:val="20"/>
+          <w:szCs w:val="20"/>
+          <w:lang w:val="en-US"/>
+        </w:rPr>
+        <w:t>res</w:t>
+      </w:r>
+      <w:r>
+        <w:rPr>
+          <w:rFonts w:ascii="Courier New" w:eastAsia="Times New Roman" w:hAnsi="Courier New" w:cs="Courier New"/>
+          <w:color w:val="939293"/>
+          <w:sz w:val="20"/>
+          <w:szCs w:val="20"/>
+          <w:lang w:val="en-US"/>
+        </w:rPr>
+        <w:t>.</w:t>
+      </w:r>
+      <w:r>
+        <w:rPr>
+          <w:rFonts w:ascii="Courier New" w:eastAsia="Times New Roman" w:hAnsi="Courier New" w:cs="Courier New"/>
+          <w:color w:val="A9DC76"/>
+          <w:sz w:val="20"/>
+          <w:szCs w:val="20"/>
+          <w:lang w:val="en-US"/>
+        </w:rPr>
+        <w:t>end</w:t>
+      </w:r>
+      <w:proofErr w:type="spellEnd"/>
+      <w:r>
+        <w:rPr>
+          <w:rFonts w:ascii="Courier New" w:eastAsia="Times New Roman" w:hAnsi="Courier New" w:cs="Courier New"/>
+          <w:color w:val="939293"/>
+          <w:sz w:val="20"/>
+          <w:szCs w:val="20"/>
+          <w:lang w:val="en-US"/>
+        </w:rPr>
+        <w:t>(</w:t>
+      </w:r>
+      <w:r>
+        <w:rPr>
+          <w:rFonts w:ascii="Courier New" w:eastAsia="Times New Roman" w:hAnsi="Courier New" w:cs="Courier New"/>
+          <w:i/>
+          <w:iCs/>
+          <w:color w:val="F59762"/>
+          <w:sz w:val="20"/>
+          <w:szCs w:val="20"/>
+          <w:lang w:val="en-US"/>
+        </w:rPr>
+        <w:t>data</w:t>
+      </w:r>
+      <w:r>
+        <w:rPr>
+          <w:rFonts w:ascii="Courier New" w:eastAsia="Times New Roman" w:hAnsi="Courier New" w:cs="Courier New"/>
+          <w:color w:val="939293"/>
+          <w:sz w:val="20"/>
+          <w:szCs w:val="20"/>
+          <w:lang w:val="en-US"/>
+        </w:rPr>
+        <w:t>)</w:t>
+      </w:r>
+      <w:r>
+        <w:rPr>
+          <w:rFonts w:ascii="Courier New" w:eastAsia="Times New Roman" w:hAnsi="Courier New" w:cs="Courier New"/>
+          <w:color w:val="939293"/>
+          <w:sz w:val="20"/>
+          <w:szCs w:val="20"/>
+          <w:lang w:val="en-US"/>
+        </w:rPr>
+        <w:br/>
+        <w:t xml:space="preserve">        }</w:t>
+      </w:r>
+      <w:r>
+        <w:rPr>
+          <w:rFonts w:ascii="Courier New" w:eastAsia="Times New Roman" w:hAnsi="Courier New" w:cs="Courier New"/>
+          <w:color w:val="939293"/>
+          <w:sz w:val="20"/>
+          <w:szCs w:val="20"/>
+          <w:lang w:val="en-US"/>
+        </w:rPr>
+        <w:br/>
+        <w:t xml:space="preserve">      })</w:t>
+      </w:r>
+      <w:r>
+        <w:rPr>
+          <w:rFonts w:ascii="Courier New" w:eastAsia="Times New Roman" w:hAnsi="Courier New" w:cs="Courier New"/>
+          <w:color w:val="939293"/>
+          <w:sz w:val="20"/>
+          <w:szCs w:val="20"/>
+          <w:lang w:val="en-US"/>
+        </w:rPr>
+        <w:br/>
+        <w:t xml:space="preserve">    } </w:t>
+      </w:r>
+      <w:r>
+        <w:rPr>
+          <w:rFonts w:ascii="Courier New" w:eastAsia="Times New Roman" w:hAnsi="Courier New" w:cs="Courier New"/>
+          <w:color w:val="FF6188"/>
+          <w:sz w:val="20"/>
+          <w:szCs w:val="20"/>
+          <w:lang w:val="en-US"/>
+        </w:rPr>
+        <w:t xml:space="preserve">else </w:t>
+      </w:r>
+      <w:r>
+        <w:rPr>
+          <w:rFonts w:ascii="Courier New" w:eastAsia="Times New Roman" w:hAnsi="Courier New" w:cs="Courier New"/>
+          <w:color w:val="939293"/>
+          <w:sz w:val="20"/>
+          <w:szCs w:val="20"/>
+          <w:lang w:val="en-US"/>
+        </w:rPr>
+        <w:t>{</w:t>
+      </w:r>
+      <w:r>
+        <w:rPr>
+          <w:rFonts w:ascii="Courier New" w:eastAsia="Times New Roman" w:hAnsi="Courier New" w:cs="Courier New"/>
+          <w:color w:val="939293"/>
+          <w:sz w:val="20"/>
+          <w:szCs w:val="20"/>
+          <w:lang w:val="en-US"/>
+        </w:rPr>
+        <w:br/>
+        <w:t xml:space="preserve">      </w:t>
+      </w:r>
+      <w:proofErr w:type="spellStart"/>
+      <w:r>
+        <w:rPr>
+          <w:rFonts w:ascii="Courier New" w:eastAsia="Times New Roman" w:hAnsi="Courier New" w:cs="Courier New"/>
+          <w:i/>
+          <w:iCs/>
+          <w:color w:val="F59762"/>
+          <w:sz w:val="20"/>
+          <w:szCs w:val="20"/>
+          <w:lang w:val="en-US"/>
+        </w:rPr>
+        <w:t>res</w:t>
+      </w:r>
+      <w:r>
+        <w:rPr>
+          <w:rFonts w:ascii="Courier New" w:eastAsia="Times New Roman" w:hAnsi="Courier New" w:cs="Courier New"/>
+          <w:color w:val="939293"/>
+          <w:sz w:val="20"/>
+          <w:szCs w:val="20"/>
+          <w:lang w:val="en-US"/>
+        </w:rPr>
+        <w:t>.</w:t>
+      </w:r>
+      <w:r>
+        <w:rPr>
+          <w:rFonts w:ascii="Courier New" w:eastAsia="Times New Roman" w:hAnsi="Courier New" w:cs="Courier New"/>
+          <w:color w:val="A9DC76"/>
+          <w:sz w:val="20"/>
+          <w:szCs w:val="20"/>
+          <w:lang w:val="en-US"/>
+        </w:rPr>
+        <w:t>writeHead</w:t>
+      </w:r>
+      <w:proofErr w:type="spellEnd"/>
+      <w:r>
+        <w:rPr>
+          <w:rFonts w:ascii="Courier New" w:eastAsia="Times New Roman" w:hAnsi="Courier New" w:cs="Courier New"/>
+          <w:color w:val="939293"/>
+          <w:sz w:val="20"/>
+          <w:szCs w:val="20"/>
+          <w:lang w:val="en-US"/>
+        </w:rPr>
+        <w:t>(</w:t>
+      </w:r>
+      <w:r>
+        <w:rPr>
+          <w:rFonts w:ascii="Courier New" w:eastAsia="Times New Roman" w:hAnsi="Courier New" w:cs="Courier New"/>
+          <w:color w:val="AB9DF2"/>
+          <w:sz w:val="20"/>
+          <w:szCs w:val="20"/>
+          <w:lang w:val="en-US"/>
+        </w:rPr>
+        <w:t>200</w:t>
+      </w:r>
+      <w:r>
+        <w:rPr>
+          <w:rFonts w:ascii="Courier New" w:eastAsia="Times New Roman" w:hAnsi="Courier New" w:cs="Courier New"/>
+          <w:color w:val="939293"/>
+          <w:sz w:val="20"/>
+          <w:szCs w:val="20"/>
+          <w:lang w:val="en-US"/>
+        </w:rPr>
+        <w:t>, {</w:t>
+      </w:r>
+      <w:r>
+        <w:rPr>
+          <w:rFonts w:ascii="Courier New" w:eastAsia="Times New Roman" w:hAnsi="Courier New" w:cs="Courier New"/>
+          <w:color w:val="939293"/>
+          <w:sz w:val="20"/>
+          <w:szCs w:val="20"/>
+          <w:lang w:val="en-US"/>
+        </w:rPr>
+        <w:br/>
+        <w:t xml:space="preserve">        </w:t>
+      </w:r>
+      <w:r>
+        <w:rPr>
+          <w:rFonts w:ascii="Courier New" w:eastAsia="Times New Roman" w:hAnsi="Courier New" w:cs="Courier New"/>
+          <w:color w:val="FFD866"/>
+          <w:sz w:val="20"/>
+          <w:szCs w:val="20"/>
+          <w:lang w:val="en-US"/>
+        </w:rPr>
+        <w:t>'Content-type'</w:t>
+      </w:r>
+      <w:r>
+        <w:rPr>
+          <w:rFonts w:ascii="Courier New" w:eastAsia="Times New Roman" w:hAnsi="Courier New" w:cs="Courier New"/>
+          <w:color w:val="FF6188"/>
+          <w:sz w:val="20"/>
+          <w:szCs w:val="20"/>
+          <w:lang w:val="en-US"/>
+        </w:rPr>
+        <w:t xml:space="preserve">: </w:t>
+      </w:r>
+      <w:r>
+        <w:rPr>
+          <w:rFonts w:ascii="Courier New" w:eastAsia="Times New Roman" w:hAnsi="Courier New" w:cs="Courier New"/>
+          <w:color w:val="FFD866"/>
+          <w:sz w:val="20"/>
+          <w:szCs w:val="20"/>
+          <w:lang w:val="en-US"/>
+        </w:rPr>
+        <w:t>'text-html'</w:t>
+      </w:r>
+      <w:r>
+        <w:rPr>
+          <w:rFonts w:ascii="Courier New" w:eastAsia="Times New Roman" w:hAnsi="Courier New" w:cs="Courier New"/>
+          <w:color w:val="FFD866"/>
+          <w:sz w:val="20"/>
+          <w:szCs w:val="20"/>
+          <w:lang w:val="en-US"/>
+        </w:rPr>
+        <w:br/>
+        <w:t xml:space="preserve">      </w:t>
+      </w:r>
+      <w:r>
+        <w:rPr>
+          <w:rFonts w:ascii="Courier New" w:eastAsia="Times New Roman" w:hAnsi="Courier New" w:cs="Courier New"/>
+          <w:color w:val="939293"/>
+          <w:sz w:val="20"/>
+          <w:szCs w:val="20"/>
+          <w:lang w:val="en-US"/>
+        </w:rPr>
+        <w:t>})</w:t>
+      </w:r>
+      <w:r>
+        <w:rPr>
+          <w:rFonts w:ascii="Courier New" w:eastAsia="Times New Roman" w:hAnsi="Courier New" w:cs="Courier New"/>
+          <w:color w:val="939293"/>
+          <w:sz w:val="20"/>
+          <w:szCs w:val="20"/>
+          <w:lang w:val="en-US"/>
+        </w:rPr>
+        <w:br/>
+        <w:t xml:space="preserve">      </w:t>
+      </w:r>
+      <w:proofErr w:type="spellStart"/>
+      <w:r>
+        <w:rPr>
+          <w:rFonts w:ascii="Courier New" w:eastAsia="Times New Roman" w:hAnsi="Courier New" w:cs="Courier New"/>
+          <w:i/>
+          <w:iCs/>
+          <w:color w:val="F59762"/>
+          <w:sz w:val="20"/>
+          <w:szCs w:val="20"/>
+          <w:lang w:val="en-US"/>
+        </w:rPr>
+        <w:t>res</w:t>
+      </w:r>
+      <w:r>
+        <w:rPr>
+          <w:rFonts w:ascii="Courier New" w:eastAsia="Times New Roman" w:hAnsi="Courier New" w:cs="Courier New"/>
+          <w:color w:val="939293"/>
+          <w:sz w:val="20"/>
+          <w:szCs w:val="20"/>
+          <w:lang w:val="en-US"/>
+        </w:rPr>
+        <w:t>.</w:t>
+      </w:r>
+      <w:r>
+        <w:rPr>
+          <w:rFonts w:ascii="Courier New" w:eastAsia="Times New Roman" w:hAnsi="Courier New" w:cs="Courier New"/>
+          <w:color w:val="A9DC76"/>
+          <w:sz w:val="20"/>
+          <w:szCs w:val="20"/>
+          <w:lang w:val="en-US"/>
+        </w:rPr>
+        <w:t>end</w:t>
+      </w:r>
+      <w:proofErr w:type="spellEnd"/>
+      <w:r>
+        <w:rPr>
+          <w:rFonts w:ascii="Courier New" w:eastAsia="Times New Roman" w:hAnsi="Courier New" w:cs="Courier New"/>
+          <w:color w:val="939293"/>
+          <w:sz w:val="20"/>
+          <w:szCs w:val="20"/>
+          <w:lang w:val="en-US"/>
+        </w:rPr>
+        <w:t>(</w:t>
+      </w:r>
+      <w:r>
+        <w:rPr>
+          <w:rFonts w:ascii="Courier New" w:eastAsia="Times New Roman" w:hAnsi="Courier New" w:cs="Courier New"/>
+          <w:i/>
+          <w:iCs/>
+          <w:color w:val="F59762"/>
+          <w:sz w:val="20"/>
+          <w:szCs w:val="20"/>
+          <w:lang w:val="en-US"/>
+        </w:rPr>
+        <w:t>content</w:t>
+      </w:r>
+      <w:r>
+        <w:rPr>
+          <w:rFonts w:ascii="Courier New" w:eastAsia="Times New Roman" w:hAnsi="Courier New" w:cs="Courier New"/>
+          <w:color w:val="939293"/>
+          <w:sz w:val="20"/>
+          <w:szCs w:val="20"/>
+          <w:lang w:val="en-US"/>
+        </w:rPr>
+        <w:t>)</w:t>
+      </w:r>
+      <w:r>
+        <w:rPr>
+          <w:rFonts w:ascii="Courier New" w:eastAsia="Times New Roman" w:hAnsi="Courier New" w:cs="Courier New"/>
+          <w:color w:val="939293"/>
+          <w:sz w:val="20"/>
+          <w:szCs w:val="20"/>
+          <w:lang w:val="en-US"/>
+        </w:rPr>
+        <w:br/>
+        <w:t xml:space="preserve">    }</w:t>
+      </w:r>
+      <w:r>
+        <w:rPr>
+          <w:rFonts w:ascii="Courier New" w:eastAsia="Times New Roman" w:hAnsi="Courier New" w:cs="Courier New"/>
+          <w:color w:val="939293"/>
+          <w:sz w:val="20"/>
+          <w:szCs w:val="20"/>
+          <w:lang w:val="en-US"/>
+        </w:rPr>
+        <w:br/>
+        <w:t xml:space="preserve">  })</w:t>
+      </w:r>
+      <w:r>
+        <w:rPr>
+          <w:rFonts w:ascii="Courier New" w:eastAsia="Times New Roman" w:hAnsi="Courier New" w:cs="Courier New"/>
+          <w:color w:val="939293"/>
+          <w:sz w:val="20"/>
+          <w:szCs w:val="20"/>
+          <w:lang w:val="en-US"/>
+        </w:rPr>
+        <w:br/>
+        <w:t>})</w:t>
+      </w:r>
+      <w:r>
+        <w:rPr>
+          <w:rFonts w:ascii="Courier New" w:eastAsia="Times New Roman" w:hAnsi="Courier New" w:cs="Courier New"/>
+          <w:color w:val="939293"/>
+          <w:sz w:val="20"/>
+          <w:szCs w:val="20"/>
+          <w:lang w:val="en-US"/>
+        </w:rPr>
+        <w:br/>
+      </w:r>
+      <w:r>
+        <w:rPr>
+          <w:rFonts w:ascii="Courier New" w:eastAsia="Times New Roman" w:hAnsi="Courier New" w:cs="Courier New"/>
+          <w:color w:val="939293"/>
+          <w:sz w:val="20"/>
+          <w:szCs w:val="20"/>
+          <w:lang w:val="en-US"/>
+        </w:rPr>
+        <w:br/>
+      </w:r>
+      <w:r>
+        <w:rPr>
+          <w:rFonts w:ascii="Courier New" w:eastAsia="Times New Roman" w:hAnsi="Courier New" w:cs="Courier New"/>
+          <w:i/>
+          <w:iCs/>
+          <w:color w:val="727072"/>
+          <w:sz w:val="20"/>
+          <w:szCs w:val="20"/>
+          <w:lang w:val="en-US"/>
+        </w:rPr>
+        <w:t xml:space="preserve">// </w:t>
+      </w:r>
+      <w:proofErr w:type="spellStart"/>
+      <w:r>
+        <w:rPr>
+          <w:rFonts w:ascii="Courier New" w:eastAsia="Times New Roman" w:hAnsi="Courier New" w:cs="Courier New"/>
+          <w:i/>
+          <w:iCs/>
+          <w:color w:val="727072"/>
+          <w:sz w:val="20"/>
+          <w:szCs w:val="20"/>
+          <w:lang w:val="en-US"/>
+        </w:rPr>
+        <w:t>запускаем</w:t>
+      </w:r>
+      <w:proofErr w:type="spellEnd"/>
+      <w:r>
+        <w:rPr>
+          <w:rFonts w:ascii="Courier New" w:eastAsia="Times New Roman" w:hAnsi="Courier New" w:cs="Courier New"/>
+          <w:i/>
+          <w:iCs/>
+          <w:color w:val="727072"/>
+          <w:sz w:val="20"/>
+          <w:szCs w:val="20"/>
+          <w:lang w:val="en-US"/>
+        </w:rPr>
+        <w:t xml:space="preserve"> </w:t>
+      </w:r>
+      <w:proofErr w:type="spellStart"/>
+      <w:r>
+        <w:rPr>
+          <w:rFonts w:ascii="Courier New" w:eastAsia="Times New Roman" w:hAnsi="Courier New" w:cs="Courier New"/>
+          <w:i/>
+          <w:iCs/>
+          <w:color w:val="727072"/>
+          <w:sz w:val="20"/>
+          <w:szCs w:val="20"/>
+          <w:lang w:val="en-US"/>
+        </w:rPr>
+        <w:t>прослушивание</w:t>
+      </w:r>
+      <w:proofErr w:type="spellEnd"/>
+      <w:r>
+        <w:rPr>
+          <w:rFonts w:ascii="Courier New" w:eastAsia="Times New Roman" w:hAnsi="Courier New" w:cs="Courier New"/>
+          <w:i/>
+          <w:iCs/>
+          <w:color w:val="727072"/>
+          <w:sz w:val="20"/>
+          <w:szCs w:val="20"/>
+          <w:lang w:val="en-US"/>
+        </w:rPr>
+        <w:t xml:space="preserve"> </w:t>
+      </w:r>
+      <w:proofErr w:type="spellStart"/>
+      <w:r>
+        <w:rPr>
+          <w:rFonts w:ascii="Courier New" w:eastAsia="Times New Roman" w:hAnsi="Courier New" w:cs="Courier New"/>
+          <w:i/>
+          <w:iCs/>
+          <w:color w:val="727072"/>
+          <w:sz w:val="20"/>
+          <w:szCs w:val="20"/>
+          <w:lang w:val="en-US"/>
+        </w:rPr>
+        <w:t>сервера</w:t>
+      </w:r>
+      <w:proofErr w:type="spellEnd"/>
+      <w:r>
+        <w:rPr>
+          <w:rFonts w:ascii="Courier New" w:eastAsia="Times New Roman" w:hAnsi="Courier New" w:cs="Courier New"/>
+          <w:i/>
+          <w:iCs/>
+          <w:color w:val="727072"/>
+          <w:sz w:val="20"/>
+          <w:szCs w:val="20"/>
+          <w:lang w:val="en-US"/>
+        </w:rPr>
+        <w:t xml:space="preserve"> </w:t>
+      </w:r>
+      <w:proofErr w:type="spellStart"/>
+      <w:r>
+        <w:rPr>
+          <w:rFonts w:ascii="Courier New" w:eastAsia="Times New Roman" w:hAnsi="Courier New" w:cs="Courier New"/>
+          <w:i/>
+          <w:iCs/>
+          <w:color w:val="727072"/>
+          <w:sz w:val="20"/>
+          <w:szCs w:val="20"/>
+          <w:lang w:val="en-US"/>
+        </w:rPr>
+        <w:t>на</w:t>
+      </w:r>
+      <w:proofErr w:type="spellEnd"/>
+      <w:r>
+        <w:rPr>
+          <w:rFonts w:ascii="Courier New" w:eastAsia="Times New Roman" w:hAnsi="Courier New" w:cs="Courier New"/>
+          <w:i/>
+          <w:iCs/>
+          <w:color w:val="727072"/>
+          <w:sz w:val="20"/>
+          <w:szCs w:val="20"/>
+          <w:lang w:val="en-US"/>
+        </w:rPr>
+        <w:t xml:space="preserve"> </w:t>
+      </w:r>
+      <w:proofErr w:type="spellStart"/>
+      <w:r>
+        <w:rPr>
+          <w:rFonts w:ascii="Courier New" w:eastAsia="Times New Roman" w:hAnsi="Courier New" w:cs="Courier New"/>
+          <w:i/>
+          <w:iCs/>
+          <w:color w:val="727072"/>
+          <w:sz w:val="20"/>
+          <w:szCs w:val="20"/>
+          <w:lang w:val="en-US"/>
+        </w:rPr>
+        <w:t>порт</w:t>
+      </w:r>
+      <w:proofErr w:type="spellEnd"/>
+      <w:r>
+        <w:rPr>
+          <w:rFonts w:ascii="Courier New" w:eastAsia="Times New Roman" w:hAnsi="Courier New" w:cs="Courier New"/>
+          <w:i/>
+          <w:iCs/>
+          <w:color w:val="727072"/>
+          <w:sz w:val="20"/>
+          <w:szCs w:val="20"/>
+          <w:lang w:val="en-US"/>
+        </w:rPr>
+        <w:t xml:space="preserve"> 3000</w:t>
+      </w:r>
+      <w:r>
+        <w:rPr>
+          <w:rFonts w:ascii="Courier New" w:eastAsia="Times New Roman" w:hAnsi="Courier New" w:cs="Courier New"/>
+          <w:i/>
+          <w:iCs/>
+          <w:color w:val="727072"/>
+          <w:sz w:val="20"/>
+          <w:szCs w:val="20"/>
+          <w:lang w:val="en-US"/>
+        </w:rPr>
+        <w:br/>
+        <w:t xml:space="preserve">// </w:t>
+      </w:r>
+      <w:proofErr w:type="spellStart"/>
+      <w:r>
+        <w:rPr>
+          <w:rFonts w:ascii="Courier New" w:eastAsia="Times New Roman" w:hAnsi="Courier New" w:cs="Courier New"/>
+          <w:i/>
+          <w:iCs/>
+          <w:color w:val="727072"/>
+          <w:sz w:val="20"/>
+          <w:szCs w:val="20"/>
+          <w:lang w:val="en-US"/>
+        </w:rPr>
+        <w:t>после</w:t>
+      </w:r>
+      <w:proofErr w:type="spellEnd"/>
+      <w:r>
+        <w:rPr>
+          <w:rFonts w:ascii="Courier New" w:eastAsia="Times New Roman" w:hAnsi="Courier New" w:cs="Courier New"/>
+          <w:i/>
+          <w:iCs/>
+          <w:color w:val="727072"/>
+          <w:sz w:val="20"/>
+          <w:szCs w:val="20"/>
+          <w:lang w:val="en-US"/>
+        </w:rPr>
+        <w:t xml:space="preserve"> </w:t>
+      </w:r>
+      <w:proofErr w:type="spellStart"/>
+      <w:r>
+        <w:rPr>
+          <w:rFonts w:ascii="Courier New" w:eastAsia="Times New Roman" w:hAnsi="Courier New" w:cs="Courier New"/>
+          <w:i/>
+          <w:iCs/>
+          <w:color w:val="727072"/>
+          <w:sz w:val="20"/>
+          <w:szCs w:val="20"/>
+          <w:lang w:val="en-US"/>
+        </w:rPr>
+        <w:t>запуска</w:t>
+      </w:r>
+      <w:proofErr w:type="spellEnd"/>
+      <w:r>
+        <w:rPr>
+          <w:rFonts w:ascii="Courier New" w:eastAsia="Times New Roman" w:hAnsi="Courier New" w:cs="Courier New"/>
+          <w:i/>
+          <w:iCs/>
+          <w:color w:val="727072"/>
+          <w:sz w:val="20"/>
+          <w:szCs w:val="20"/>
+          <w:lang w:val="en-US"/>
+        </w:rPr>
+        <w:t xml:space="preserve"> </w:t>
+      </w:r>
+      <w:proofErr w:type="spellStart"/>
+      <w:r>
+        <w:rPr>
+          <w:rFonts w:ascii="Courier New" w:eastAsia="Times New Roman" w:hAnsi="Courier New" w:cs="Courier New"/>
+          <w:i/>
+          <w:iCs/>
+          <w:color w:val="727072"/>
+          <w:sz w:val="20"/>
+          <w:szCs w:val="20"/>
+          <w:lang w:val="en-US"/>
+        </w:rPr>
+        <w:t>файла</w:t>
+      </w:r>
+      <w:proofErr w:type="spellEnd"/>
+      <w:r>
+        <w:rPr>
+          <w:rFonts w:ascii="Courier New" w:eastAsia="Times New Roman" w:hAnsi="Courier New" w:cs="Courier New"/>
+          <w:i/>
+          <w:iCs/>
+          <w:color w:val="727072"/>
+          <w:sz w:val="20"/>
+          <w:szCs w:val="20"/>
+          <w:lang w:val="en-US"/>
+        </w:rPr>
+        <w:t xml:space="preserve">, </w:t>
+      </w:r>
+      <w:proofErr w:type="spellStart"/>
+      <w:r>
+        <w:rPr>
+          <w:rFonts w:ascii="Courier New" w:eastAsia="Times New Roman" w:hAnsi="Courier New" w:cs="Courier New"/>
+          <w:i/>
+          <w:iCs/>
+          <w:color w:val="727072"/>
+          <w:sz w:val="20"/>
+          <w:szCs w:val="20"/>
+          <w:lang w:val="en-US"/>
+        </w:rPr>
+        <w:t>можно</w:t>
+      </w:r>
+      <w:proofErr w:type="spellEnd"/>
+      <w:r>
+        <w:rPr>
+          <w:rFonts w:ascii="Courier New" w:eastAsia="Times New Roman" w:hAnsi="Courier New" w:cs="Courier New"/>
+          <w:i/>
+          <w:iCs/>
+          <w:color w:val="727072"/>
+          <w:sz w:val="20"/>
+          <w:szCs w:val="20"/>
+          <w:lang w:val="en-US"/>
+        </w:rPr>
+        <w:t xml:space="preserve"> </w:t>
+      </w:r>
+      <w:proofErr w:type="spellStart"/>
+      <w:r>
+        <w:rPr>
+          <w:rFonts w:ascii="Courier New" w:eastAsia="Times New Roman" w:hAnsi="Courier New" w:cs="Courier New"/>
+          <w:i/>
+          <w:iCs/>
+          <w:color w:val="727072"/>
+          <w:sz w:val="20"/>
+          <w:szCs w:val="20"/>
+          <w:lang w:val="en-US"/>
+        </w:rPr>
+        <w:t>открыть</w:t>
+      </w:r>
+      <w:proofErr w:type="spellEnd"/>
+      <w:r>
+        <w:rPr>
+          <w:rFonts w:ascii="Courier New" w:eastAsia="Times New Roman" w:hAnsi="Courier New" w:cs="Courier New"/>
+          <w:i/>
+          <w:iCs/>
+          <w:color w:val="727072"/>
+          <w:sz w:val="20"/>
+          <w:szCs w:val="20"/>
+          <w:lang w:val="en-US"/>
+        </w:rPr>
+        <w:t xml:space="preserve"> в </w:t>
+      </w:r>
+      <w:proofErr w:type="spellStart"/>
+      <w:r>
+        <w:rPr>
+          <w:rFonts w:ascii="Courier New" w:eastAsia="Times New Roman" w:hAnsi="Courier New" w:cs="Courier New"/>
+          <w:i/>
+          <w:iCs/>
+          <w:color w:val="727072"/>
+          <w:sz w:val="20"/>
+          <w:szCs w:val="20"/>
+          <w:lang w:val="en-US"/>
+        </w:rPr>
+        <w:t>браузере</w:t>
+      </w:r>
+      <w:proofErr w:type="spellEnd"/>
+      <w:r>
+        <w:rPr>
+          <w:rFonts w:ascii="Courier New" w:eastAsia="Times New Roman" w:hAnsi="Courier New" w:cs="Courier New"/>
+          <w:i/>
+          <w:iCs/>
+          <w:color w:val="727072"/>
+          <w:sz w:val="20"/>
+          <w:szCs w:val="20"/>
+          <w:lang w:val="en-US"/>
+        </w:rPr>
+        <w:t xml:space="preserve"> </w:t>
+      </w:r>
+      <w:proofErr w:type="spellStart"/>
+      <w:r>
+        <w:rPr>
+          <w:rFonts w:ascii="Courier New" w:eastAsia="Times New Roman" w:hAnsi="Courier New" w:cs="Courier New"/>
+          <w:i/>
+          <w:iCs/>
+          <w:color w:val="727072"/>
+          <w:sz w:val="20"/>
+          <w:szCs w:val="20"/>
+          <w:lang w:val="en-US"/>
+        </w:rPr>
+        <w:t>порт</w:t>
+      </w:r>
+      <w:proofErr w:type="spellEnd"/>
+      <w:r>
+        <w:rPr>
+          <w:rFonts w:ascii="Courier New" w:eastAsia="Times New Roman" w:hAnsi="Courier New" w:cs="Courier New"/>
+          <w:i/>
+          <w:iCs/>
+          <w:color w:val="727072"/>
+          <w:sz w:val="20"/>
+          <w:szCs w:val="20"/>
+          <w:lang w:val="en-US"/>
+        </w:rPr>
+        <w:t xml:space="preserve"> 3000 и </w:t>
+      </w:r>
+      <w:proofErr w:type="spellStart"/>
+      <w:r>
+        <w:rPr>
+          <w:rFonts w:ascii="Courier New" w:eastAsia="Times New Roman" w:hAnsi="Courier New" w:cs="Courier New"/>
+          <w:i/>
+          <w:iCs/>
+          <w:color w:val="727072"/>
+          <w:sz w:val="20"/>
+          <w:szCs w:val="20"/>
+          <w:lang w:val="en-US"/>
+        </w:rPr>
+        <w:t>просмотреть</w:t>
+      </w:r>
+      <w:proofErr w:type="spellEnd"/>
+      <w:r>
+        <w:rPr>
+          <w:rFonts w:ascii="Courier New" w:eastAsia="Times New Roman" w:hAnsi="Courier New" w:cs="Courier New"/>
+          <w:i/>
+          <w:iCs/>
+          <w:color w:val="727072"/>
+          <w:sz w:val="20"/>
+          <w:szCs w:val="20"/>
+          <w:lang w:val="en-US"/>
+        </w:rPr>
+        <w:t xml:space="preserve"> а </w:t>
+      </w:r>
+      <w:proofErr w:type="spellStart"/>
+      <w:r>
+        <w:rPr>
+          <w:rFonts w:ascii="Courier New" w:eastAsia="Times New Roman" w:hAnsi="Courier New" w:cs="Courier New"/>
+          <w:i/>
+          <w:iCs/>
+          <w:color w:val="727072"/>
+          <w:sz w:val="20"/>
+          <w:szCs w:val="20"/>
+          <w:lang w:val="en-US"/>
+        </w:rPr>
+        <w:t>нетворке</w:t>
+      </w:r>
+      <w:proofErr w:type="spellEnd"/>
+      <w:r>
+        <w:rPr>
+          <w:rFonts w:ascii="Courier New" w:eastAsia="Times New Roman" w:hAnsi="Courier New" w:cs="Courier New"/>
+          <w:i/>
+          <w:iCs/>
+          <w:color w:val="727072"/>
+          <w:sz w:val="20"/>
+          <w:szCs w:val="20"/>
+          <w:lang w:val="en-US"/>
+        </w:rPr>
+        <w:t xml:space="preserve"> preview</w:t>
+      </w:r>
+      <w:r>
+        <w:rPr>
+          <w:rFonts w:ascii="Courier New" w:eastAsia="Times New Roman" w:hAnsi="Courier New" w:cs="Courier New"/>
+          <w:i/>
+          <w:iCs/>
+          <w:color w:val="727072"/>
+          <w:sz w:val="20"/>
+          <w:szCs w:val="20"/>
+          <w:lang w:val="en-US"/>
+        </w:rPr>
+        <w:br/>
+      </w:r>
+      <w:proofErr w:type="spellStart"/>
+      <w:r>
+        <w:rPr>
+          <w:rFonts w:ascii="Courier New" w:eastAsia="Times New Roman" w:hAnsi="Courier New" w:cs="Courier New"/>
+          <w:color w:val="FCFCFA"/>
+          <w:sz w:val="20"/>
+          <w:szCs w:val="20"/>
+          <w:lang w:val="en-US"/>
+        </w:rPr>
+        <w:t>server</w:t>
+      </w:r>
+      <w:r>
+        <w:rPr>
+          <w:rFonts w:ascii="Courier New" w:eastAsia="Times New Roman" w:hAnsi="Courier New" w:cs="Courier New"/>
+          <w:color w:val="939293"/>
+          <w:sz w:val="20"/>
+          <w:szCs w:val="20"/>
+          <w:lang w:val="en-US"/>
+        </w:rPr>
+        <w:t>.</w:t>
+      </w:r>
+      <w:r>
+        <w:rPr>
+          <w:rFonts w:ascii="Courier New" w:eastAsia="Times New Roman" w:hAnsi="Courier New" w:cs="Courier New"/>
+          <w:color w:val="A9DC76"/>
+          <w:sz w:val="20"/>
+          <w:szCs w:val="20"/>
+          <w:lang w:val="en-US"/>
+        </w:rPr>
+        <w:t>listen</w:t>
+      </w:r>
+      <w:proofErr w:type="spellEnd"/>
+      <w:r>
+        <w:rPr>
+          <w:rFonts w:ascii="Courier New" w:eastAsia="Times New Roman" w:hAnsi="Courier New" w:cs="Courier New"/>
+          <w:color w:val="939293"/>
+          <w:sz w:val="20"/>
+          <w:szCs w:val="20"/>
+          <w:lang w:val="en-US"/>
+        </w:rPr>
+        <w:t>(</w:t>
+      </w:r>
+      <w:r>
+        <w:rPr>
+          <w:rFonts w:ascii="Courier New" w:eastAsia="Times New Roman" w:hAnsi="Courier New" w:cs="Courier New"/>
+          <w:color w:val="AB9DF2"/>
+          <w:sz w:val="20"/>
+          <w:szCs w:val="20"/>
+          <w:lang w:val="en-US"/>
+        </w:rPr>
+        <w:t>3000</w:t>
+      </w:r>
+      <w:r>
+        <w:rPr>
+          <w:rFonts w:ascii="Courier New" w:eastAsia="Times New Roman" w:hAnsi="Courier New" w:cs="Courier New"/>
+          <w:color w:val="939293"/>
+          <w:sz w:val="20"/>
+          <w:szCs w:val="20"/>
+          <w:lang w:val="en-US"/>
+        </w:rPr>
+        <w:t xml:space="preserve">, () </w:t>
+      </w:r>
+      <w:r>
+        <w:rPr>
+          <w:rFonts w:ascii="Courier New" w:eastAsia="Times New Roman" w:hAnsi="Courier New" w:cs="Courier New"/>
+          <w:color w:val="FF6188"/>
+          <w:sz w:val="20"/>
+          <w:szCs w:val="20"/>
+          <w:lang w:val="en-US"/>
+        </w:rPr>
+        <w:t xml:space="preserve">=&gt; </w:t>
+      </w:r>
+      <w:r>
+        <w:rPr>
+          <w:rFonts w:ascii="Courier New" w:eastAsia="Times New Roman" w:hAnsi="Courier New" w:cs="Courier New"/>
+          <w:color w:val="939293"/>
+          <w:sz w:val="20"/>
+          <w:szCs w:val="20"/>
+          <w:lang w:val="en-US"/>
+        </w:rPr>
+        <w:t>{</w:t>
+      </w:r>
+      <w:r>
+        <w:rPr>
+          <w:rFonts w:ascii="Courier New" w:eastAsia="Times New Roman" w:hAnsi="Courier New" w:cs="Courier New"/>
+          <w:color w:val="939293"/>
+          <w:sz w:val="20"/>
+          <w:szCs w:val="20"/>
+          <w:lang w:val="en-US"/>
+        </w:rPr>
+        <w:br/>
+        <w:t xml:space="preserve">  </w:t>
+      </w:r>
+      <w:r>
+        <w:rPr>
+          <w:rFonts w:ascii="Courier New" w:eastAsia="Times New Roman" w:hAnsi="Courier New" w:cs="Courier New"/>
+          <w:color w:val="FCFAFA"/>
+          <w:sz w:val="20"/>
+          <w:szCs w:val="20"/>
+          <w:lang w:val="en-US"/>
+        </w:rPr>
+        <w:t>console</w:t>
+      </w:r>
+      <w:r>
+        <w:rPr>
+          <w:rFonts w:ascii="Courier New" w:eastAsia="Times New Roman" w:hAnsi="Courier New" w:cs="Courier New"/>
+          <w:color w:val="939293"/>
+          <w:sz w:val="20"/>
+          <w:szCs w:val="20"/>
+          <w:lang w:val="en-US"/>
+        </w:rPr>
+        <w:t>.</w:t>
+      </w:r>
+      <w:r>
+        <w:rPr>
+          <w:rFonts w:ascii="Courier New" w:eastAsia="Times New Roman" w:hAnsi="Courier New" w:cs="Courier New"/>
+          <w:color w:val="A9DC76"/>
+          <w:sz w:val="20"/>
+          <w:szCs w:val="20"/>
+          <w:lang w:val="en-US"/>
+        </w:rPr>
+        <w:t>log</w:t>
+      </w:r>
+      <w:r>
+        <w:rPr>
+          <w:rFonts w:ascii="Courier New" w:eastAsia="Times New Roman" w:hAnsi="Courier New" w:cs="Courier New"/>
+          <w:color w:val="939293"/>
+          <w:sz w:val="20"/>
+          <w:szCs w:val="20"/>
+          <w:lang w:val="en-US"/>
+        </w:rPr>
+        <w:t>(</w:t>
+      </w:r>
+      <w:r>
+        <w:rPr>
+          <w:rFonts w:ascii="Courier New" w:eastAsia="Times New Roman" w:hAnsi="Courier New" w:cs="Courier New"/>
+          <w:color w:val="FFD866"/>
+          <w:sz w:val="20"/>
+          <w:szCs w:val="20"/>
+          <w:lang w:val="en-US"/>
+        </w:rPr>
+        <w:t>'Server has been started...'</w:t>
+      </w:r>
+      <w:r>
+        <w:rPr>
+          <w:rFonts w:ascii="Courier New" w:eastAsia="Times New Roman" w:hAnsi="Courier New" w:cs="Courier New"/>
+          <w:color w:val="939293"/>
+          <w:sz w:val="20"/>
+          <w:szCs w:val="20"/>
+          <w:lang w:val="en-US"/>
+        </w:rPr>
+        <w:t>)</w:t>
+      </w:r>
+      <w:r>
+        <w:rPr>
+          <w:rFonts w:ascii="Courier New" w:eastAsia="Times New Roman" w:hAnsi="Courier New" w:cs="Courier New"/>
+          <w:color w:val="939293"/>
+          <w:sz w:val="20"/>
+          <w:szCs w:val="20"/>
+          <w:lang w:val="en-US"/>
+        </w:rPr>
+        <w:br/>
+        <w:t>})</w:t>
+      </w:r>
+    </w:p>
+    <w:p>
+      <w:pPr>
+        <w:spacing w:after="0"/>
+        <w:rPr>
+          <w:b/>
+          <w:bCs/>
+          <w:szCs w:val="28"/>
+          <w:lang w:val="en-US"/>
+        </w:rPr>
+      </w:pPr>
+    </w:p>
+    <w:p>
+      <w:pPr>
+        <w:spacing w:after="0"/>
+        <w:jc w:val="center"/>
+        <w:rPr>
+          <w:b/>
+          <w:bCs/>
+          <w:szCs w:val="28"/>
+          <w:highlight w:val="green"/>
+        </w:rPr>
+      </w:pPr>
+      <w:r>
+        <w:rPr>
+          <w:b/>
+          <w:bCs/>
+          <w:szCs w:val="28"/>
+          <w:highlight w:val="green"/>
+        </w:rPr>
+        <w:t xml:space="preserve">Добавим файл стилей </w:t>
+      </w:r>
+    </w:p>
+    <w:p>
+      <w:pPr>
+        <w:spacing w:after="0"/>
+        <w:jc w:val="center"/>
+        <w:rPr>
+          <w:b/>
+          <w:bCs/>
+          <w:szCs w:val="28"/>
+          <w:highlight w:val="green"/>
+        </w:rPr>
+      </w:pPr>
+    </w:p>
+    <w:p>
+      <w:pPr>
+        <w:spacing w:after="0"/>
+        <w:jc w:val="center"/>
+        <w:rPr>
+          <w:b/>
+          <w:bCs/>
+          <w:szCs w:val="28"/>
+          <w:highlight w:val="green"/>
         </w:rPr>
       </w:pPr>
     </w:p>

</xml_diff>